<commit_message>
add new changes on files
</commit_message>
<xml_diff>
--- a/ame_digital_documento.docx
+++ b/ame_digital_documento.docx
@@ -1409,8 +1409,6 @@
       <w:r>
         <w:t xml:space="preserve">rs que acarreta um processamento mais lento, mais custo e com necessidade de maior recurso. </w:t>
       </w:r>
-      <w:bookmarkStart w:id="0" w:name="_GoBack"/>
-      <w:bookmarkEnd w:id="0"/>
     </w:p>
     <w:p>
       <w:pPr>
@@ -1746,6 +1744,7 @@
     </w:p>
     <w:p>
       <w:pPr>
+        <w:pStyle w:val="ListParagraph"/>
         <w:jc w:val="both"/>
         <w:rPr>
           <w:b/>
@@ -1759,6 +1758,7 @@
         <w:ind w:firstLine="720"/>
         <w:jc w:val="both"/>
       </w:pPr>
+      <w:bookmarkStart w:id="0" w:name="_GoBack"/>
       <w:r>
         <w:t xml:space="preserve">Quando pensando em governança de dados em um ambiente Big data, considero que temos pilares que devem ser colocadas </w:t>
       </w:r>
@@ -1838,6 +1838,7 @@
         <w:t xml:space="preserve"> (seja clusters ou serviços) ou física (servidores) para garantir que não exista infraestrutura sendo consumida indevidamente. </w:t>
       </w:r>
     </w:p>
+    <w:bookmarkEnd w:id="0"/>
     <w:p>
       <w:pPr>
         <w:ind w:firstLine="720"/>

</xml_diff>

<commit_message>
change data in doc file
</commit_message>
<xml_diff>
--- a/ame_digital_documento.docx
+++ b/ame_digital_documento.docx
@@ -29,22 +29,8 @@
           <w:sz w:val="48"/>
           <w:szCs w:val="48"/>
         </w:rPr>
-        <w:t xml:space="preserve">Ame Digital - Teste Data </w:t>
-      </w:r>
-      <w:proofErr w:type="spellStart"/>
-      <w:r>
-        <w:rPr>
-          <w:rFonts w:ascii="Helvetica" w:eastAsia="Times New Roman" w:hAnsi="Helvetica" w:cs="Times New Roman"/>
-          <w:b/>
-          <w:bCs/>
-          <w:color w:val="24292E"/>
-          <w:kern w:val="36"/>
-          <w:sz w:val="48"/>
-          <w:szCs w:val="48"/>
-        </w:rPr>
-        <w:t>Engineer</w:t>
-      </w:r>
-      <w:proofErr w:type="spellEnd"/>
+        <w:t>Ame Digital - Teste Data Engineer</w:t>
+      </w:r>
     </w:p>
     <w:p>
       <w:pPr>
@@ -159,87 +145,7 @@
           <w:rFonts w:ascii="Helvetica" w:eastAsia="Times New Roman" w:hAnsi="Helvetica" w:cs="Times New Roman"/>
           <w:color w:val="24292E"/>
         </w:rPr>
-        <w:t xml:space="preserve">A seguir você encontrará links para dois conjuntos de dados que contém requisições HTTP para os servidores da NASA - Kennedy Space Center para os períodos de </w:t>
-      </w:r>
-      <w:proofErr w:type="gramStart"/>
-      <w:r>
-        <w:rPr>
-          <w:rFonts w:ascii="Helvetica" w:eastAsia="Times New Roman" w:hAnsi="Helvetica" w:cs="Times New Roman"/>
-          <w:color w:val="24292E"/>
-        </w:rPr>
-        <w:t>Julho</w:t>
-      </w:r>
-      <w:proofErr w:type="gramEnd"/>
-      <w:r>
-        <w:rPr>
-          <w:rFonts w:ascii="Helvetica" w:eastAsia="Times New Roman" w:hAnsi="Helvetica" w:cs="Times New Roman"/>
-          <w:color w:val="24292E"/>
-        </w:rPr>
-        <w:t xml:space="preserve"> e Agosto de 1995. Kennedy Space Center - Julho: </w:t>
-      </w:r>
-      <w:proofErr w:type="spellStart"/>
-      <w:r>
-        <w:rPr>
-          <w:rFonts w:ascii="Helvetica" w:eastAsia="Times New Roman" w:hAnsi="Helvetica" w:cs="Times New Roman"/>
-          <w:color w:val="24292E"/>
-        </w:rPr>
-        <w:t>Nasa</w:t>
-      </w:r>
-      <w:proofErr w:type="spellEnd"/>
-      <w:r>
-        <w:rPr>
-          <w:rFonts w:ascii="Helvetica" w:eastAsia="Times New Roman" w:hAnsi="Helvetica" w:cs="Times New Roman"/>
-          <w:color w:val="24292E"/>
-        </w:rPr>
-        <w:t xml:space="preserve"> Kennedy Server - July Kennedy Space Center - </w:t>
-      </w:r>
-      <w:proofErr w:type="gramStart"/>
-      <w:r>
-        <w:rPr>
-          <w:rFonts w:ascii="Helvetica" w:eastAsia="Times New Roman" w:hAnsi="Helvetica" w:cs="Times New Roman"/>
-          <w:color w:val="24292E"/>
-        </w:rPr>
-        <w:t>Agosto :</w:t>
-      </w:r>
-      <w:proofErr w:type="gramEnd"/>
-      <w:r>
-        <w:rPr>
-          <w:rFonts w:ascii="Helvetica" w:eastAsia="Times New Roman" w:hAnsi="Helvetica" w:cs="Times New Roman"/>
-          <w:color w:val="24292E"/>
-        </w:rPr>
-        <w:t xml:space="preserve"> </w:t>
-      </w:r>
-      <w:proofErr w:type="spellStart"/>
-      <w:r>
-        <w:rPr>
-          <w:rFonts w:ascii="Helvetica" w:eastAsia="Times New Roman" w:hAnsi="Helvetica" w:cs="Times New Roman"/>
-          <w:color w:val="24292E"/>
-        </w:rPr>
-        <w:t>Nasa</w:t>
-      </w:r>
-      <w:proofErr w:type="spellEnd"/>
-      <w:r>
-        <w:rPr>
-          <w:rFonts w:ascii="Helvetica" w:eastAsia="Times New Roman" w:hAnsi="Helvetica" w:cs="Times New Roman"/>
-          <w:color w:val="24292E"/>
-        </w:rPr>
-        <w:t xml:space="preserve"> Kennedy </w:t>
-      </w:r>
-      <w:proofErr w:type="spellStart"/>
-      <w:r>
-        <w:rPr>
-          <w:rFonts w:ascii="Helvetica" w:eastAsia="Times New Roman" w:hAnsi="Helvetica" w:cs="Times New Roman"/>
-          <w:color w:val="24292E"/>
-        </w:rPr>
-        <w:t>Sever</w:t>
-      </w:r>
-      <w:proofErr w:type="spellEnd"/>
-      <w:r>
-        <w:rPr>
-          <w:rFonts w:ascii="Helvetica" w:eastAsia="Times New Roman" w:hAnsi="Helvetica" w:cs="Times New Roman"/>
-          <w:color w:val="24292E"/>
-        </w:rPr>
-        <w:t xml:space="preserve"> - August Os logs contém as seguintes informações:</w:t>
+        <w:t>A seguir você encontrará links para dois conjuntos de dados que contém requisições HTTP para os servidores da NASA - Kennedy Space Center para os períodos de Julho e Agosto de 1995. Kennedy Space Center - Julho: Nasa Kennedy Server - July Kennedy Space Center - Agosto : Nasa Kennedy Sever - August Os logs contém as seguintes informações:</w:t>
       </w:r>
     </w:p>
     <w:p>
@@ -274,21 +180,12 @@
           <w:color w:val="24292E"/>
         </w:rPr>
       </w:pPr>
-      <w:proofErr w:type="spellStart"/>
       <w:r>
         <w:rPr>
           <w:rFonts w:ascii="Helvetica" w:eastAsia="Times New Roman" w:hAnsi="Helvetica" w:cs="Times New Roman"/>
           <w:color w:val="24292E"/>
         </w:rPr>
-        <w:t>Timestamp</w:t>
-      </w:r>
-      <w:proofErr w:type="spellEnd"/>
-      <w:r>
-        <w:rPr>
-          <w:rFonts w:ascii="Helvetica" w:eastAsia="Times New Roman" w:hAnsi="Helvetica" w:cs="Times New Roman"/>
-          <w:color w:val="24292E"/>
-        </w:rPr>
-        <w:t xml:space="preserve"> do momento em que a requisição aconteceu</w:t>
+        <w:t>Timestamp do momento em que a requisição aconteceu</w:t>
       </w:r>
     </w:p>
     <w:p>
@@ -364,7 +261,6 @@
           <w:szCs w:val="30"/>
         </w:rPr>
       </w:pPr>
-      <w:proofErr w:type="spellStart"/>
       <w:r>
         <w:rPr>
           <w:rFonts w:ascii="Helvetica" w:eastAsia="Times New Roman" w:hAnsi="Helvetica" w:cs="Times New Roman"/>
@@ -376,7 +272,6 @@
         </w:rPr>
         <w:t>Pre-requisitos</w:t>
       </w:r>
-      <w:proofErr w:type="spellEnd"/>
     </w:p>
     <w:p>
       <w:pPr>
@@ -420,33 +315,8 @@
           <w:rFonts w:ascii="Helvetica" w:eastAsia="Times New Roman" w:hAnsi="Helvetica" w:cs="Times New Roman"/>
           <w:color w:val="24292E"/>
         </w:rPr>
-        <w:t xml:space="preserve"> - </w:t>
-      </w:r>
-      <w:proofErr w:type="spellStart"/>
-      <w:r>
-        <w:rPr>
-          <w:rFonts w:ascii="Helvetica" w:eastAsia="Times New Roman" w:hAnsi="Helvetica" w:cs="Times New Roman"/>
-          <w:color w:val="24292E"/>
-        </w:rPr>
-        <w:t>Main</w:t>
-      </w:r>
-      <w:proofErr w:type="spellEnd"/>
-      <w:r>
-        <w:rPr>
-          <w:rFonts w:ascii="Helvetica" w:eastAsia="Times New Roman" w:hAnsi="Helvetica" w:cs="Times New Roman"/>
-          <w:color w:val="24292E"/>
-        </w:rPr>
-        <w:t xml:space="preserve"> </w:t>
-      </w:r>
-      <w:proofErr w:type="spellStart"/>
-      <w:r>
-        <w:rPr>
-          <w:rFonts w:ascii="Helvetica" w:eastAsia="Times New Roman" w:hAnsi="Helvetica" w:cs="Times New Roman"/>
-          <w:color w:val="24292E"/>
-        </w:rPr>
-        <w:t>Environment</w:t>
-      </w:r>
-      <w:proofErr w:type="spellEnd"/>
+        <w:t> - Main Environment</w:t>
+      </w:r>
     </w:p>
     <w:p>
       <w:pPr>
@@ -461,7 +331,6 @@
         </w:rPr>
       </w:pPr>
       <w:hyperlink r:id="rId8" w:history="1">
-        <w:proofErr w:type="spellStart"/>
         <w:r>
           <w:rPr>
             <w:rFonts w:ascii="Helvetica" w:eastAsia="Times New Roman" w:hAnsi="Helvetica" w:cs="Times New Roman"/>
@@ -469,30 +338,13 @@
           </w:rPr>
           <w:t>MicrosoftVsCode</w:t>
         </w:r>
-        <w:proofErr w:type="spellEnd"/>
       </w:hyperlink>
       <w:r>
         <w:rPr>
           <w:rFonts w:ascii="Helvetica" w:eastAsia="Times New Roman" w:hAnsi="Helvetica" w:cs="Times New Roman"/>
           <w:color w:val="24292E"/>
         </w:rPr>
-        <w:t xml:space="preserve"> - </w:t>
-      </w:r>
-      <w:proofErr w:type="spellStart"/>
-      <w:r>
-        <w:rPr>
-          <w:rFonts w:ascii="Helvetica" w:eastAsia="Times New Roman" w:hAnsi="Helvetica" w:cs="Times New Roman"/>
-          <w:color w:val="24292E"/>
-        </w:rPr>
-        <w:t>Development</w:t>
-      </w:r>
-      <w:proofErr w:type="spellEnd"/>
-      <w:r>
-        <w:rPr>
-          <w:rFonts w:ascii="Helvetica" w:eastAsia="Times New Roman" w:hAnsi="Helvetica" w:cs="Times New Roman"/>
-          <w:color w:val="24292E"/>
-        </w:rPr>
-        <w:t xml:space="preserve"> IDE</w:t>
+        <w:t> - Development IDE</w:t>
       </w:r>
     </w:p>
     <w:p>
@@ -508,7 +360,6 @@
         </w:rPr>
       </w:pPr>
       <w:hyperlink r:id="rId9" w:history="1">
-        <w:proofErr w:type="spellStart"/>
         <w:r>
           <w:rPr>
             <w:rFonts w:ascii="Helvetica" w:eastAsia="Times New Roman" w:hAnsi="Helvetica" w:cs="Times New Roman"/>
@@ -516,30 +367,13 @@
           </w:rPr>
           <w:t>JupyterNotebook</w:t>
         </w:r>
-        <w:proofErr w:type="spellEnd"/>
       </w:hyperlink>
       <w:r>
         <w:rPr>
           <w:rFonts w:ascii="Helvetica" w:eastAsia="Times New Roman" w:hAnsi="Helvetica" w:cs="Times New Roman"/>
           <w:color w:val="24292E"/>
         </w:rPr>
-        <w:t xml:space="preserve"> - </w:t>
-      </w:r>
-      <w:proofErr w:type="spellStart"/>
-      <w:r>
-        <w:rPr>
-          <w:rFonts w:ascii="Helvetica" w:eastAsia="Times New Roman" w:hAnsi="Helvetica" w:cs="Times New Roman"/>
-          <w:color w:val="24292E"/>
-        </w:rPr>
-        <w:t>Development</w:t>
-      </w:r>
-      <w:proofErr w:type="spellEnd"/>
-      <w:r>
-        <w:rPr>
-          <w:rFonts w:ascii="Helvetica" w:eastAsia="Times New Roman" w:hAnsi="Helvetica" w:cs="Times New Roman"/>
-          <w:color w:val="24292E"/>
-        </w:rPr>
-        <w:t xml:space="preserve"> IDE</w:t>
+        <w:t> - Development IDE</w:t>
       </w:r>
     </w:p>
     <w:p>
@@ -593,7 +427,6 @@
         </w:rPr>
       </w:pPr>
       <w:hyperlink r:id="rId11" w:history="1">
-        <w:proofErr w:type="spellStart"/>
         <w:r>
           <w:rPr>
             <w:rFonts w:ascii="Helvetica" w:eastAsia="Times New Roman" w:hAnsi="Helvetica" w:cs="Times New Roman"/>
@@ -601,7 +434,6 @@
           </w:rPr>
           <w:t>ApacheSpark</w:t>
         </w:r>
-        <w:proofErr w:type="spellEnd"/>
       </w:hyperlink>
     </w:p>
     <w:p>
@@ -617,7 +449,6 @@
         </w:rPr>
       </w:pPr>
       <w:hyperlink r:id="rId12" w:history="1">
-        <w:proofErr w:type="spellStart"/>
         <w:r>
           <w:rPr>
             <w:rFonts w:ascii="Helvetica" w:eastAsia="Times New Roman" w:hAnsi="Helvetica" w:cs="Times New Roman"/>
@@ -625,7 +456,6 @@
           </w:rPr>
           <w:t>SparkSQL</w:t>
         </w:r>
-        <w:proofErr w:type="spellEnd"/>
       </w:hyperlink>
     </w:p>
     <w:p>
@@ -676,7 +506,6 @@
           <w:color w:val="24292E"/>
         </w:rPr>
       </w:pPr>
-      <w:proofErr w:type="spellStart"/>
       <w:r>
         <w:rPr>
           <w:rFonts w:ascii="Consolas" w:eastAsia="Times New Roman" w:hAnsi="Consolas" w:cs="Consolas"/>
@@ -684,28 +513,8 @@
           <w:sz w:val="20"/>
           <w:szCs w:val="20"/>
         </w:rPr>
-        <w:t>ame_</w:t>
-      </w:r>
-      <w:proofErr w:type="gramStart"/>
-      <w:r>
-        <w:rPr>
-          <w:rFonts w:ascii="Consolas" w:eastAsia="Times New Roman" w:hAnsi="Consolas" w:cs="Consolas"/>
-          <w:color w:val="24292E"/>
-          <w:sz w:val="20"/>
-          <w:szCs w:val="20"/>
-        </w:rPr>
-        <w:t>resolucao.ipynb</w:t>
-      </w:r>
-      <w:proofErr w:type="spellEnd"/>
-      <w:proofErr w:type="gramEnd"/>
-      <w:r>
-        <w:rPr>
-          <w:rFonts w:ascii="Consolas" w:eastAsia="Times New Roman" w:hAnsi="Consolas" w:cs="Consolas"/>
-          <w:color w:val="24292E"/>
-          <w:sz w:val="20"/>
-          <w:szCs w:val="20"/>
-        </w:rPr>
-        <w:t> </w:t>
+        <w:lastRenderedPageBreak/>
+        <w:t>ame_resolucao.ipynb </w:t>
       </w:r>
     </w:p>
     <w:p>
@@ -780,23 +589,7 @@
           <w:b/>
           <w:bCs/>
         </w:rPr>
-        <w:t xml:space="preserve">de dados (como bancos relacionais e </w:t>
-      </w:r>
-      <w:proofErr w:type="spellStart"/>
-      <w:r>
-        <w:rPr>
-          <w:b/>
-          <w:bCs/>
-        </w:rPr>
-        <w:t>noSQL</w:t>
-      </w:r>
-      <w:proofErr w:type="spellEnd"/>
-      <w:r>
-        <w:rPr>
-          <w:b/>
-          <w:bCs/>
-        </w:rPr>
-        <w:t>), de que maneira você construiria uma</w:t>
+        <w:t>de dados (como bancos relacionais e noSQL), de que maneira você construiria uma</w:t>
       </w:r>
       <w:r>
         <w:rPr>
@@ -871,47 +664,7 @@
         <w:jc w:val="both"/>
       </w:pPr>
       <w:r>
-        <w:t xml:space="preserve">Uma pipeline de dados normalmente recebe dados de diversas fontes externas, sendo essas, banco de dados de aplicações, Data </w:t>
-      </w:r>
-      <w:proofErr w:type="spellStart"/>
-      <w:r>
-        <w:t>Warehouses</w:t>
-      </w:r>
-      <w:proofErr w:type="spellEnd"/>
-      <w:r>
-        <w:t>, arquivos manuais (</w:t>
-      </w:r>
-      <w:proofErr w:type="spellStart"/>
-      <w:r>
-        <w:t>xlsx</w:t>
-      </w:r>
-      <w:proofErr w:type="spellEnd"/>
-      <w:r>
-        <w:t xml:space="preserve">, </w:t>
-      </w:r>
-      <w:proofErr w:type="spellStart"/>
-      <w:r>
-        <w:t>csv</w:t>
-      </w:r>
-      <w:proofErr w:type="spellEnd"/>
-      <w:r>
-        <w:t xml:space="preserve">, </w:t>
-      </w:r>
-      <w:proofErr w:type="spellStart"/>
-      <w:r>
-        <w:t>txt</w:t>
-      </w:r>
-      <w:proofErr w:type="spellEnd"/>
-      <w:r>
-        <w:t xml:space="preserve">, </w:t>
-      </w:r>
-      <w:proofErr w:type="spellStart"/>
-      <w:r>
-        <w:t>etc</w:t>
-      </w:r>
-      <w:proofErr w:type="spellEnd"/>
-      <w:r>
-        <w:t xml:space="preserve">), bem como também dados em tempo real gerado por eventos (Dados de localização GPS, </w:t>
+        <w:t xml:space="preserve">Uma pipeline de dados normalmente recebe dados de diversas fontes externas, sendo essas, banco de dados de aplicações, Data Warehouses, arquivos manuais (xlsx, csv, txt, etc), bem como também dados em tempo real gerado por eventos (Dados de localização GPS, </w:t>
       </w:r>
       <w:r>
         <w:t xml:space="preserve">páginas web, sensores, celulares, </w:t>
@@ -923,15 +676,7 @@
         <w:t xml:space="preserve"> para as soluções da Ame Digital</w:t>
       </w:r>
       <w:r>
-        <w:t xml:space="preserve">, precisamos acomodar essa infraestrutura em três principais camadas: 1. camada in-memory </w:t>
-      </w:r>
-      <w:proofErr w:type="spellStart"/>
-      <w:r>
-        <w:t>storage</w:t>
-      </w:r>
-      <w:proofErr w:type="spellEnd"/>
-      <w:r>
-        <w:t xml:space="preserve"> para ingestão rápida; 2. Uma arquitetura com escalabilidade horizontal; 3. Que o</w:t>
+        <w:t>, precisamos acomodar essa infraestrutura em três principais camadas: 1. camada in-memory storage para ingestão rápida; 2. Uma arquitetura com escalabilidade horizontal; 3. Que o</w:t>
       </w:r>
       <w:r>
         <w:t>s</w:t>
@@ -1064,23 +809,7 @@
         <w:jc w:val="both"/>
       </w:pPr>
       <w:r>
-        <w:t xml:space="preserve">Para a fase de transformação de dados, </w:t>
-      </w:r>
-      <w:proofErr w:type="spellStart"/>
-      <w:r>
-        <w:t>Spark</w:t>
-      </w:r>
-      <w:proofErr w:type="spellEnd"/>
-      <w:r>
-        <w:t xml:space="preserve"> pode ser utilizado como um captador de dados do Kafka, para tratamento de um </w:t>
-      </w:r>
-      <w:proofErr w:type="spellStart"/>
-      <w:r>
-        <w:t>dataset</w:t>
-      </w:r>
-      <w:proofErr w:type="spellEnd"/>
-      <w:r>
-        <w:t>, enriquecimento dos dados e/ou persistência dos dados captados em tempo real para uma base de dados</w:t>
+        <w:t>Para a fase de transformação de dados, Spark pode ser utilizado como um captador de dados do Kafka, para tratamento de um dataset, enriquecimento dos dados e/ou persistência dos dados captados em tempo real para uma base de dados</w:t>
       </w:r>
     </w:p>
     <w:p>
@@ -1106,27 +835,11 @@
         <w:jc w:val="both"/>
       </w:pPr>
       <w:r>
-        <w:t xml:space="preserve">Desta maneira, desenhei um exemplo de pipeline que capta dados de diversas fontes (sejam essas estruturadas e/ou não estruturadas), utilizando de tecnologias que possam gerar tópicos de captação do dado, armazenamento distribuído, tratamento e enriquecimento do dado, persistência de dados in-memory e por fim, a disponibilização desse dado para cientistas e para analistas. Além disso, adicionei um </w:t>
-      </w:r>
-      <w:proofErr w:type="spellStart"/>
-      <w:r>
-        <w:t>layer</w:t>
-      </w:r>
-      <w:proofErr w:type="spellEnd"/>
-      <w:r>
-        <w:t xml:space="preserve"> que permite o controle dos processos do workflow, armazenando logs de </w:t>
+        <w:t xml:space="preserve">Desta maneira, desenhei um exemplo de pipeline que capta dados de diversas fontes (sejam essas estruturadas e/ou não estruturadas), utilizando de tecnologias que possam gerar tópicos de captação do dado, armazenamento distribuído, tratamento e enriquecimento do dado, persistência de dados in-memory e por fim, a </w:t>
       </w:r>
       <w:r>
         <w:lastRenderedPageBreak/>
-        <w:t xml:space="preserve">execução e tratamento e disponibilizando </w:t>
-      </w:r>
-      <w:proofErr w:type="spellStart"/>
-      <w:r>
-        <w:t>dashboard</w:t>
-      </w:r>
-      <w:proofErr w:type="spellEnd"/>
-      <w:r>
-        <w:t xml:space="preserve"> analítico para auxiliar engenheiros na manutenção do ambiente.</w:t>
+        <w:t>disponibilização desse dado para cientistas e para analistas. Além disso, adicionei um layer que permite o controle dos processos do workflow, armazenando logs de execução e tratamento e disponibilizando dashboard analítico para auxiliar engenheiros na manutenção do ambiente.</w:t>
       </w:r>
     </w:p>
     <w:p>
@@ -1217,39 +930,35 @@
           <w:b/>
           <w:bCs/>
         </w:rPr>
-        <w:t xml:space="preserve">Ao utilizar ferramentas de processamento distribuído como </w:t>
-      </w:r>
-      <w:proofErr w:type="spellStart"/>
+        <w:t>Ao utilizar ferramentas de processamento distribuído como Spark ou Hive, é muito</w:t>
+      </w:r>
       <w:r>
         <w:rPr>
           <w:b/>
           <w:bCs/>
         </w:rPr>
-        <w:t>Spark</w:t>
-      </w:r>
-      <w:proofErr w:type="spellEnd"/>
+        <w:t xml:space="preserve"> </w:t>
+      </w:r>
       <w:r>
         <w:rPr>
           <w:b/>
           <w:bCs/>
         </w:rPr>
-        <w:t xml:space="preserve"> ou </w:t>
-      </w:r>
-      <w:proofErr w:type="spellStart"/>
+        <w:t>comum</w:t>
+      </w:r>
       <w:r>
         <w:rPr>
           <w:b/>
           <w:bCs/>
         </w:rPr>
-        <w:t>Hive</w:t>
-      </w:r>
-      <w:proofErr w:type="spellEnd"/>
+        <w:t xml:space="preserve"> </w:t>
+      </w:r>
       <w:r>
         <w:rPr>
           <w:b/>
           <w:bCs/>
         </w:rPr>
-        <w:t>, é muito</w:t>
+        <w:t>enfrentar problemas relacionados à má distribuição de dados entre as máquinas</w:t>
       </w:r>
       <w:r>
         <w:rPr>
@@ -1263,7 +972,7 @@
           <w:b/>
           <w:bCs/>
         </w:rPr>
-        <w:t>comum</w:t>
+        <w:t>do cluster,</w:t>
       </w:r>
       <w:r>
         <w:rPr>
@@ -1277,7 +986,7 @@
           <w:b/>
           <w:bCs/>
         </w:rPr>
-        <w:t>enfrentar problemas relacionados à má distribuição de dados entre as máquinas</w:t>
+        <w:t>diminuindo drasticamente a performance das aplicações, principalmente em</w:t>
       </w:r>
       <w:r>
         <w:rPr>
@@ -1291,7 +1000,7 @@
           <w:b/>
           <w:bCs/>
         </w:rPr>
-        <w:t>do cluster,</w:t>
+        <w:t>operações relacionadas</w:t>
       </w:r>
       <w:r>
         <w:rPr>
@@ -1305,7 +1014,7 @@
           <w:b/>
           <w:bCs/>
         </w:rPr>
-        <w:t>diminuindo drasticamente a performance das aplicações, principalmente em</w:t>
+        <w:t>a agregação ou join. Utilizando seus conhecimentos e</w:t>
       </w:r>
       <w:r>
         <w:rPr>
@@ -1319,60 +1028,16 @@
           <w:b/>
           <w:bCs/>
         </w:rPr>
-        <w:t>operações relacionadas</w:t>
-      </w:r>
-      <w:r>
+        <w:t>experiências, descreva uma possível solução para o problema em questão.</w:t>
+      </w:r>
+    </w:p>
+    <w:p>
+      <w:pPr>
+        <w:jc w:val="both"/>
         <w:rPr>
           <w:b/>
           <w:bCs/>
         </w:rPr>
-        <w:t xml:space="preserve"> </w:t>
-      </w:r>
-      <w:r>
-        <w:rPr>
-          <w:b/>
-          <w:bCs/>
-        </w:rPr>
-        <w:t xml:space="preserve">a agregação ou </w:t>
-      </w:r>
-      <w:proofErr w:type="spellStart"/>
-      <w:r>
-        <w:rPr>
-          <w:b/>
-          <w:bCs/>
-        </w:rPr>
-        <w:t>join</w:t>
-      </w:r>
-      <w:proofErr w:type="spellEnd"/>
-      <w:r>
-        <w:rPr>
-          <w:b/>
-          <w:bCs/>
-        </w:rPr>
-        <w:t>. Utilizando seus conhecimentos e</w:t>
-      </w:r>
-      <w:r>
-        <w:rPr>
-          <w:b/>
-          <w:bCs/>
-        </w:rPr>
-        <w:t xml:space="preserve"> </w:t>
-      </w:r>
-      <w:r>
-        <w:rPr>
-          <w:b/>
-          <w:bCs/>
-        </w:rPr>
-        <w:t>experiências, descreva uma possível solução para o problema em questão.</w:t>
-      </w:r>
-    </w:p>
-    <w:p>
-      <w:pPr>
-        <w:jc w:val="both"/>
-        <w:rPr>
-          <w:b/>
-          <w:bCs/>
-        </w:rPr>
       </w:pPr>
     </w:p>
     <w:p>
@@ -1381,15 +1046,7 @@
         <w:jc w:val="both"/>
       </w:pPr>
       <w:r>
-        <w:t xml:space="preserve">Data </w:t>
-      </w:r>
-      <w:proofErr w:type="spellStart"/>
-      <w:r>
-        <w:t>skew</w:t>
-      </w:r>
-      <w:proofErr w:type="spellEnd"/>
-      <w:r>
-        <w:t xml:space="preserve"> é </w:t>
+        <w:t xml:space="preserve">Data skew é </w:t>
       </w:r>
       <w:r>
         <w:t xml:space="preserve">distribuição do processamento é assimétrico </w:t>
@@ -1401,13 +1058,8 @@
         <w:t xml:space="preserve"> </w:t>
       </w:r>
       <w:r>
-        <w:t xml:space="preserve">em operações de joins e </w:t>
-      </w:r>
-      <w:proofErr w:type="spellStart"/>
-      <w:r>
-        <w:t>aggregation</w:t>
-      </w:r>
-      <w:proofErr w:type="spellEnd"/>
+        <w:t>em operações de joins e aggregation</w:t>
+      </w:r>
       <w:r>
         <w:t xml:space="preserve"> que acarreta um processamento mais lento, mais custo e com necessidade de maior recurso.</w:t>
       </w:r>
@@ -1418,31 +1070,7 @@
         <w:jc w:val="both"/>
       </w:pPr>
       <w:r>
-        <w:t>Como uma possível solução, podemos realizar o reprocessamento dos dados, quebrando uma estrutura em partições menores de processamento. Por exemplo, se temos uma tabela assimétrica A com muitos dados com campos nulos que precisam ser processados, podemos particionar essa tabela A em dois menores blocos (“a” com dados non-</w:t>
-      </w:r>
-      <w:proofErr w:type="spellStart"/>
-      <w:r>
-        <w:t>null</w:t>
-      </w:r>
-      <w:proofErr w:type="spellEnd"/>
-      <w:r>
-        <w:t xml:space="preserve"> e “b” com dados </w:t>
-      </w:r>
-      <w:proofErr w:type="spellStart"/>
-      <w:r>
-        <w:t>null</w:t>
-      </w:r>
-      <w:proofErr w:type="spellEnd"/>
-      <w:r>
-        <w:t xml:space="preserve">) e realizar os joins ou </w:t>
-      </w:r>
-      <w:proofErr w:type="spellStart"/>
-      <w:r>
-        <w:t>aggregation</w:t>
-      </w:r>
-      <w:proofErr w:type="spellEnd"/>
-      <w:r>
-        <w:t xml:space="preserve"> separadamente.</w:t>
+        <w:t>Como uma possível solução, podemos realizar o reprocessamento dos dados, quebrando uma estrutura em partições menores de processamento. Por exemplo, se temos uma tabela assimétrica A com muitos dados com campos nulos que precisam ser processados, podemos particionar essa tabela A em dois menores blocos (“a” com dados non-null e “b” com dados null) e realizar os joins ou aggregation separadamente.</w:t>
       </w:r>
     </w:p>
     <w:p>
@@ -1474,8 +1102,6 @@
         <w:ind w:left="720" w:firstLine="720"/>
         <w:jc w:val="both"/>
       </w:pPr>
-      <w:bookmarkStart w:id="0" w:name="_GoBack"/>
-      <w:bookmarkEnd w:id="0"/>
     </w:p>
     <w:p>
       <w:pPr>
@@ -1495,7 +1121,6 @@
           <w:b/>
           <w:bCs/>
         </w:rPr>
-        <w:lastRenderedPageBreak/>
         <w:t>O dia a dia de um engenheiro de dados, dentre outras tarefas, é disponibilizar as</w:t>
       </w:r>
       <w:r>
@@ -1574,32 +1199,16 @@
         <w:t xml:space="preserve">Dentro do exemplo dado no exercício 1, todo o dado recebido na pipeline </w:t>
       </w:r>
       <w:r>
-        <w:t xml:space="preserve">ficará disponível em ambiente distribuído (como HDFS) e poderá ser consumindo por </w:t>
-      </w:r>
-      <w:proofErr w:type="spellStart"/>
-      <w:r>
-        <w:t>jup</w:t>
+        <w:t>ficará disponível em ambiente distribuído (como HDFS) e poderá ser consumindo por jup</w:t>
       </w:r>
       <w:r>
         <w:t>y</w:t>
       </w:r>
       <w:r>
-        <w:t>ter</w:t>
-      </w:r>
-      <w:proofErr w:type="spellEnd"/>
-      <w:r>
-        <w:t xml:space="preserve"> notebooks</w:t>
-      </w:r>
-      <w:r>
-        <w:t xml:space="preserve"> em um </w:t>
-      </w:r>
-      <w:proofErr w:type="spellStart"/>
-      <w:r>
-        <w:t>sandbox</w:t>
-      </w:r>
-      <w:proofErr w:type="spellEnd"/>
-      <w:r>
-        <w:t xml:space="preserve"> para exploração de dados</w:t>
+        <w:t>ter notebooks</w:t>
+      </w:r>
+      <w:r>
+        <w:t xml:space="preserve"> em um sandbox para exploração de dados</w:t>
       </w:r>
       <w:r>
         <w:t xml:space="preserve"> por cientistas e analistas. Além disso, todo o dado histórico e analítico </w:t>
@@ -1608,101 +1217,62 @@
         <w:t>pode ser armazenado</w:t>
       </w:r>
       <w:r>
-        <w:t xml:space="preserve"> em um data </w:t>
-      </w:r>
-      <w:proofErr w:type="spellStart"/>
-      <w:r>
-        <w:t>warehouse</w:t>
-      </w:r>
-      <w:proofErr w:type="spellEnd"/>
-      <w:r>
-        <w:t xml:space="preserve"> (como o</w:t>
+        <w:t xml:space="preserve"> em um data warehouse (como o</w:t>
+      </w:r>
+      <w:r>
+        <w:t xml:space="preserve"> Hive DB ou quando falamos de soluções em nuvem como AWS</w:t>
+      </w:r>
+      <w:r>
+        <w:t xml:space="preserve"> Redshift ou um banco de dados Oracle Data Warehouse</w:t>
+      </w:r>
+      <w:r>
+        <w:t>)</w:t>
+      </w:r>
+      <w:r>
+        <w:t xml:space="preserve">, para consumo </w:t>
+      </w:r>
+      <w:r>
+        <w:t>de</w:t>
+      </w:r>
+      <w:r>
+        <w:t xml:space="preserve"> dashboards</w:t>
+      </w:r>
+      <w:r>
+        <w:t>, como tam</w:t>
+      </w:r>
+      <w:r>
+        <w:t>b</w:t>
+      </w:r>
+      <w:r>
+        <w:t>é</w:t>
+      </w:r>
+      <w:r>
+        <w:t>m</w:t>
+      </w:r>
+      <w:r>
+        <w:t xml:space="preserve"> para </w:t>
+      </w:r>
+      <w:r>
+        <w:t>elaboração</w:t>
+      </w:r>
+      <w:r>
+        <w:t xml:space="preserve"> de </w:t>
+      </w:r>
+      <w:r>
+        <w:t xml:space="preserve">Business </w:t>
+      </w:r>
+      <w:r>
+        <w:t xml:space="preserve">reports. </w:t>
+      </w:r>
+      <w:r>
+        <w:t>Além disso,</w:t>
+      </w:r>
+      <w:r>
+        <w:t xml:space="preserve"> é possível que</w:t>
       </w:r>
       <w:r>
         <w:t xml:space="preserve"> </w:t>
       </w:r>
-      <w:proofErr w:type="spellStart"/>
-      <w:r>
-        <w:t>Hive</w:t>
-      </w:r>
-      <w:proofErr w:type="spellEnd"/>
-      <w:r>
-        <w:t xml:space="preserve"> DB ou quando falamos de soluções em nuvem como AWS</w:t>
-      </w:r>
-      <w:r>
-        <w:t xml:space="preserve"> </w:t>
-      </w:r>
-      <w:proofErr w:type="spellStart"/>
-      <w:r>
-        <w:t>Redshift</w:t>
-      </w:r>
-      <w:proofErr w:type="spellEnd"/>
-      <w:r>
-        <w:t xml:space="preserve"> ou um banco de dados Oracle Data </w:t>
-      </w:r>
-      <w:proofErr w:type="spellStart"/>
-      <w:r>
-        <w:t>Warehouse</w:t>
-      </w:r>
-      <w:proofErr w:type="spellEnd"/>
-      <w:r>
-        <w:t>)</w:t>
-      </w:r>
-      <w:r>
-        <w:t xml:space="preserve">, para consumo </w:t>
-      </w:r>
-      <w:r>
-        <w:t>de</w:t>
-      </w:r>
-      <w:r>
-        <w:t xml:space="preserve"> </w:t>
-      </w:r>
-      <w:proofErr w:type="spellStart"/>
-      <w:r>
-        <w:t>dashboards</w:t>
-      </w:r>
-      <w:proofErr w:type="spellEnd"/>
-      <w:r>
-        <w:t>, como tam</w:t>
-      </w:r>
-      <w:r>
-        <w:t>b</w:t>
-      </w:r>
-      <w:r>
-        <w:t>é</w:t>
-      </w:r>
-      <w:r>
-        <w:t>m</w:t>
-      </w:r>
-      <w:r>
-        <w:t xml:space="preserve"> para </w:t>
-      </w:r>
-      <w:r>
-        <w:t>elaboração</w:t>
-      </w:r>
-      <w:r>
-        <w:t xml:space="preserve"> de </w:t>
-      </w:r>
-      <w:r>
-        <w:t xml:space="preserve">Business </w:t>
-      </w:r>
-      <w:proofErr w:type="spellStart"/>
-      <w:r>
-        <w:t>reports</w:t>
-      </w:r>
-      <w:proofErr w:type="spellEnd"/>
-      <w:r>
-        <w:t xml:space="preserve">. </w:t>
-      </w:r>
-      <w:r>
-        <w:t>Além disso,</w:t>
-      </w:r>
-      <w:r>
-        <w:t xml:space="preserve"> é possível que</w:t>
-      </w:r>
-      <w:r>
-        <w:t xml:space="preserve"> </w:t>
-      </w:r>
       <w:r>
         <w:t xml:space="preserve">realizar </w:t>
       </w:r>
@@ -1713,34 +1283,13 @@
         <w:t xml:space="preserve"> da própria pipeline dentro da</w:t>
       </w:r>
       <w:r>
-        <w:t xml:space="preserve"> estrutura de documentos do </w:t>
-      </w:r>
-      <w:proofErr w:type="spellStart"/>
-      <w:r>
-        <w:t>Elasticsearch</w:t>
-      </w:r>
-      <w:proofErr w:type="spellEnd"/>
-      <w:r>
-        <w:t xml:space="preserve">, que permite também ser consumido </w:t>
+        <w:t xml:space="preserve"> estrutura de documentos do Elasticsearch, que permite também ser consumido </w:t>
       </w:r>
       <w:r>
         <w:t xml:space="preserve">por </w:t>
       </w:r>
-      <w:proofErr w:type="spellStart"/>
-      <w:r>
-        <w:t>Dashboard</w:t>
-      </w:r>
-      <w:proofErr w:type="spellEnd"/>
-      <w:r>
-        <w:t xml:space="preserve"> no </w:t>
-      </w:r>
-      <w:proofErr w:type="spellStart"/>
-      <w:r>
-        <w:t>Kibana</w:t>
-      </w:r>
-      <w:proofErr w:type="spellEnd"/>
-      <w:r>
-        <w:t>, em tempo real</w:t>
+      <w:r>
+        <w:t>Dashboard no Kibana, em tempo real</w:t>
       </w:r>
       <w:r>
         <w:t>.</w:t>
@@ -1839,34 +1388,10 @@
         <w:jc w:val="both"/>
       </w:pPr>
       <w:r>
-        <w:t xml:space="preserve">Quando tratamento de segurança, podemos considerar o controle de acessos de usuários dentro clusters como </w:t>
-      </w:r>
-      <w:proofErr w:type="spellStart"/>
-      <w:r>
-        <w:t>hadoop</w:t>
-      </w:r>
-      <w:proofErr w:type="spellEnd"/>
-      <w:r>
-        <w:t xml:space="preserve"> utilizando do Apache </w:t>
-      </w:r>
-      <w:proofErr w:type="spellStart"/>
-      <w:r>
-        <w:t>Ambari</w:t>
-      </w:r>
-      <w:proofErr w:type="spellEnd"/>
-      <w:r>
-        <w:t>,</w:t>
-      </w:r>
-      <w:r>
-        <w:t xml:space="preserve"> pois viabiliza um controle total de todo o processo do ambiente distribuído, bem como controle das roles de usuário. Se falamos de ambiente </w:t>
-      </w:r>
-      <w:proofErr w:type="spellStart"/>
-      <w:r>
-        <w:t>Cloud</w:t>
-      </w:r>
-      <w:proofErr w:type="spellEnd"/>
-      <w:r>
-        <w:t xml:space="preserve"> (como, por exemplo, AWS), podemos considerar o controle de toda a pipeline de dados por meio do IAM, onde podemos adicionar policies para as roles, garantindo a segurança de acesso. </w:t>
+        <w:t>Quando tratamento de segurança, podemos considerar o controle de acessos de usuários dentro clusters como hadoop utilizando do Apache Ambari,</w:t>
+      </w:r>
+      <w:r>
+        <w:t xml:space="preserve"> pois viabiliza um controle total de todo o processo do ambiente distribuído, bem como controle das roles de usuário. Se falamos de ambiente Cloud (como, por exemplo, AWS), podemos considerar o controle de toda a pipeline de dados por meio do IAM, onde podemos adicionar policies para as roles, garantindo a segurança de acesso. </w:t>
       </w:r>
     </w:p>
     <w:p>
@@ -1876,23 +1401,7 @@
         <w:jc w:val="both"/>
       </w:pPr>
       <w:r>
-        <w:t xml:space="preserve">Sobre custo efetivo e identificar qual o real uso de uma infraestrutura de dados está sendo consumido baseado no seu custo financeiro. Desta maneira, penso que uma equipe </w:t>
-      </w:r>
-      <w:proofErr w:type="spellStart"/>
-      <w:r>
-        <w:t>Devops</w:t>
-      </w:r>
-      <w:proofErr w:type="spellEnd"/>
-      <w:r>
-        <w:t xml:space="preserve"> precisa estar a par de cada solução </w:t>
-      </w:r>
-      <w:proofErr w:type="spellStart"/>
-      <w:r>
-        <w:t>cloud</w:t>
-      </w:r>
-      <w:proofErr w:type="spellEnd"/>
-      <w:r>
-        <w:t xml:space="preserve"> (seja clusters ou serviços) ou física (servidores) para garantir que não exista infraestrutura sendo consumida indevidamente. </w:t>
+        <w:t xml:space="preserve">Sobre custo efetivo e identificar qual o real uso de uma infraestrutura de dados está sendo consumido baseado no seu custo financeiro. Desta maneira, penso que uma equipe Devops precisa estar a par de cada solução cloud (seja clusters ou serviços) ou física (servidores) para garantir que não exista infraestrutura sendo consumida indevidamente. </w:t>
       </w:r>
     </w:p>
     <w:p>
@@ -1940,46 +1449,8 @@
           <w:color w:val="24292E"/>
           <w:lang w:val="pt-BR"/>
         </w:rPr>
-        <w:t xml:space="preserve">Queremos que você nos ajude a responder as questões abaixo e, para isso, queremos que você trate e estruture os dados utilizando </w:t>
-      </w:r>
-      <w:proofErr w:type="spellStart"/>
-      <w:r>
-        <w:rPr>
-          <w:rFonts w:ascii="Helvetica" w:hAnsi="Helvetica"/>
-          <w:color w:val="24292E"/>
-          <w:lang w:val="pt-BR"/>
-        </w:rPr>
-        <w:t>Spark</w:t>
-      </w:r>
-      <w:proofErr w:type="spellEnd"/>
-      <w:r>
-        <w:rPr>
-          <w:rFonts w:ascii="Helvetica" w:hAnsi="Helvetica"/>
-          <w:color w:val="24292E"/>
-          <w:lang w:val="pt-BR"/>
-        </w:rPr>
-        <w:t xml:space="preserve"> e realize as consultas para responder às questões abaixo utilizando </w:t>
-      </w:r>
-      <w:proofErr w:type="spellStart"/>
-      <w:proofErr w:type="gramStart"/>
-      <w:r>
-        <w:rPr>
-          <w:rFonts w:ascii="Helvetica" w:hAnsi="Helvetica"/>
-          <w:color w:val="24292E"/>
-          <w:lang w:val="pt-BR"/>
-        </w:rPr>
-        <w:t>SparkSQL</w:t>
-      </w:r>
-      <w:proofErr w:type="spellEnd"/>
-      <w:r>
-        <w:rPr>
-          <w:rFonts w:ascii="Helvetica" w:hAnsi="Helvetica"/>
-          <w:color w:val="24292E"/>
-          <w:lang w:val="pt-BR"/>
-        </w:rPr>
-        <w:t xml:space="preserve"> .</w:t>
-      </w:r>
-      <w:proofErr w:type="gramEnd"/>
+        <w:t>Queremos que você nos ajude a responder as questões abaixo e, para isso, queremos que você trate e estruture os dados utilizando Spark e realize as consultas para responder às questões abaixo utilizando SparkSQL .</w:t>
+      </w:r>
     </w:p>
     <w:p>
       <w:pPr>
@@ -2001,10 +1472,51 @@
           <w:szCs w:val="30"/>
           <w:lang w:val="pt-BR"/>
         </w:rPr>
-        <w:t xml:space="preserve">1. Número de </w:t>
-      </w:r>
-      <w:proofErr w:type="spellStart"/>
-      <w:r>
+        <w:lastRenderedPageBreak/>
+        <w:t>1. Número de HOSTs únicos.</w:t>
+      </w:r>
+    </w:p>
+    <w:p>
+      <w:pPr>
+        <w:pStyle w:val="Heading4"/>
+        <w:spacing w:before="360" w:after="240"/>
+        <w:rPr>
+          <w:rFonts w:ascii="Helvetica" w:hAnsi="Helvetica"/>
+          <w:color w:val="24292E"/>
+        </w:rPr>
+      </w:pPr>
+      <w:r>
+        <w:rPr>
+          <w:rFonts w:ascii="Helvetica" w:hAnsi="Helvetica"/>
+          <w:color w:val="24292E"/>
+        </w:rPr>
+        <w:t>Resposta:</w:t>
+      </w:r>
+    </w:p>
+    <w:p>
+      <w:pPr>
+        <w:pStyle w:val="NormalWeb"/>
+        <w:spacing w:before="0" w:beforeAutospacing="0" w:after="0" w:afterAutospacing="0"/>
+        <w:rPr>
+          <w:rFonts w:ascii="Helvetica" w:hAnsi="Helvetica"/>
+          <w:color w:val="24292E"/>
+          <w:lang w:val="pt-BR"/>
+        </w:rPr>
+      </w:pPr>
+      <w:r>
+        <w:rPr>
+          <w:rStyle w:val="HTMLCode"/>
+          <w:rFonts w:ascii="Consolas" w:hAnsi="Consolas" w:cs="Consolas"/>
+          <w:color w:val="24292E"/>
+          <w:lang w:val="pt-BR"/>
+        </w:rPr>
+        <w:t>137978</w:t>
+      </w:r>
+    </w:p>
+    <w:p>
+      <w:pPr>
+        <w:pStyle w:val="Heading3"/>
+        <w:spacing w:before="360" w:beforeAutospacing="0" w:after="240" w:afterAutospacing="0"/>
         <w:rPr>
           <w:rFonts w:ascii="Helvetica" w:hAnsi="Helvetica"/>
           <w:color w:val="24292E"/>
@@ -2012,9 +1524,7 @@
           <w:szCs w:val="30"/>
           <w:lang w:val="pt-BR"/>
         </w:rPr>
-        <w:t>HOSTs</w:t>
-      </w:r>
-      <w:proofErr w:type="spellEnd"/>
+      </w:pPr>
       <w:r>
         <w:rPr>
           <w:rFonts w:ascii="Helvetica" w:hAnsi="Helvetica"/>
@@ -2023,7 +1533,7 @@
           <w:szCs w:val="30"/>
           <w:lang w:val="pt-BR"/>
         </w:rPr>
-        <w:t xml:space="preserve"> únicos.</w:t>
+        <w:t>2. O total de erros 404 dentro do período.</w:t>
       </w:r>
     </w:p>
     <w:p>
@@ -2040,7 +1550,6 @@
           <w:rFonts w:ascii="Helvetica" w:hAnsi="Helvetica"/>
           <w:color w:val="24292E"/>
         </w:rPr>
-        <w:lastRenderedPageBreak/>
         <w:t>Resposta:</w:t>
       </w:r>
     </w:p>
@@ -2049,19 +1558,21 @@
         <w:pStyle w:val="NormalWeb"/>
         <w:spacing w:before="0" w:beforeAutospacing="0" w:after="0" w:afterAutospacing="0"/>
         <w:rPr>
-          <w:rFonts w:ascii="Helvetica" w:hAnsi="Helvetica"/>
-          <w:color w:val="24292E"/>
-          <w:lang w:val="pt-BR"/>
-        </w:rPr>
-      </w:pPr>
-      <w:r>
-        <w:rPr>
-          <w:rStyle w:val="HTMLCode"/>
-          <w:rFonts w:ascii="Consolas" w:hAnsi="Consolas" w:cs="Consolas"/>
-          <w:color w:val="24292E"/>
-          <w:lang w:val="pt-BR"/>
-        </w:rPr>
-        <w:t>137978</w:t>
+          <w:rFonts w:ascii="Consolas" w:hAnsi="Consolas" w:cs="Consolas"/>
+          <w:color w:val="24292E"/>
+          <w:sz w:val="20"/>
+          <w:szCs w:val="20"/>
+          <w:lang w:val="pt-BR"/>
+        </w:rPr>
+      </w:pPr>
+      <w:r>
+        <w:rPr>
+          <w:rStyle w:val="HTMLCode"/>
+          <w:rFonts w:ascii="Consolas" w:hAnsi="Consolas" w:cs="Consolas"/>
+          <w:color w:val="24292E"/>
+          <w:lang w:val="pt-BR"/>
+        </w:rPr>
+        <w:t>20901</w:t>
       </w:r>
     </w:p>
     <w:p>
@@ -2076,7 +1587,11 @@
           <w:lang w:val="pt-BR"/>
         </w:rPr>
       </w:pPr>
-      <w:r>
+    </w:p>
+    <w:p>
+      <w:pPr>
+        <w:pStyle w:val="Heading3"/>
+        <w:spacing w:before="360" w:beforeAutospacing="0" w:after="240" w:afterAutospacing="0"/>
         <w:rPr>
           <w:rFonts w:ascii="Helvetica" w:hAnsi="Helvetica"/>
           <w:color w:val="24292E"/>
@@ -2084,7 +1599,16 @@
           <w:szCs w:val="30"/>
           <w:lang w:val="pt-BR"/>
         </w:rPr>
-        <w:t>2. O total de erros 404 dentro do período.</w:t>
+      </w:pPr>
+      <w:r>
+        <w:rPr>
+          <w:rFonts w:ascii="Helvetica" w:hAnsi="Helvetica"/>
+          <w:color w:val="24292E"/>
+          <w:sz w:val="30"/>
+          <w:szCs w:val="30"/>
+          <w:lang w:val="pt-BR"/>
+        </w:rPr>
+        <w:t>3. Quais dias do período especificado tiveram o maior número de erros 404.</w:t>
       </w:r>
     </w:p>
     <w:p>
@@ -2107,23 +1631,1355 @@
     <w:p>
       <w:pPr>
         <w:pStyle w:val="NormalWeb"/>
-        <w:spacing w:before="0" w:beforeAutospacing="0" w:after="0" w:afterAutospacing="0"/>
-        <w:rPr>
-          <w:rFonts w:ascii="Consolas" w:hAnsi="Consolas" w:cs="Consolas"/>
-          <w:color w:val="24292E"/>
-          <w:sz w:val="20"/>
-          <w:szCs w:val="20"/>
-          <w:lang w:val="pt-BR"/>
-        </w:rPr>
-      </w:pPr>
-      <w:r>
-        <w:rPr>
-          <w:rStyle w:val="HTMLCode"/>
-          <w:rFonts w:ascii="Consolas" w:hAnsi="Consolas" w:cs="Consolas"/>
-          <w:color w:val="24292E"/>
-          <w:lang w:val="pt-BR"/>
-        </w:rPr>
-        <w:t>20901</w:t>
+        <w:spacing w:before="0" w:beforeAutospacing="0" w:after="240" w:afterAutospacing="0"/>
+        <w:rPr>
+          <w:rFonts w:ascii="Helvetica" w:hAnsi="Helvetica"/>
+          <w:color w:val="24292E"/>
+          <w:lang w:val="pt-BR"/>
+        </w:rPr>
+      </w:pPr>
+      <w:r>
+        <w:rPr>
+          <w:rFonts w:ascii="Helvetica" w:hAnsi="Helvetica"/>
+          <w:color w:val="24292E"/>
+          <w:lang w:val="pt-BR"/>
+        </w:rPr>
+        <w:t>Abaixo é possível ver a lista ordenada, sendo o dia 06/07/1995 o dia com maior índice de erro 404, seguido do dia 19/07/1995</w:t>
+      </w:r>
+    </w:p>
+    <w:p>
+      <w:pPr>
+        <w:pStyle w:val="HTMLPreformatted"/>
+        <w:shd w:val="clear" w:color="auto" w:fill="F6F8FA"/>
+        <w:rPr>
+          <w:rStyle w:val="HTMLCode"/>
+          <w:rFonts w:ascii="Consolas" w:hAnsi="Consolas" w:cs="Consolas"/>
+          <w:color w:val="24292E"/>
+          <w:bdr w:val="none" w:sz="0" w:space="0" w:color="auto" w:frame="1"/>
+          <w:lang w:val="pt-BR"/>
+        </w:rPr>
+      </w:pPr>
+      <w:r>
+        <w:rPr>
+          <w:rStyle w:val="HTMLCode"/>
+          <w:rFonts w:ascii="Consolas" w:hAnsi="Consolas" w:cs="Consolas"/>
+          <w:color w:val="24292E"/>
+          <w:bdr w:val="none" w:sz="0" w:space="0" w:color="auto" w:frame="1"/>
+          <w:lang w:val="pt-BR"/>
+        </w:rPr>
+        <w:t xml:space="preserve">Dia 06-07-1995: 640 ocorrências de Erro 404 </w:t>
+      </w:r>
+    </w:p>
+    <w:p>
+      <w:pPr>
+        <w:pStyle w:val="HTMLPreformatted"/>
+        <w:shd w:val="clear" w:color="auto" w:fill="F6F8FA"/>
+        <w:rPr>
+          <w:rStyle w:val="HTMLCode"/>
+          <w:rFonts w:ascii="Consolas" w:hAnsi="Consolas" w:cs="Consolas"/>
+          <w:color w:val="24292E"/>
+          <w:bdr w:val="none" w:sz="0" w:space="0" w:color="auto" w:frame="1"/>
+          <w:lang w:val="pt-BR"/>
+        </w:rPr>
+      </w:pPr>
+      <w:r>
+        <w:rPr>
+          <w:rStyle w:val="HTMLCode"/>
+          <w:rFonts w:ascii="Consolas" w:hAnsi="Consolas" w:cs="Consolas"/>
+          <w:color w:val="24292E"/>
+          <w:bdr w:val="none" w:sz="0" w:space="0" w:color="auto" w:frame="1"/>
+          <w:lang w:val="pt-BR"/>
+        </w:rPr>
+        <w:t xml:space="preserve">Dia 19-07-1995: 639 ocorrências de Erro 404 </w:t>
+      </w:r>
+    </w:p>
+    <w:p>
+      <w:pPr>
+        <w:pStyle w:val="HTMLPreformatted"/>
+        <w:shd w:val="clear" w:color="auto" w:fill="F6F8FA"/>
+        <w:rPr>
+          <w:rStyle w:val="HTMLCode"/>
+          <w:rFonts w:ascii="Consolas" w:hAnsi="Consolas" w:cs="Consolas"/>
+          <w:color w:val="24292E"/>
+          <w:bdr w:val="none" w:sz="0" w:space="0" w:color="auto" w:frame="1"/>
+          <w:lang w:val="pt-BR"/>
+        </w:rPr>
+      </w:pPr>
+      <w:r>
+        <w:rPr>
+          <w:rStyle w:val="HTMLCode"/>
+          <w:rFonts w:ascii="Consolas" w:hAnsi="Consolas" w:cs="Consolas"/>
+          <w:color w:val="24292E"/>
+          <w:bdr w:val="none" w:sz="0" w:space="0" w:color="auto" w:frame="1"/>
+          <w:lang w:val="pt-BR"/>
+        </w:rPr>
+        <w:t xml:space="preserve">Dia 30-08-1995: 571 ocorrências de Erro 404 </w:t>
+      </w:r>
+    </w:p>
+    <w:p>
+      <w:pPr>
+        <w:pStyle w:val="HTMLPreformatted"/>
+        <w:shd w:val="clear" w:color="auto" w:fill="F6F8FA"/>
+        <w:rPr>
+          <w:rStyle w:val="HTMLCode"/>
+          <w:rFonts w:ascii="Consolas" w:hAnsi="Consolas" w:cs="Consolas"/>
+          <w:color w:val="24292E"/>
+          <w:bdr w:val="none" w:sz="0" w:space="0" w:color="auto" w:frame="1"/>
+          <w:lang w:val="pt-BR"/>
+        </w:rPr>
+      </w:pPr>
+      <w:r>
+        <w:rPr>
+          <w:rStyle w:val="HTMLCode"/>
+          <w:rFonts w:ascii="Consolas" w:hAnsi="Consolas" w:cs="Consolas"/>
+          <w:color w:val="24292E"/>
+          <w:bdr w:val="none" w:sz="0" w:space="0" w:color="auto" w:frame="1"/>
+          <w:lang w:val="pt-BR"/>
+        </w:rPr>
+        <w:t xml:space="preserve">Dia 07-07-1995: 570 ocorrências de Erro 404 </w:t>
+      </w:r>
+    </w:p>
+    <w:p>
+      <w:pPr>
+        <w:pStyle w:val="HTMLPreformatted"/>
+        <w:shd w:val="clear" w:color="auto" w:fill="F6F8FA"/>
+        <w:rPr>
+          <w:rStyle w:val="HTMLCode"/>
+          <w:rFonts w:ascii="Consolas" w:hAnsi="Consolas" w:cs="Consolas"/>
+          <w:color w:val="24292E"/>
+          <w:bdr w:val="none" w:sz="0" w:space="0" w:color="auto" w:frame="1"/>
+          <w:lang w:val="pt-BR"/>
+        </w:rPr>
+      </w:pPr>
+      <w:r>
+        <w:rPr>
+          <w:rStyle w:val="HTMLCode"/>
+          <w:rFonts w:ascii="Consolas" w:hAnsi="Consolas" w:cs="Consolas"/>
+          <w:color w:val="24292E"/>
+          <w:bdr w:val="none" w:sz="0" w:space="0" w:color="auto" w:frame="1"/>
+          <w:lang w:val="pt-BR"/>
+        </w:rPr>
+        <w:t xml:space="preserve">Dia 07-08-1995: 537 ocorrências de Erro 404 </w:t>
+      </w:r>
+    </w:p>
+    <w:p>
+      <w:pPr>
+        <w:pStyle w:val="HTMLPreformatted"/>
+        <w:shd w:val="clear" w:color="auto" w:fill="F6F8FA"/>
+        <w:rPr>
+          <w:rStyle w:val="HTMLCode"/>
+          <w:rFonts w:ascii="Consolas" w:hAnsi="Consolas" w:cs="Consolas"/>
+          <w:color w:val="24292E"/>
+          <w:bdr w:val="none" w:sz="0" w:space="0" w:color="auto" w:frame="1"/>
+          <w:lang w:val="pt-BR"/>
+        </w:rPr>
+      </w:pPr>
+      <w:r>
+        <w:rPr>
+          <w:rStyle w:val="HTMLCode"/>
+          <w:rFonts w:ascii="Consolas" w:hAnsi="Consolas" w:cs="Consolas"/>
+          <w:color w:val="24292E"/>
+          <w:bdr w:val="none" w:sz="0" w:space="0" w:color="auto" w:frame="1"/>
+          <w:lang w:val="pt-BR"/>
+        </w:rPr>
+        <w:t xml:space="preserve">Dia 13-07-1995: 532 ocorrências de Erro 404 </w:t>
+      </w:r>
+    </w:p>
+    <w:p>
+      <w:pPr>
+        <w:pStyle w:val="HTMLPreformatted"/>
+        <w:shd w:val="clear" w:color="auto" w:fill="F6F8FA"/>
+        <w:rPr>
+          <w:rStyle w:val="HTMLCode"/>
+          <w:rFonts w:ascii="Consolas" w:hAnsi="Consolas" w:cs="Consolas"/>
+          <w:color w:val="24292E"/>
+          <w:bdr w:val="none" w:sz="0" w:space="0" w:color="auto" w:frame="1"/>
+          <w:lang w:val="pt-BR"/>
+        </w:rPr>
+      </w:pPr>
+      <w:r>
+        <w:rPr>
+          <w:rStyle w:val="HTMLCode"/>
+          <w:rFonts w:ascii="Consolas" w:hAnsi="Consolas" w:cs="Consolas"/>
+          <w:color w:val="24292E"/>
+          <w:bdr w:val="none" w:sz="0" w:space="0" w:color="auto" w:frame="1"/>
+          <w:lang w:val="pt-BR"/>
+        </w:rPr>
+        <w:t xml:space="preserve">Dia 31-08-1995: 526 ocorrências de Erro 404 </w:t>
+      </w:r>
+    </w:p>
+    <w:p>
+      <w:pPr>
+        <w:pStyle w:val="HTMLPreformatted"/>
+        <w:shd w:val="clear" w:color="auto" w:fill="F6F8FA"/>
+        <w:rPr>
+          <w:rStyle w:val="HTMLCode"/>
+          <w:rFonts w:ascii="Consolas" w:hAnsi="Consolas" w:cs="Consolas"/>
+          <w:color w:val="24292E"/>
+          <w:bdr w:val="none" w:sz="0" w:space="0" w:color="auto" w:frame="1"/>
+          <w:lang w:val="pt-BR"/>
+        </w:rPr>
+      </w:pPr>
+      <w:r>
+        <w:rPr>
+          <w:rStyle w:val="HTMLCode"/>
+          <w:rFonts w:ascii="Consolas" w:hAnsi="Consolas" w:cs="Consolas"/>
+          <w:color w:val="24292E"/>
+          <w:bdr w:val="none" w:sz="0" w:space="0" w:color="auto" w:frame="1"/>
+          <w:lang w:val="pt-BR"/>
+        </w:rPr>
+        <w:t xml:space="preserve">Dia 05-07-1995: 497 ocorrências de Erro 404 </w:t>
+      </w:r>
+    </w:p>
+    <w:p>
+      <w:pPr>
+        <w:pStyle w:val="HTMLPreformatted"/>
+        <w:shd w:val="clear" w:color="auto" w:fill="F6F8FA"/>
+        <w:rPr>
+          <w:rStyle w:val="HTMLCode"/>
+          <w:rFonts w:ascii="Consolas" w:hAnsi="Consolas" w:cs="Consolas"/>
+          <w:color w:val="24292E"/>
+          <w:bdr w:val="none" w:sz="0" w:space="0" w:color="auto" w:frame="1"/>
+          <w:lang w:val="pt-BR"/>
+        </w:rPr>
+      </w:pPr>
+      <w:r>
+        <w:rPr>
+          <w:rStyle w:val="HTMLCode"/>
+          <w:rFonts w:ascii="Consolas" w:hAnsi="Consolas" w:cs="Consolas"/>
+          <w:color w:val="24292E"/>
+          <w:bdr w:val="none" w:sz="0" w:space="0" w:color="auto" w:frame="1"/>
+          <w:lang w:val="pt-BR"/>
+        </w:rPr>
+        <w:t xml:space="preserve">Dia 03-07-1995: 474 ocorrências de Erro 404 </w:t>
+      </w:r>
+    </w:p>
+    <w:p>
+      <w:pPr>
+        <w:pStyle w:val="HTMLPreformatted"/>
+        <w:shd w:val="clear" w:color="auto" w:fill="F6F8FA"/>
+        <w:rPr>
+          <w:rStyle w:val="HTMLCode"/>
+          <w:rFonts w:ascii="Consolas" w:hAnsi="Consolas" w:cs="Consolas"/>
+          <w:color w:val="24292E"/>
+          <w:bdr w:val="none" w:sz="0" w:space="0" w:color="auto" w:frame="1"/>
+          <w:lang w:val="pt-BR"/>
+        </w:rPr>
+      </w:pPr>
+      <w:r>
+        <w:rPr>
+          <w:rStyle w:val="HTMLCode"/>
+          <w:rFonts w:ascii="Consolas" w:hAnsi="Consolas" w:cs="Consolas"/>
+          <w:color w:val="24292E"/>
+          <w:bdr w:val="none" w:sz="0" w:space="0" w:color="auto" w:frame="1"/>
+          <w:lang w:val="pt-BR"/>
+        </w:rPr>
+        <w:t xml:space="preserve">Dia 11-07-1995: 471 ocorrências de Erro 404 </w:t>
+      </w:r>
+    </w:p>
+    <w:p>
+      <w:pPr>
+        <w:pStyle w:val="HTMLPreformatted"/>
+        <w:shd w:val="clear" w:color="auto" w:fill="F6F8FA"/>
+        <w:rPr>
+          <w:rStyle w:val="HTMLCode"/>
+          <w:rFonts w:ascii="Consolas" w:hAnsi="Consolas" w:cs="Consolas"/>
+          <w:color w:val="24292E"/>
+          <w:bdr w:val="none" w:sz="0" w:space="0" w:color="auto" w:frame="1"/>
+          <w:lang w:val="pt-BR"/>
+        </w:rPr>
+      </w:pPr>
+      <w:r>
+        <w:rPr>
+          <w:rStyle w:val="HTMLCode"/>
+          <w:rFonts w:ascii="Consolas" w:hAnsi="Consolas" w:cs="Consolas"/>
+          <w:color w:val="24292E"/>
+          <w:bdr w:val="none" w:sz="0" w:space="0" w:color="auto" w:frame="1"/>
+          <w:lang w:val="pt-BR"/>
+        </w:rPr>
+        <w:t xml:space="preserve">Dia 12-07-1995: 471 ocorrências de Erro 404 </w:t>
+      </w:r>
+    </w:p>
+    <w:p>
+      <w:pPr>
+        <w:pStyle w:val="HTMLPreformatted"/>
+        <w:shd w:val="clear" w:color="auto" w:fill="F6F8FA"/>
+        <w:rPr>
+          <w:rStyle w:val="HTMLCode"/>
+          <w:rFonts w:ascii="Consolas" w:hAnsi="Consolas" w:cs="Consolas"/>
+          <w:color w:val="24292E"/>
+          <w:bdr w:val="none" w:sz="0" w:space="0" w:color="auto" w:frame="1"/>
+          <w:lang w:val="pt-BR"/>
+        </w:rPr>
+      </w:pPr>
+      <w:r>
+        <w:rPr>
+          <w:rStyle w:val="HTMLCode"/>
+          <w:rFonts w:ascii="Consolas" w:hAnsi="Consolas" w:cs="Consolas"/>
+          <w:color w:val="24292E"/>
+          <w:bdr w:val="none" w:sz="0" w:space="0" w:color="auto" w:frame="1"/>
+          <w:lang w:val="pt-BR"/>
+        </w:rPr>
+        <w:t xml:space="preserve">Dia 18-07-1995: 465 ocorrências de Erro 404 </w:t>
+      </w:r>
+    </w:p>
+    <w:p>
+      <w:pPr>
+        <w:pStyle w:val="HTMLPreformatted"/>
+        <w:shd w:val="clear" w:color="auto" w:fill="F6F8FA"/>
+        <w:rPr>
+          <w:rStyle w:val="HTMLCode"/>
+          <w:rFonts w:ascii="Consolas" w:hAnsi="Consolas" w:cs="Consolas"/>
+          <w:color w:val="24292E"/>
+          <w:bdr w:val="none" w:sz="0" w:space="0" w:color="auto" w:frame="1"/>
+          <w:lang w:val="pt-BR"/>
+        </w:rPr>
+      </w:pPr>
+      <w:r>
+        <w:rPr>
+          <w:rStyle w:val="HTMLCode"/>
+          <w:rFonts w:ascii="Consolas" w:hAnsi="Consolas" w:cs="Consolas"/>
+          <w:color w:val="24292E"/>
+          <w:bdr w:val="none" w:sz="0" w:space="0" w:color="auto" w:frame="1"/>
+          <w:lang w:val="pt-BR"/>
+        </w:rPr>
+        <w:t xml:space="preserve">Dia 25-07-1995: 461 ocorrências de Erro 404 </w:t>
+      </w:r>
+    </w:p>
+    <w:p>
+      <w:pPr>
+        <w:pStyle w:val="HTMLPreformatted"/>
+        <w:shd w:val="clear" w:color="auto" w:fill="F6F8FA"/>
+        <w:rPr>
+          <w:rStyle w:val="HTMLCode"/>
+          <w:rFonts w:ascii="Consolas" w:hAnsi="Consolas" w:cs="Consolas"/>
+          <w:color w:val="24292E"/>
+          <w:bdr w:val="none" w:sz="0" w:space="0" w:color="auto" w:frame="1"/>
+          <w:lang w:val="pt-BR"/>
+        </w:rPr>
+      </w:pPr>
+      <w:r>
+        <w:rPr>
+          <w:rStyle w:val="HTMLCode"/>
+          <w:rFonts w:ascii="Consolas" w:hAnsi="Consolas" w:cs="Consolas"/>
+          <w:color w:val="24292E"/>
+          <w:bdr w:val="none" w:sz="0" w:space="0" w:color="auto" w:frame="1"/>
+          <w:lang w:val="pt-BR"/>
+        </w:rPr>
+        <w:t xml:space="preserve">Dia 20-07-1995: 428 ocorrências de Erro 404 </w:t>
+      </w:r>
+    </w:p>
+    <w:p>
+      <w:pPr>
+        <w:pStyle w:val="HTMLPreformatted"/>
+        <w:shd w:val="clear" w:color="auto" w:fill="F6F8FA"/>
+        <w:rPr>
+          <w:rStyle w:val="HTMLCode"/>
+          <w:rFonts w:ascii="Consolas" w:hAnsi="Consolas" w:cs="Consolas"/>
+          <w:color w:val="24292E"/>
+          <w:bdr w:val="none" w:sz="0" w:space="0" w:color="auto" w:frame="1"/>
+          <w:lang w:val="pt-BR"/>
+        </w:rPr>
+      </w:pPr>
+      <w:r>
+        <w:rPr>
+          <w:rStyle w:val="HTMLCode"/>
+          <w:rFonts w:ascii="Consolas" w:hAnsi="Consolas" w:cs="Consolas"/>
+          <w:color w:val="24292E"/>
+          <w:bdr w:val="none" w:sz="0" w:space="0" w:color="auto" w:frame="1"/>
+          <w:lang w:val="pt-BR"/>
+        </w:rPr>
+        <w:t xml:space="preserve">Dia 24-08-1995: 420 ocorrências de Erro 404 </w:t>
+      </w:r>
+    </w:p>
+    <w:p>
+      <w:pPr>
+        <w:pStyle w:val="HTMLPreformatted"/>
+        <w:shd w:val="clear" w:color="auto" w:fill="F6F8FA"/>
+        <w:rPr>
+          <w:rStyle w:val="HTMLCode"/>
+          <w:rFonts w:ascii="Consolas" w:hAnsi="Consolas" w:cs="Consolas"/>
+          <w:color w:val="24292E"/>
+          <w:bdr w:val="none" w:sz="0" w:space="0" w:color="auto" w:frame="1"/>
+          <w:lang w:val="pt-BR"/>
+        </w:rPr>
+      </w:pPr>
+      <w:r>
+        <w:rPr>
+          <w:rStyle w:val="HTMLCode"/>
+          <w:rFonts w:ascii="Consolas" w:hAnsi="Consolas" w:cs="Consolas"/>
+          <w:color w:val="24292E"/>
+          <w:bdr w:val="none" w:sz="0" w:space="0" w:color="auto" w:frame="1"/>
+          <w:lang w:val="pt-BR"/>
+        </w:rPr>
+        <w:t xml:space="preserve">Dia 29-08-1995: 420 ocorrências de Erro 404 </w:t>
+      </w:r>
+    </w:p>
+    <w:p>
+      <w:pPr>
+        <w:pStyle w:val="HTMLPreformatted"/>
+        <w:shd w:val="clear" w:color="auto" w:fill="F6F8FA"/>
+        <w:rPr>
+          <w:rStyle w:val="HTMLCode"/>
+          <w:rFonts w:ascii="Consolas" w:hAnsi="Consolas" w:cs="Consolas"/>
+          <w:color w:val="24292E"/>
+          <w:bdr w:val="none" w:sz="0" w:space="0" w:color="auto" w:frame="1"/>
+          <w:lang w:val="pt-BR"/>
+        </w:rPr>
+      </w:pPr>
+      <w:r>
+        <w:rPr>
+          <w:rStyle w:val="HTMLCode"/>
+          <w:rFonts w:ascii="Consolas" w:hAnsi="Consolas" w:cs="Consolas"/>
+          <w:color w:val="24292E"/>
+          <w:bdr w:val="none" w:sz="0" w:space="0" w:color="auto" w:frame="1"/>
+          <w:lang w:val="pt-BR"/>
+        </w:rPr>
+        <w:t xml:space="preserve">Dia 25-08-1995: 415 ocorrências de Erro 404 </w:t>
+      </w:r>
+    </w:p>
+    <w:p>
+      <w:pPr>
+        <w:pStyle w:val="HTMLPreformatted"/>
+        <w:shd w:val="clear" w:color="auto" w:fill="F6F8FA"/>
+        <w:rPr>
+          <w:rStyle w:val="HTMLCode"/>
+          <w:rFonts w:ascii="Consolas" w:hAnsi="Consolas" w:cs="Consolas"/>
+          <w:color w:val="24292E"/>
+          <w:bdr w:val="none" w:sz="0" w:space="0" w:color="auto" w:frame="1"/>
+          <w:lang w:val="pt-BR"/>
+        </w:rPr>
+      </w:pPr>
+      <w:r>
+        <w:rPr>
+          <w:rStyle w:val="HTMLCode"/>
+          <w:rFonts w:ascii="Consolas" w:hAnsi="Consolas" w:cs="Consolas"/>
+          <w:color w:val="24292E"/>
+          <w:bdr w:val="none" w:sz="0" w:space="0" w:color="auto" w:frame="1"/>
+          <w:lang w:val="pt-BR"/>
+        </w:rPr>
+        <w:t xml:space="preserve">Dia 14-07-1995: 413 ocorrências de Erro 404 </w:t>
+      </w:r>
+    </w:p>
+    <w:p>
+      <w:pPr>
+        <w:pStyle w:val="HTMLPreformatted"/>
+        <w:shd w:val="clear" w:color="auto" w:fill="F6F8FA"/>
+        <w:rPr>
+          <w:rStyle w:val="HTMLCode"/>
+          <w:rFonts w:ascii="Consolas" w:hAnsi="Consolas" w:cs="Consolas"/>
+          <w:color w:val="24292E"/>
+          <w:bdr w:val="none" w:sz="0" w:space="0" w:color="auto" w:frame="1"/>
+          <w:lang w:val="pt-BR"/>
+        </w:rPr>
+      </w:pPr>
+      <w:r>
+        <w:rPr>
+          <w:rStyle w:val="HTMLCode"/>
+          <w:rFonts w:ascii="Consolas" w:hAnsi="Consolas" w:cs="Consolas"/>
+          <w:color w:val="24292E"/>
+          <w:bdr w:val="none" w:sz="0" w:space="0" w:color="auto" w:frame="1"/>
+          <w:lang w:val="pt-BR"/>
+        </w:rPr>
+        <w:t xml:space="preserve">Dia 28-08-1995: 410 ocorrências de Erro 404 </w:t>
+      </w:r>
+    </w:p>
+    <w:p>
+      <w:pPr>
+        <w:pStyle w:val="HTMLPreformatted"/>
+        <w:shd w:val="clear" w:color="auto" w:fill="F6F8FA"/>
+        <w:rPr>
+          <w:rStyle w:val="HTMLCode"/>
+          <w:rFonts w:ascii="Consolas" w:hAnsi="Consolas" w:cs="Consolas"/>
+          <w:color w:val="24292E"/>
+          <w:bdr w:val="none" w:sz="0" w:space="0" w:color="auto" w:frame="1"/>
+          <w:lang w:val="pt-BR"/>
+        </w:rPr>
+      </w:pPr>
+      <w:r>
+        <w:rPr>
+          <w:rStyle w:val="HTMLCode"/>
+          <w:rFonts w:ascii="Consolas" w:hAnsi="Consolas" w:cs="Consolas"/>
+          <w:color w:val="24292E"/>
+          <w:bdr w:val="none" w:sz="0" w:space="0" w:color="auto" w:frame="1"/>
+          <w:lang w:val="pt-BR"/>
+        </w:rPr>
+        <w:t xml:space="preserve">Dia 17-07-1995: 406 ocorrências de Erro 404 </w:t>
+      </w:r>
+    </w:p>
+    <w:p>
+      <w:pPr>
+        <w:pStyle w:val="HTMLPreformatted"/>
+        <w:shd w:val="clear" w:color="auto" w:fill="F6F8FA"/>
+        <w:rPr>
+          <w:rStyle w:val="HTMLCode"/>
+          <w:rFonts w:ascii="Consolas" w:hAnsi="Consolas" w:cs="Consolas"/>
+          <w:color w:val="24292E"/>
+          <w:bdr w:val="none" w:sz="0" w:space="0" w:color="auto" w:frame="1"/>
+          <w:lang w:val="pt-BR"/>
+        </w:rPr>
+      </w:pPr>
+      <w:r>
+        <w:rPr>
+          <w:rStyle w:val="HTMLCode"/>
+          <w:rFonts w:ascii="Consolas" w:hAnsi="Consolas" w:cs="Consolas"/>
+          <w:color w:val="24292E"/>
+          <w:bdr w:val="none" w:sz="0" w:space="0" w:color="auto" w:frame="1"/>
+          <w:lang w:val="pt-BR"/>
+        </w:rPr>
+        <w:t xml:space="preserve">Dia 10-07-1995: 398 ocorrências de Erro 404 </w:t>
+      </w:r>
+    </w:p>
+    <w:p>
+      <w:pPr>
+        <w:pStyle w:val="HTMLPreformatted"/>
+        <w:shd w:val="clear" w:color="auto" w:fill="F6F8FA"/>
+        <w:rPr>
+          <w:rStyle w:val="HTMLCode"/>
+          <w:rFonts w:ascii="Consolas" w:hAnsi="Consolas" w:cs="Consolas"/>
+          <w:color w:val="24292E"/>
+          <w:bdr w:val="none" w:sz="0" w:space="0" w:color="auto" w:frame="1"/>
+          <w:lang w:val="pt-BR"/>
+        </w:rPr>
+      </w:pPr>
+      <w:r>
+        <w:rPr>
+          <w:rStyle w:val="HTMLCode"/>
+          <w:rFonts w:ascii="Consolas" w:hAnsi="Consolas" w:cs="Consolas"/>
+          <w:color w:val="24292E"/>
+          <w:bdr w:val="none" w:sz="0" w:space="0" w:color="auto" w:frame="1"/>
+          <w:lang w:val="pt-BR"/>
+        </w:rPr>
+        <w:t xml:space="preserve">Dia 08-08-1995: 391 ocorrências de Erro 404 </w:t>
+      </w:r>
+    </w:p>
+    <w:p>
+      <w:pPr>
+        <w:pStyle w:val="HTMLPreformatted"/>
+        <w:shd w:val="clear" w:color="auto" w:fill="F6F8FA"/>
+        <w:rPr>
+          <w:rStyle w:val="HTMLCode"/>
+          <w:rFonts w:ascii="Consolas" w:hAnsi="Consolas" w:cs="Consolas"/>
+          <w:color w:val="24292E"/>
+          <w:bdr w:val="none" w:sz="0" w:space="0" w:color="auto" w:frame="1"/>
+          <w:lang w:val="pt-BR"/>
+        </w:rPr>
+      </w:pPr>
+      <w:r>
+        <w:rPr>
+          <w:rStyle w:val="HTMLCode"/>
+          <w:rFonts w:ascii="Consolas" w:hAnsi="Consolas" w:cs="Consolas"/>
+          <w:color w:val="24292E"/>
+          <w:bdr w:val="none" w:sz="0" w:space="0" w:color="auto" w:frame="1"/>
+          <w:lang w:val="pt-BR"/>
+        </w:rPr>
+        <w:t xml:space="preserve">Dia 06-08-1995: 373 ocorrências de Erro 404 </w:t>
+      </w:r>
+    </w:p>
+    <w:p>
+      <w:pPr>
+        <w:pStyle w:val="HTMLPreformatted"/>
+        <w:shd w:val="clear" w:color="auto" w:fill="F6F8FA"/>
+        <w:rPr>
+          <w:rStyle w:val="HTMLCode"/>
+          <w:rFonts w:ascii="Consolas" w:hAnsi="Consolas" w:cs="Consolas"/>
+          <w:color w:val="24292E"/>
+          <w:bdr w:val="none" w:sz="0" w:space="0" w:color="auto" w:frame="1"/>
+          <w:lang w:val="pt-BR"/>
+        </w:rPr>
+      </w:pPr>
+      <w:r>
+        <w:rPr>
+          <w:rStyle w:val="HTMLCode"/>
+          <w:rFonts w:ascii="Consolas" w:hAnsi="Consolas" w:cs="Consolas"/>
+          <w:color w:val="24292E"/>
+          <w:bdr w:val="none" w:sz="0" w:space="0" w:color="auto" w:frame="1"/>
+          <w:lang w:val="pt-BR"/>
+        </w:rPr>
+        <w:t xml:space="preserve">Dia 27-08-1995: 370 ocorrências de Erro 404 </w:t>
+      </w:r>
+    </w:p>
+    <w:p>
+      <w:pPr>
+        <w:pStyle w:val="HTMLPreformatted"/>
+        <w:shd w:val="clear" w:color="auto" w:fill="F6F8FA"/>
+        <w:rPr>
+          <w:rStyle w:val="HTMLCode"/>
+          <w:rFonts w:ascii="Consolas" w:hAnsi="Consolas" w:cs="Consolas"/>
+          <w:color w:val="24292E"/>
+          <w:bdr w:val="none" w:sz="0" w:space="0" w:color="auto" w:frame="1"/>
+          <w:lang w:val="pt-BR"/>
+        </w:rPr>
+      </w:pPr>
+      <w:r>
+        <w:rPr>
+          <w:rStyle w:val="HTMLCode"/>
+          <w:rFonts w:ascii="Consolas" w:hAnsi="Consolas" w:cs="Consolas"/>
+          <w:color w:val="24292E"/>
+          <w:bdr w:val="none" w:sz="0" w:space="0" w:color="auto" w:frame="1"/>
+          <w:lang w:val="pt-BR"/>
+        </w:rPr>
+        <w:t xml:space="preserve">Dia 26-08-1995: 366 ocorrências de Erro 404 </w:t>
+      </w:r>
+    </w:p>
+    <w:p>
+      <w:pPr>
+        <w:pStyle w:val="HTMLPreformatted"/>
+        <w:shd w:val="clear" w:color="auto" w:fill="F6F8FA"/>
+        <w:rPr>
+          <w:rStyle w:val="HTMLCode"/>
+          <w:rFonts w:ascii="Consolas" w:hAnsi="Consolas" w:cs="Consolas"/>
+          <w:color w:val="24292E"/>
+          <w:bdr w:val="none" w:sz="0" w:space="0" w:color="auto" w:frame="1"/>
+          <w:lang w:val="pt-BR"/>
+        </w:rPr>
+      </w:pPr>
+      <w:r>
+        <w:rPr>
+          <w:rStyle w:val="HTMLCode"/>
+          <w:rFonts w:ascii="Consolas" w:hAnsi="Consolas" w:cs="Consolas"/>
+          <w:color w:val="24292E"/>
+          <w:bdr w:val="none" w:sz="0" w:space="0" w:color="auto" w:frame="1"/>
+          <w:lang w:val="pt-BR"/>
+        </w:rPr>
+        <w:t xml:space="preserve">Dia 04-07-1995: 359 ocorrências de Erro 404 </w:t>
+      </w:r>
+    </w:p>
+    <w:p>
+      <w:pPr>
+        <w:pStyle w:val="HTMLPreformatted"/>
+        <w:shd w:val="clear" w:color="auto" w:fill="F6F8FA"/>
+        <w:rPr>
+          <w:rStyle w:val="HTMLCode"/>
+          <w:rFonts w:ascii="Consolas" w:hAnsi="Consolas" w:cs="Consolas"/>
+          <w:color w:val="24292E"/>
+          <w:bdr w:val="none" w:sz="0" w:space="0" w:color="auto" w:frame="1"/>
+          <w:lang w:val="pt-BR"/>
+        </w:rPr>
+      </w:pPr>
+      <w:r>
+        <w:rPr>
+          <w:rStyle w:val="HTMLCode"/>
+          <w:rFonts w:ascii="Consolas" w:hAnsi="Consolas" w:cs="Consolas"/>
+          <w:color w:val="24292E"/>
+          <w:bdr w:val="none" w:sz="0" w:space="0" w:color="auto" w:frame="1"/>
+          <w:lang w:val="pt-BR"/>
+        </w:rPr>
+        <w:t xml:space="preserve">Dia 09-07-1995: 348 ocorrências de Erro 404 </w:t>
+      </w:r>
+    </w:p>
+    <w:p>
+      <w:pPr>
+        <w:pStyle w:val="HTMLPreformatted"/>
+        <w:shd w:val="clear" w:color="auto" w:fill="F6F8FA"/>
+        <w:rPr>
+          <w:rStyle w:val="HTMLCode"/>
+          <w:rFonts w:ascii="Consolas" w:hAnsi="Consolas" w:cs="Consolas"/>
+          <w:color w:val="24292E"/>
+          <w:bdr w:val="none" w:sz="0" w:space="0" w:color="auto" w:frame="1"/>
+          <w:lang w:val="pt-BR"/>
+        </w:rPr>
+      </w:pPr>
+      <w:r>
+        <w:rPr>
+          <w:rStyle w:val="HTMLCode"/>
+          <w:rFonts w:ascii="Consolas" w:hAnsi="Consolas" w:cs="Consolas"/>
+          <w:color w:val="24292E"/>
+          <w:bdr w:val="none" w:sz="0" w:space="0" w:color="auto" w:frame="1"/>
+          <w:lang w:val="pt-BR"/>
+        </w:rPr>
+        <w:t xml:space="preserve">Dia 04-08-1995: 346 ocorrências de Erro 404 </w:t>
+      </w:r>
+    </w:p>
+    <w:p>
+      <w:pPr>
+        <w:pStyle w:val="HTMLPreformatted"/>
+        <w:shd w:val="clear" w:color="auto" w:fill="F6F8FA"/>
+        <w:rPr>
+          <w:rStyle w:val="HTMLCode"/>
+          <w:rFonts w:ascii="Consolas" w:hAnsi="Consolas" w:cs="Consolas"/>
+          <w:color w:val="24292E"/>
+          <w:bdr w:val="none" w:sz="0" w:space="0" w:color="auto" w:frame="1"/>
+          <w:lang w:val="pt-BR"/>
+        </w:rPr>
+      </w:pPr>
+      <w:r>
+        <w:rPr>
+          <w:rStyle w:val="HTMLCode"/>
+          <w:rFonts w:ascii="Consolas" w:hAnsi="Consolas" w:cs="Consolas"/>
+          <w:color w:val="24292E"/>
+          <w:bdr w:val="none" w:sz="0" w:space="0" w:color="auto" w:frame="1"/>
+          <w:lang w:val="pt-BR"/>
+        </w:rPr>
+        <w:lastRenderedPageBreak/>
+        <w:t xml:space="preserve">Dia 23-08-1995: 345 ocorrências de Erro 404 </w:t>
+      </w:r>
+    </w:p>
+    <w:p>
+      <w:pPr>
+        <w:pStyle w:val="HTMLPreformatted"/>
+        <w:shd w:val="clear" w:color="auto" w:fill="F6F8FA"/>
+        <w:rPr>
+          <w:rStyle w:val="HTMLCode"/>
+          <w:rFonts w:ascii="Consolas" w:hAnsi="Consolas" w:cs="Consolas"/>
+          <w:color w:val="24292E"/>
+          <w:bdr w:val="none" w:sz="0" w:space="0" w:color="auto" w:frame="1"/>
+          <w:lang w:val="pt-BR"/>
+        </w:rPr>
+      </w:pPr>
+      <w:r>
+        <w:rPr>
+          <w:rStyle w:val="HTMLCode"/>
+          <w:rFonts w:ascii="Consolas" w:hAnsi="Consolas" w:cs="Consolas"/>
+          <w:color w:val="24292E"/>
+          <w:bdr w:val="none" w:sz="0" w:space="0" w:color="auto" w:frame="1"/>
+          <w:lang w:val="pt-BR"/>
+        </w:rPr>
+        <w:t xml:space="preserve">Dia 27-07-1995: 336 ocorrências de Erro 404 </w:t>
+      </w:r>
+    </w:p>
+    <w:p>
+      <w:pPr>
+        <w:pStyle w:val="HTMLPreformatted"/>
+        <w:shd w:val="clear" w:color="auto" w:fill="F6F8FA"/>
+        <w:rPr>
+          <w:rStyle w:val="HTMLCode"/>
+          <w:rFonts w:ascii="Consolas" w:hAnsi="Consolas" w:cs="Consolas"/>
+          <w:color w:val="24292E"/>
+          <w:bdr w:val="none" w:sz="0" w:space="0" w:color="auto" w:frame="1"/>
+          <w:lang w:val="pt-BR"/>
+        </w:rPr>
+      </w:pPr>
+      <w:r>
+        <w:rPr>
+          <w:rStyle w:val="HTMLCode"/>
+          <w:rFonts w:ascii="Consolas" w:hAnsi="Consolas" w:cs="Consolas"/>
+          <w:color w:val="24292E"/>
+          <w:bdr w:val="none" w:sz="0" w:space="0" w:color="auto" w:frame="1"/>
+          <w:lang w:val="pt-BR"/>
+        </w:rPr>
+        <w:t xml:space="preserve">Dia 26-07-1995: 336 ocorrências de Erro 404 </w:t>
+      </w:r>
+    </w:p>
+    <w:p>
+      <w:pPr>
+        <w:pStyle w:val="HTMLPreformatted"/>
+        <w:shd w:val="clear" w:color="auto" w:fill="F6F8FA"/>
+        <w:rPr>
+          <w:rStyle w:val="HTMLCode"/>
+          <w:rFonts w:ascii="Consolas" w:hAnsi="Consolas" w:cs="Consolas"/>
+          <w:color w:val="24292E"/>
+          <w:bdr w:val="none" w:sz="0" w:space="0" w:color="auto" w:frame="1"/>
+          <w:lang w:val="pt-BR"/>
+        </w:rPr>
+      </w:pPr>
+      <w:r>
+        <w:rPr>
+          <w:rStyle w:val="HTMLCode"/>
+          <w:rFonts w:ascii="Consolas" w:hAnsi="Consolas" w:cs="Consolas"/>
+          <w:color w:val="24292E"/>
+          <w:bdr w:val="none" w:sz="0" w:space="0" w:color="auto" w:frame="1"/>
+          <w:lang w:val="pt-BR"/>
+        </w:rPr>
+        <w:t xml:space="preserve">Dia 21-07-1995: 334 ocorrências de Erro 404 </w:t>
+      </w:r>
+    </w:p>
+    <w:p>
+      <w:pPr>
+        <w:pStyle w:val="HTMLPreformatted"/>
+        <w:shd w:val="clear" w:color="auto" w:fill="F6F8FA"/>
+        <w:rPr>
+          <w:rStyle w:val="HTMLCode"/>
+          <w:rFonts w:ascii="Consolas" w:hAnsi="Consolas" w:cs="Consolas"/>
+          <w:color w:val="24292E"/>
+          <w:bdr w:val="none" w:sz="0" w:space="0" w:color="auto" w:frame="1"/>
+          <w:lang w:val="pt-BR"/>
+        </w:rPr>
+      </w:pPr>
+      <w:r>
+        <w:rPr>
+          <w:rStyle w:val="HTMLCode"/>
+          <w:rFonts w:ascii="Consolas" w:hAnsi="Consolas" w:cs="Consolas"/>
+          <w:color w:val="24292E"/>
+          <w:bdr w:val="none" w:sz="0" w:space="0" w:color="auto" w:frame="1"/>
+          <w:lang w:val="pt-BR"/>
+        </w:rPr>
+        <w:t xml:space="preserve">Dia 24-07-1995: 328 ocorrências de Erro 404 </w:t>
+      </w:r>
+    </w:p>
+    <w:p>
+      <w:pPr>
+        <w:pStyle w:val="HTMLPreformatted"/>
+        <w:shd w:val="clear" w:color="auto" w:fill="F6F8FA"/>
+        <w:rPr>
+          <w:rStyle w:val="HTMLCode"/>
+          <w:rFonts w:ascii="Consolas" w:hAnsi="Consolas" w:cs="Consolas"/>
+          <w:color w:val="24292E"/>
+          <w:bdr w:val="none" w:sz="0" w:space="0" w:color="auto" w:frame="1"/>
+          <w:lang w:val="pt-BR"/>
+        </w:rPr>
+      </w:pPr>
+      <w:r>
+        <w:rPr>
+          <w:rStyle w:val="HTMLCode"/>
+          <w:rFonts w:ascii="Consolas" w:hAnsi="Consolas" w:cs="Consolas"/>
+          <w:color w:val="24292E"/>
+          <w:bdr w:val="none" w:sz="0" w:space="0" w:color="auto" w:frame="1"/>
+          <w:lang w:val="pt-BR"/>
+        </w:rPr>
+        <w:t xml:space="preserve">Dia 15-08-1995: 327 ocorrências de Erro 404 </w:t>
+      </w:r>
+    </w:p>
+    <w:p>
+      <w:pPr>
+        <w:pStyle w:val="HTMLPreformatted"/>
+        <w:shd w:val="clear" w:color="auto" w:fill="F6F8FA"/>
+        <w:rPr>
+          <w:rStyle w:val="HTMLCode"/>
+          <w:rFonts w:ascii="Consolas" w:hAnsi="Consolas" w:cs="Consolas"/>
+          <w:color w:val="24292E"/>
+          <w:bdr w:val="none" w:sz="0" w:space="0" w:color="auto" w:frame="1"/>
+          <w:lang w:val="pt-BR"/>
+        </w:rPr>
+      </w:pPr>
+      <w:r>
+        <w:rPr>
+          <w:rStyle w:val="HTMLCode"/>
+          <w:rFonts w:ascii="Consolas" w:hAnsi="Consolas" w:cs="Consolas"/>
+          <w:color w:val="24292E"/>
+          <w:bdr w:val="none" w:sz="0" w:space="0" w:color="auto" w:frame="1"/>
+          <w:lang w:val="pt-BR"/>
+        </w:rPr>
+        <w:t xml:space="preserve">Dia 01-07-1995: 316 ocorrências de Erro 404 </w:t>
+      </w:r>
+    </w:p>
+    <w:p>
+      <w:pPr>
+        <w:pStyle w:val="HTMLPreformatted"/>
+        <w:shd w:val="clear" w:color="auto" w:fill="F6F8FA"/>
+        <w:rPr>
+          <w:rStyle w:val="HTMLCode"/>
+          <w:rFonts w:ascii="Consolas" w:hAnsi="Consolas" w:cs="Consolas"/>
+          <w:color w:val="24292E"/>
+          <w:bdr w:val="none" w:sz="0" w:space="0" w:color="auto" w:frame="1"/>
+          <w:lang w:val="pt-BR"/>
+        </w:rPr>
+      </w:pPr>
+      <w:r>
+        <w:rPr>
+          <w:rStyle w:val="HTMLCode"/>
+          <w:rFonts w:ascii="Consolas" w:hAnsi="Consolas" w:cs="Consolas"/>
+          <w:color w:val="24292E"/>
+          <w:bdr w:val="none" w:sz="0" w:space="0" w:color="auto" w:frame="1"/>
+          <w:lang w:val="pt-BR"/>
+        </w:rPr>
+        <w:t xml:space="preserve">Dia 10-08-1995: 315 ocorrências de Erro 404 </w:t>
+      </w:r>
+    </w:p>
+    <w:p>
+      <w:pPr>
+        <w:pStyle w:val="HTMLPreformatted"/>
+        <w:shd w:val="clear" w:color="auto" w:fill="F6F8FA"/>
+        <w:rPr>
+          <w:rStyle w:val="HTMLCode"/>
+          <w:rFonts w:ascii="Consolas" w:hAnsi="Consolas" w:cs="Consolas"/>
+          <w:color w:val="24292E"/>
+          <w:bdr w:val="none" w:sz="0" w:space="0" w:color="auto" w:frame="1"/>
+          <w:lang w:val="pt-BR"/>
+        </w:rPr>
+      </w:pPr>
+      <w:r>
+        <w:rPr>
+          <w:rStyle w:val="HTMLCode"/>
+          <w:rFonts w:ascii="Consolas" w:hAnsi="Consolas" w:cs="Consolas"/>
+          <w:color w:val="24292E"/>
+          <w:bdr w:val="none" w:sz="0" w:space="0" w:color="auto" w:frame="1"/>
+          <w:lang w:val="pt-BR"/>
+        </w:rPr>
+        <w:t xml:space="preserve">Dia 20-08-1995: 312 ocorrências de Erro 404 </w:t>
+      </w:r>
+    </w:p>
+    <w:p>
+      <w:pPr>
+        <w:pStyle w:val="HTMLPreformatted"/>
+        <w:shd w:val="clear" w:color="auto" w:fill="F6F8FA"/>
+        <w:rPr>
+          <w:rStyle w:val="HTMLCode"/>
+          <w:rFonts w:ascii="Consolas" w:hAnsi="Consolas" w:cs="Consolas"/>
+          <w:color w:val="24292E"/>
+          <w:bdr w:val="none" w:sz="0" w:space="0" w:color="auto" w:frame="1"/>
+          <w:lang w:val="pt-BR"/>
+        </w:rPr>
+      </w:pPr>
+      <w:r>
+        <w:rPr>
+          <w:rStyle w:val="HTMLCode"/>
+          <w:rFonts w:ascii="Consolas" w:hAnsi="Consolas" w:cs="Consolas"/>
+          <w:color w:val="24292E"/>
+          <w:bdr w:val="none" w:sz="0" w:space="0" w:color="auto" w:frame="1"/>
+          <w:lang w:val="pt-BR"/>
+        </w:rPr>
+        <w:t xml:space="preserve">Dia 21-08-1995: 305 ocorrências de Erro 404 </w:t>
+      </w:r>
+    </w:p>
+    <w:p>
+      <w:pPr>
+        <w:pStyle w:val="HTMLPreformatted"/>
+        <w:shd w:val="clear" w:color="auto" w:fill="F6F8FA"/>
+        <w:rPr>
+          <w:rStyle w:val="HTMLCode"/>
+          <w:rFonts w:ascii="Consolas" w:hAnsi="Consolas" w:cs="Consolas"/>
+          <w:color w:val="24292E"/>
+          <w:bdr w:val="none" w:sz="0" w:space="0" w:color="auto" w:frame="1"/>
+          <w:lang w:val="pt-BR"/>
+        </w:rPr>
+      </w:pPr>
+      <w:r>
+        <w:rPr>
+          <w:rStyle w:val="HTMLCode"/>
+          <w:rFonts w:ascii="Consolas" w:hAnsi="Consolas" w:cs="Consolas"/>
+          <w:color w:val="24292E"/>
+          <w:bdr w:val="none" w:sz="0" w:space="0" w:color="auto" w:frame="1"/>
+          <w:lang w:val="pt-BR"/>
+        </w:rPr>
+        <w:t xml:space="preserve">Dia 03-08-1995: 304 ocorrências de Erro 404 </w:t>
+      </w:r>
+    </w:p>
+    <w:p>
+      <w:pPr>
+        <w:pStyle w:val="HTMLPreformatted"/>
+        <w:shd w:val="clear" w:color="auto" w:fill="F6F8FA"/>
+        <w:rPr>
+          <w:rStyle w:val="HTMLCode"/>
+          <w:rFonts w:ascii="Consolas" w:hAnsi="Consolas" w:cs="Consolas"/>
+          <w:color w:val="24292E"/>
+          <w:bdr w:val="none" w:sz="0" w:space="0" w:color="auto" w:frame="1"/>
+          <w:lang w:val="pt-BR"/>
+        </w:rPr>
+      </w:pPr>
+      <w:r>
+        <w:rPr>
+          <w:rStyle w:val="HTMLCode"/>
+          <w:rFonts w:ascii="Consolas" w:hAnsi="Consolas" w:cs="Consolas"/>
+          <w:color w:val="24292E"/>
+          <w:bdr w:val="none" w:sz="0" w:space="0" w:color="auto" w:frame="1"/>
+          <w:lang w:val="pt-BR"/>
+        </w:rPr>
+        <w:t xml:space="preserve">Dia 08-07-1995: 302 ocorrências de Erro 404 </w:t>
+      </w:r>
+    </w:p>
+    <w:p>
+      <w:pPr>
+        <w:pStyle w:val="HTMLPreformatted"/>
+        <w:shd w:val="clear" w:color="auto" w:fill="F6F8FA"/>
+        <w:rPr>
+          <w:rStyle w:val="HTMLCode"/>
+          <w:rFonts w:ascii="Consolas" w:hAnsi="Consolas" w:cs="Consolas"/>
+          <w:color w:val="24292E"/>
+          <w:bdr w:val="none" w:sz="0" w:space="0" w:color="auto" w:frame="1"/>
+          <w:lang w:val="pt-BR"/>
+        </w:rPr>
+      </w:pPr>
+      <w:r>
+        <w:rPr>
+          <w:rStyle w:val="HTMLCode"/>
+          <w:rFonts w:ascii="Consolas" w:hAnsi="Consolas" w:cs="Consolas"/>
+          <w:color w:val="24292E"/>
+          <w:bdr w:val="none" w:sz="0" w:space="0" w:color="auto" w:frame="1"/>
+          <w:lang w:val="pt-BR"/>
+        </w:rPr>
+        <w:t xml:space="preserve">Dia 02-07-1995: 291 ocorrências de Erro 404 </w:t>
+      </w:r>
+    </w:p>
+    <w:p>
+      <w:pPr>
+        <w:pStyle w:val="HTMLPreformatted"/>
+        <w:shd w:val="clear" w:color="auto" w:fill="F6F8FA"/>
+        <w:rPr>
+          <w:rStyle w:val="HTMLCode"/>
+          <w:rFonts w:ascii="Consolas" w:hAnsi="Consolas" w:cs="Consolas"/>
+          <w:color w:val="24292E"/>
+          <w:bdr w:val="none" w:sz="0" w:space="0" w:color="auto" w:frame="1"/>
+          <w:lang w:val="pt-BR"/>
+        </w:rPr>
+      </w:pPr>
+      <w:r>
+        <w:rPr>
+          <w:rStyle w:val="HTMLCode"/>
+          <w:rFonts w:ascii="Consolas" w:hAnsi="Consolas" w:cs="Consolas"/>
+          <w:color w:val="24292E"/>
+          <w:bdr w:val="none" w:sz="0" w:space="0" w:color="auto" w:frame="1"/>
+          <w:lang w:val="pt-BR"/>
+        </w:rPr>
+        <w:t xml:space="preserve">Dia 22-08-1995: 288 ocorrências de Erro 404 </w:t>
+      </w:r>
+    </w:p>
+    <w:p>
+      <w:pPr>
+        <w:pStyle w:val="HTMLPreformatted"/>
+        <w:shd w:val="clear" w:color="auto" w:fill="F6F8FA"/>
+        <w:rPr>
+          <w:rStyle w:val="HTMLCode"/>
+          <w:rFonts w:ascii="Consolas" w:hAnsi="Consolas" w:cs="Consolas"/>
+          <w:color w:val="24292E"/>
+          <w:bdr w:val="none" w:sz="0" w:space="0" w:color="auto" w:frame="1"/>
+          <w:lang w:val="pt-BR"/>
+        </w:rPr>
+      </w:pPr>
+      <w:r>
+        <w:rPr>
+          <w:rStyle w:val="HTMLCode"/>
+          <w:rFonts w:ascii="Consolas" w:hAnsi="Consolas" w:cs="Consolas"/>
+          <w:color w:val="24292E"/>
+          <w:bdr w:val="none" w:sz="0" w:space="0" w:color="auto" w:frame="1"/>
+          <w:lang w:val="pt-BR"/>
+        </w:rPr>
+        <w:t xml:space="preserve">Dia 14-08-1995: 287 ocorrências de Erro 404 </w:t>
+      </w:r>
+    </w:p>
+    <w:p>
+      <w:pPr>
+        <w:pStyle w:val="HTMLPreformatted"/>
+        <w:shd w:val="clear" w:color="auto" w:fill="F6F8FA"/>
+        <w:rPr>
+          <w:rStyle w:val="HTMLCode"/>
+          <w:rFonts w:ascii="Consolas" w:hAnsi="Consolas" w:cs="Consolas"/>
+          <w:color w:val="24292E"/>
+          <w:bdr w:val="none" w:sz="0" w:space="0" w:color="auto" w:frame="1"/>
+          <w:lang w:val="pt-BR"/>
+        </w:rPr>
+      </w:pPr>
+      <w:r>
+        <w:rPr>
+          <w:rStyle w:val="HTMLCode"/>
+          <w:rFonts w:ascii="Consolas" w:hAnsi="Consolas" w:cs="Consolas"/>
+          <w:color w:val="24292E"/>
+          <w:bdr w:val="none" w:sz="0" w:space="0" w:color="auto" w:frame="1"/>
+          <w:lang w:val="pt-BR"/>
+        </w:rPr>
+        <w:t xml:space="preserve">Dia 09-08-1995: 279 ocorrências de Erro 404 </w:t>
+      </w:r>
+    </w:p>
+    <w:p>
+      <w:pPr>
+        <w:pStyle w:val="HTMLPreformatted"/>
+        <w:shd w:val="clear" w:color="auto" w:fill="F6F8FA"/>
+        <w:rPr>
+          <w:rStyle w:val="HTMLCode"/>
+          <w:rFonts w:ascii="Consolas" w:hAnsi="Consolas" w:cs="Consolas"/>
+          <w:color w:val="24292E"/>
+          <w:bdr w:val="none" w:sz="0" w:space="0" w:color="auto" w:frame="1"/>
+          <w:lang w:val="pt-BR"/>
+        </w:rPr>
+      </w:pPr>
+      <w:r>
+        <w:rPr>
+          <w:rStyle w:val="HTMLCode"/>
+          <w:rFonts w:ascii="Consolas" w:hAnsi="Consolas" w:cs="Consolas"/>
+          <w:color w:val="24292E"/>
+          <w:bdr w:val="none" w:sz="0" w:space="0" w:color="auto" w:frame="1"/>
+          <w:lang w:val="pt-BR"/>
+        </w:rPr>
+        <w:t xml:space="preserve">Dia 17-08-1995: 271 ocorrências de Erro 404 </w:t>
+      </w:r>
+    </w:p>
+    <w:p>
+      <w:pPr>
+        <w:pStyle w:val="HTMLPreformatted"/>
+        <w:shd w:val="clear" w:color="auto" w:fill="F6F8FA"/>
+        <w:rPr>
+          <w:rStyle w:val="HTMLCode"/>
+          <w:rFonts w:ascii="Consolas" w:hAnsi="Consolas" w:cs="Consolas"/>
+          <w:color w:val="24292E"/>
+          <w:bdr w:val="none" w:sz="0" w:space="0" w:color="auto" w:frame="1"/>
+          <w:lang w:val="pt-BR"/>
+        </w:rPr>
+      </w:pPr>
+      <w:r>
+        <w:rPr>
+          <w:rStyle w:val="HTMLCode"/>
+          <w:rFonts w:ascii="Consolas" w:hAnsi="Consolas" w:cs="Consolas"/>
+          <w:color w:val="24292E"/>
+          <w:bdr w:val="none" w:sz="0" w:space="0" w:color="auto" w:frame="1"/>
+          <w:lang w:val="pt-BR"/>
+        </w:rPr>
+        <w:t xml:space="preserve">Dia 11-08-1995: 263 ocorrências de Erro 404 </w:t>
+      </w:r>
+    </w:p>
+    <w:p>
+      <w:pPr>
+        <w:pStyle w:val="HTMLPreformatted"/>
+        <w:shd w:val="clear" w:color="auto" w:fill="F6F8FA"/>
+        <w:rPr>
+          <w:rStyle w:val="HTMLCode"/>
+          <w:rFonts w:ascii="Consolas" w:hAnsi="Consolas" w:cs="Consolas"/>
+          <w:color w:val="24292E"/>
+          <w:bdr w:val="none" w:sz="0" w:space="0" w:color="auto" w:frame="1"/>
+          <w:lang w:val="pt-BR"/>
+        </w:rPr>
+      </w:pPr>
+      <w:r>
+        <w:rPr>
+          <w:rStyle w:val="HTMLCode"/>
+          <w:rFonts w:ascii="Consolas" w:hAnsi="Consolas" w:cs="Consolas"/>
+          <w:color w:val="24292E"/>
+          <w:bdr w:val="none" w:sz="0" w:space="0" w:color="auto" w:frame="1"/>
+          <w:lang w:val="pt-BR"/>
+        </w:rPr>
+        <w:t xml:space="preserve">Dia 16-08-1995: 259 ocorrências de Erro 404 </w:t>
+      </w:r>
+    </w:p>
+    <w:p>
+      <w:pPr>
+        <w:pStyle w:val="HTMLPreformatted"/>
+        <w:shd w:val="clear" w:color="auto" w:fill="F6F8FA"/>
+        <w:rPr>
+          <w:rStyle w:val="HTMLCode"/>
+          <w:rFonts w:ascii="Consolas" w:hAnsi="Consolas" w:cs="Consolas"/>
+          <w:color w:val="24292E"/>
+          <w:bdr w:val="none" w:sz="0" w:space="0" w:color="auto" w:frame="1"/>
+          <w:lang w:val="pt-BR"/>
+        </w:rPr>
+      </w:pPr>
+      <w:r>
+        <w:rPr>
+          <w:rStyle w:val="HTMLCode"/>
+          <w:rFonts w:ascii="Consolas" w:hAnsi="Consolas" w:cs="Consolas"/>
+          <w:color w:val="24292E"/>
+          <w:bdr w:val="none" w:sz="0" w:space="0" w:color="auto" w:frame="1"/>
+          <w:lang w:val="pt-BR"/>
+        </w:rPr>
+        <w:t xml:space="preserve">Dia 16-07-1995: 257 ocorrências de Erro 404 </w:t>
+      </w:r>
+    </w:p>
+    <w:p>
+      <w:pPr>
+        <w:pStyle w:val="HTMLPreformatted"/>
+        <w:shd w:val="clear" w:color="auto" w:fill="F6F8FA"/>
+        <w:rPr>
+          <w:rStyle w:val="HTMLCode"/>
+          <w:rFonts w:ascii="Consolas" w:hAnsi="Consolas" w:cs="Consolas"/>
+          <w:color w:val="24292E"/>
+          <w:bdr w:val="none" w:sz="0" w:space="0" w:color="auto" w:frame="1"/>
+          <w:lang w:val="pt-BR"/>
+        </w:rPr>
+      </w:pPr>
+      <w:r>
+        <w:rPr>
+          <w:rStyle w:val="HTMLCode"/>
+          <w:rFonts w:ascii="Consolas" w:hAnsi="Consolas" w:cs="Consolas"/>
+          <w:color w:val="24292E"/>
+          <w:bdr w:val="none" w:sz="0" w:space="0" w:color="auto" w:frame="1"/>
+          <w:lang w:val="pt-BR"/>
+        </w:rPr>
+        <w:t xml:space="preserve">Dia 18-08-1995: 256 ocorrências de Erro 404 </w:t>
+      </w:r>
+    </w:p>
+    <w:p>
+      <w:pPr>
+        <w:pStyle w:val="HTMLPreformatted"/>
+        <w:shd w:val="clear" w:color="auto" w:fill="F6F8FA"/>
+        <w:rPr>
+          <w:rStyle w:val="HTMLCode"/>
+          <w:rFonts w:ascii="Consolas" w:hAnsi="Consolas" w:cs="Consolas"/>
+          <w:color w:val="24292E"/>
+          <w:bdr w:val="none" w:sz="0" w:space="0" w:color="auto" w:frame="1"/>
+          <w:lang w:val="pt-BR"/>
+        </w:rPr>
+      </w:pPr>
+      <w:r>
+        <w:rPr>
+          <w:rStyle w:val="HTMLCode"/>
+          <w:rFonts w:ascii="Consolas" w:hAnsi="Consolas" w:cs="Consolas"/>
+          <w:color w:val="24292E"/>
+          <w:bdr w:val="none" w:sz="0" w:space="0" w:color="auto" w:frame="1"/>
+          <w:lang w:val="pt-BR"/>
+        </w:rPr>
+        <w:t xml:space="preserve">Dia 15-07-1995: 254 ocorrências de Erro 404 </w:t>
+      </w:r>
+    </w:p>
+    <w:p>
+      <w:pPr>
+        <w:pStyle w:val="HTMLPreformatted"/>
+        <w:shd w:val="clear" w:color="auto" w:fill="F6F8FA"/>
+        <w:rPr>
+          <w:rStyle w:val="HTMLCode"/>
+          <w:rFonts w:ascii="Consolas" w:hAnsi="Consolas" w:cs="Consolas"/>
+          <w:color w:val="24292E"/>
+          <w:bdr w:val="none" w:sz="0" w:space="0" w:color="auto" w:frame="1"/>
+          <w:lang w:val="pt-BR"/>
+        </w:rPr>
+      </w:pPr>
+      <w:r>
+        <w:rPr>
+          <w:rStyle w:val="HTMLCode"/>
+          <w:rFonts w:ascii="Consolas" w:hAnsi="Consolas" w:cs="Consolas"/>
+          <w:color w:val="24292E"/>
+          <w:bdr w:val="none" w:sz="0" w:space="0" w:color="auto" w:frame="1"/>
+          <w:lang w:val="pt-BR"/>
+        </w:rPr>
+        <w:t xml:space="preserve">Dia 01-08-1995: 243 ocorrências de Erro 404 </w:t>
+      </w:r>
+    </w:p>
+    <w:p>
+      <w:pPr>
+        <w:pStyle w:val="HTMLPreformatted"/>
+        <w:shd w:val="clear" w:color="auto" w:fill="F6F8FA"/>
+        <w:rPr>
+          <w:rStyle w:val="HTMLCode"/>
+          <w:rFonts w:ascii="Consolas" w:hAnsi="Consolas" w:cs="Consolas"/>
+          <w:color w:val="24292E"/>
+          <w:bdr w:val="none" w:sz="0" w:space="0" w:color="auto" w:frame="1"/>
+          <w:lang w:val="pt-BR"/>
+        </w:rPr>
+      </w:pPr>
+      <w:r>
+        <w:rPr>
+          <w:rStyle w:val="HTMLCode"/>
+          <w:rFonts w:ascii="Consolas" w:hAnsi="Consolas" w:cs="Consolas"/>
+          <w:color w:val="24292E"/>
+          <w:bdr w:val="none" w:sz="0" w:space="0" w:color="auto" w:frame="1"/>
+          <w:lang w:val="pt-BR"/>
+        </w:rPr>
+        <w:t xml:space="preserve">Dia 05-08-1995: 236 ocorrências de Erro 404 </w:t>
+      </w:r>
+    </w:p>
+    <w:p>
+      <w:pPr>
+        <w:pStyle w:val="HTMLPreformatted"/>
+        <w:shd w:val="clear" w:color="auto" w:fill="F6F8FA"/>
+        <w:rPr>
+          <w:rStyle w:val="HTMLCode"/>
+          <w:rFonts w:ascii="Consolas" w:hAnsi="Consolas" w:cs="Consolas"/>
+          <w:color w:val="24292E"/>
+          <w:bdr w:val="none" w:sz="0" w:space="0" w:color="auto" w:frame="1"/>
+          <w:lang w:val="pt-BR"/>
+        </w:rPr>
+      </w:pPr>
+      <w:r>
+        <w:rPr>
+          <w:rStyle w:val="HTMLCode"/>
+          <w:rFonts w:ascii="Consolas" w:hAnsi="Consolas" w:cs="Consolas"/>
+          <w:color w:val="24292E"/>
+          <w:bdr w:val="none" w:sz="0" w:space="0" w:color="auto" w:frame="1"/>
+          <w:lang w:val="pt-BR"/>
+        </w:rPr>
+        <w:t xml:space="preserve">Dia 23-07-1995: 233 ocorrências de Erro 404 </w:t>
+      </w:r>
+    </w:p>
+    <w:p>
+      <w:pPr>
+        <w:pStyle w:val="HTMLPreformatted"/>
+        <w:shd w:val="clear" w:color="auto" w:fill="F6F8FA"/>
+        <w:rPr>
+          <w:rStyle w:val="HTMLCode"/>
+          <w:rFonts w:ascii="Consolas" w:hAnsi="Consolas" w:cs="Consolas"/>
+          <w:color w:val="24292E"/>
+          <w:bdr w:val="none" w:sz="0" w:space="0" w:color="auto" w:frame="1"/>
+          <w:lang w:val="pt-BR"/>
+        </w:rPr>
+      </w:pPr>
+      <w:r>
+        <w:rPr>
+          <w:rStyle w:val="HTMLCode"/>
+          <w:rFonts w:ascii="Consolas" w:hAnsi="Consolas" w:cs="Consolas"/>
+          <w:color w:val="24292E"/>
+          <w:bdr w:val="none" w:sz="0" w:space="0" w:color="auto" w:frame="1"/>
+          <w:lang w:val="pt-BR"/>
+        </w:rPr>
+        <w:t xml:space="preserve">Dia 13-08-1995: 216 ocorrências de Erro 404 </w:t>
+      </w:r>
+    </w:p>
+    <w:p>
+      <w:pPr>
+        <w:pStyle w:val="HTMLPreformatted"/>
+        <w:shd w:val="clear" w:color="auto" w:fill="F6F8FA"/>
+        <w:rPr>
+          <w:rStyle w:val="HTMLCode"/>
+          <w:rFonts w:ascii="Consolas" w:hAnsi="Consolas" w:cs="Consolas"/>
+          <w:color w:val="24292E"/>
+          <w:bdr w:val="none" w:sz="0" w:space="0" w:color="auto" w:frame="1"/>
+          <w:lang w:val="pt-BR"/>
+        </w:rPr>
+      </w:pPr>
+      <w:r>
+        <w:rPr>
+          <w:rStyle w:val="HTMLCode"/>
+          <w:rFonts w:ascii="Consolas" w:hAnsi="Consolas" w:cs="Consolas"/>
+          <w:color w:val="24292E"/>
+          <w:bdr w:val="none" w:sz="0" w:space="0" w:color="auto" w:frame="1"/>
+          <w:lang w:val="pt-BR"/>
+        </w:rPr>
+        <w:t xml:space="preserve">Dia 19-08-1995: 209 ocorrências de Erro 404 </w:t>
+      </w:r>
+    </w:p>
+    <w:p>
+      <w:pPr>
+        <w:pStyle w:val="HTMLPreformatted"/>
+        <w:shd w:val="clear" w:color="auto" w:fill="F6F8FA"/>
+        <w:rPr>
+          <w:rStyle w:val="HTMLCode"/>
+          <w:rFonts w:ascii="Consolas" w:hAnsi="Consolas" w:cs="Consolas"/>
+          <w:color w:val="24292E"/>
+          <w:bdr w:val="none" w:sz="0" w:space="0" w:color="auto" w:frame="1"/>
+          <w:lang w:val="pt-BR"/>
+        </w:rPr>
+      </w:pPr>
+      <w:r>
+        <w:rPr>
+          <w:rStyle w:val="HTMLCode"/>
+          <w:rFonts w:ascii="Consolas" w:hAnsi="Consolas" w:cs="Consolas"/>
+          <w:color w:val="24292E"/>
+          <w:bdr w:val="none" w:sz="0" w:space="0" w:color="auto" w:frame="1"/>
+          <w:lang w:val="pt-BR"/>
+        </w:rPr>
+        <w:t xml:space="preserve">Dia 12-08-1995: 196 ocorrências de Erro 404 </w:t>
+      </w:r>
+    </w:p>
+    <w:p>
+      <w:pPr>
+        <w:pStyle w:val="HTMLPreformatted"/>
+        <w:shd w:val="clear" w:color="auto" w:fill="F6F8FA"/>
+        <w:rPr>
+          <w:rStyle w:val="HTMLCode"/>
+          <w:rFonts w:ascii="Consolas" w:hAnsi="Consolas" w:cs="Consolas"/>
+          <w:color w:val="24292E"/>
+          <w:bdr w:val="none" w:sz="0" w:space="0" w:color="auto" w:frame="1"/>
+          <w:lang w:val="pt-BR"/>
+        </w:rPr>
+      </w:pPr>
+      <w:r>
+        <w:rPr>
+          <w:rStyle w:val="HTMLCode"/>
+          <w:rFonts w:ascii="Consolas" w:hAnsi="Consolas" w:cs="Consolas"/>
+          <w:color w:val="24292E"/>
+          <w:bdr w:val="none" w:sz="0" w:space="0" w:color="auto" w:frame="1"/>
+          <w:lang w:val="pt-BR"/>
+        </w:rPr>
+        <w:t xml:space="preserve">Dia 22-07-1995: 192 ocorrências de Erro 404 </w:t>
+      </w:r>
+    </w:p>
+    <w:p>
+      <w:pPr>
+        <w:pStyle w:val="HTMLPreformatted"/>
+        <w:shd w:val="clear" w:color="auto" w:fill="F6F8FA"/>
+        <w:rPr>
+          <w:rStyle w:val="HTMLCode"/>
+          <w:rFonts w:ascii="Consolas" w:hAnsi="Consolas" w:cs="Consolas"/>
+          <w:color w:val="24292E"/>
+          <w:bdr w:val="none" w:sz="0" w:space="0" w:color="auto" w:frame="1"/>
+          <w:lang w:val="pt-BR"/>
+        </w:rPr>
+      </w:pPr>
+      <w:r>
+        <w:rPr>
+          <w:rStyle w:val="HTMLCode"/>
+          <w:rFonts w:ascii="Consolas" w:hAnsi="Consolas" w:cs="Consolas"/>
+          <w:color w:val="24292E"/>
+          <w:bdr w:val="none" w:sz="0" w:space="0" w:color="auto" w:frame="1"/>
+          <w:lang w:val="pt-BR"/>
+        </w:rPr>
+        <w:t>Dia 28-07-1995: 94 ocorrências de Erro 404</w:t>
       </w:r>
     </w:p>
     <w:p>
@@ -2138,11 +2994,7 @@
           <w:lang w:val="pt-BR"/>
         </w:rPr>
       </w:pPr>
-    </w:p>
-    <w:p>
-      <w:pPr>
-        <w:pStyle w:val="Heading3"/>
-        <w:spacing w:before="360" w:beforeAutospacing="0" w:after="240" w:afterAutospacing="0"/>
+      <w:r>
         <w:rPr>
           <w:rFonts w:ascii="Helvetica" w:hAnsi="Helvetica"/>
           <w:color w:val="24292E"/>
@@ -2150,16 +3002,7 @@
           <w:szCs w:val="30"/>
           <w:lang w:val="pt-BR"/>
         </w:rPr>
-      </w:pPr>
-      <w:r>
-        <w:rPr>
-          <w:rFonts w:ascii="Helvetica" w:hAnsi="Helvetica"/>
-          <w:color w:val="24292E"/>
-          <w:sz w:val="30"/>
-          <w:szCs w:val="30"/>
-          <w:lang w:val="pt-BR"/>
-        </w:rPr>
-        <w:t>3. Quais dias do período especificado tiveram o maior número de erros 404.</w:t>
+        <w:t>4. O total de bytes retornados no período, com uma visão acumulada. Por exemplo, se no dia 1 tivemos 50 bytes, dia 2 tivemos 100 bytes e dia 3 mais 150 bytes, sua resposta deverá ser: Dia 1 = 50 bytes, Dia 2 = 150 bytes, Dia 3 = 300 bytes.</w:t>
       </w:r>
     </w:p>
     <w:p>
@@ -2195,766 +3038,306 @@
           <w:color w:val="24292E"/>
           <w:lang w:val="pt-BR"/>
         </w:rPr>
-        <w:t>Abaixo é possível ver a lista ordenada, sendo o dia 06/07/1995 o dia com maior índice de erro 404, seguido do dia 19/07/1995</w:t>
-      </w:r>
-    </w:p>
-    <w:p>
-      <w:pPr>
-        <w:pStyle w:val="HTMLPreformatted"/>
-        <w:shd w:val="clear" w:color="auto" w:fill="F6F8FA"/>
-        <w:rPr>
-          <w:rStyle w:val="HTMLCode"/>
-          <w:rFonts w:ascii="Consolas" w:hAnsi="Consolas" w:cs="Consolas"/>
-          <w:color w:val="24292E"/>
-          <w:bdr w:val="none" w:sz="0" w:space="0" w:color="auto" w:frame="1"/>
-          <w:lang w:val="pt-BR"/>
-        </w:rPr>
-      </w:pPr>
-      <w:r>
-        <w:rPr>
-          <w:rStyle w:val="HTMLCode"/>
-          <w:rFonts w:ascii="Consolas" w:hAnsi="Consolas" w:cs="Consolas"/>
-          <w:color w:val="24292E"/>
-          <w:bdr w:val="none" w:sz="0" w:space="0" w:color="auto" w:frame="1"/>
-          <w:lang w:val="pt-BR"/>
-        </w:rPr>
-        <w:t xml:space="preserve">Dia 06-07-1995: 640 ocorrências de Erro 404 </w:t>
-      </w:r>
-    </w:p>
-    <w:p>
-      <w:pPr>
-        <w:pStyle w:val="HTMLPreformatted"/>
-        <w:shd w:val="clear" w:color="auto" w:fill="F6F8FA"/>
-        <w:rPr>
-          <w:rStyle w:val="HTMLCode"/>
-          <w:rFonts w:ascii="Consolas" w:hAnsi="Consolas" w:cs="Consolas"/>
-          <w:color w:val="24292E"/>
-          <w:bdr w:val="none" w:sz="0" w:space="0" w:color="auto" w:frame="1"/>
-          <w:lang w:val="pt-BR"/>
-        </w:rPr>
-      </w:pPr>
-      <w:r>
-        <w:rPr>
-          <w:rStyle w:val="HTMLCode"/>
-          <w:rFonts w:ascii="Consolas" w:hAnsi="Consolas" w:cs="Consolas"/>
-          <w:color w:val="24292E"/>
-          <w:bdr w:val="none" w:sz="0" w:space="0" w:color="auto" w:frame="1"/>
-          <w:lang w:val="pt-BR"/>
-        </w:rPr>
-        <w:t xml:space="preserve">Dia 19-07-1995: 639 ocorrências de Erro 404 </w:t>
-      </w:r>
-    </w:p>
-    <w:p>
-      <w:pPr>
-        <w:pStyle w:val="HTMLPreformatted"/>
-        <w:shd w:val="clear" w:color="auto" w:fill="F6F8FA"/>
-        <w:rPr>
-          <w:rStyle w:val="HTMLCode"/>
-          <w:rFonts w:ascii="Consolas" w:hAnsi="Consolas" w:cs="Consolas"/>
-          <w:color w:val="24292E"/>
-          <w:bdr w:val="none" w:sz="0" w:space="0" w:color="auto" w:frame="1"/>
-          <w:lang w:val="pt-BR"/>
-        </w:rPr>
-      </w:pPr>
-      <w:r>
-        <w:rPr>
-          <w:rStyle w:val="HTMLCode"/>
-          <w:rFonts w:ascii="Consolas" w:hAnsi="Consolas" w:cs="Consolas"/>
-          <w:color w:val="24292E"/>
-          <w:bdr w:val="none" w:sz="0" w:space="0" w:color="auto" w:frame="1"/>
-          <w:lang w:val="pt-BR"/>
-        </w:rPr>
-        <w:t xml:space="preserve">Dia 30-08-1995: 571 ocorrências de Erro 404 </w:t>
-      </w:r>
-    </w:p>
-    <w:p>
-      <w:pPr>
-        <w:pStyle w:val="HTMLPreformatted"/>
-        <w:shd w:val="clear" w:color="auto" w:fill="F6F8FA"/>
-        <w:rPr>
-          <w:rStyle w:val="HTMLCode"/>
-          <w:rFonts w:ascii="Consolas" w:hAnsi="Consolas" w:cs="Consolas"/>
-          <w:color w:val="24292E"/>
-          <w:bdr w:val="none" w:sz="0" w:space="0" w:color="auto" w:frame="1"/>
-          <w:lang w:val="pt-BR"/>
-        </w:rPr>
-      </w:pPr>
-      <w:r>
-        <w:rPr>
-          <w:rStyle w:val="HTMLCode"/>
-          <w:rFonts w:ascii="Consolas" w:hAnsi="Consolas" w:cs="Consolas"/>
-          <w:color w:val="24292E"/>
-          <w:bdr w:val="none" w:sz="0" w:space="0" w:color="auto" w:frame="1"/>
-          <w:lang w:val="pt-BR"/>
-        </w:rPr>
-        <w:t xml:space="preserve">Dia 07-07-1995: 570 ocorrências de Erro 404 </w:t>
-      </w:r>
-    </w:p>
-    <w:p>
-      <w:pPr>
-        <w:pStyle w:val="HTMLPreformatted"/>
-        <w:shd w:val="clear" w:color="auto" w:fill="F6F8FA"/>
-        <w:rPr>
-          <w:rStyle w:val="HTMLCode"/>
-          <w:rFonts w:ascii="Consolas" w:hAnsi="Consolas" w:cs="Consolas"/>
-          <w:color w:val="24292E"/>
-          <w:bdr w:val="none" w:sz="0" w:space="0" w:color="auto" w:frame="1"/>
-          <w:lang w:val="pt-BR"/>
-        </w:rPr>
-      </w:pPr>
-      <w:r>
-        <w:rPr>
-          <w:rStyle w:val="HTMLCode"/>
-          <w:rFonts w:ascii="Consolas" w:hAnsi="Consolas" w:cs="Consolas"/>
-          <w:color w:val="24292E"/>
-          <w:bdr w:val="none" w:sz="0" w:space="0" w:color="auto" w:frame="1"/>
-          <w:lang w:val="pt-BR"/>
-        </w:rPr>
-        <w:t xml:space="preserve">Dia 07-08-1995: 537 ocorrências de Erro 404 </w:t>
-      </w:r>
-    </w:p>
-    <w:p>
-      <w:pPr>
-        <w:pStyle w:val="HTMLPreformatted"/>
-        <w:shd w:val="clear" w:color="auto" w:fill="F6F8FA"/>
-        <w:rPr>
-          <w:rStyle w:val="HTMLCode"/>
-          <w:rFonts w:ascii="Consolas" w:hAnsi="Consolas" w:cs="Consolas"/>
-          <w:color w:val="24292E"/>
-          <w:bdr w:val="none" w:sz="0" w:space="0" w:color="auto" w:frame="1"/>
-          <w:lang w:val="pt-BR"/>
-        </w:rPr>
-      </w:pPr>
-      <w:r>
-        <w:rPr>
-          <w:rStyle w:val="HTMLCode"/>
-          <w:rFonts w:ascii="Consolas" w:hAnsi="Consolas" w:cs="Consolas"/>
-          <w:color w:val="24292E"/>
-          <w:bdr w:val="none" w:sz="0" w:space="0" w:color="auto" w:frame="1"/>
-          <w:lang w:val="pt-BR"/>
-        </w:rPr>
-        <w:t xml:space="preserve">Dia 13-07-1995: 532 ocorrências de Erro 404 </w:t>
-      </w:r>
-    </w:p>
-    <w:p>
-      <w:pPr>
-        <w:pStyle w:val="HTMLPreformatted"/>
-        <w:shd w:val="clear" w:color="auto" w:fill="F6F8FA"/>
-        <w:rPr>
-          <w:rStyle w:val="HTMLCode"/>
-          <w:rFonts w:ascii="Consolas" w:hAnsi="Consolas" w:cs="Consolas"/>
-          <w:color w:val="24292E"/>
-          <w:bdr w:val="none" w:sz="0" w:space="0" w:color="auto" w:frame="1"/>
-          <w:lang w:val="pt-BR"/>
-        </w:rPr>
-      </w:pPr>
-      <w:r>
-        <w:rPr>
-          <w:rStyle w:val="HTMLCode"/>
-          <w:rFonts w:ascii="Consolas" w:hAnsi="Consolas" w:cs="Consolas"/>
-          <w:color w:val="24292E"/>
-          <w:bdr w:val="none" w:sz="0" w:space="0" w:color="auto" w:frame="1"/>
-          <w:lang w:val="pt-BR"/>
-        </w:rPr>
-        <w:t xml:space="preserve">Dia 31-08-1995: 526 ocorrências de Erro 404 </w:t>
-      </w:r>
-    </w:p>
-    <w:p>
-      <w:pPr>
-        <w:pStyle w:val="HTMLPreformatted"/>
-        <w:shd w:val="clear" w:color="auto" w:fill="F6F8FA"/>
-        <w:rPr>
-          <w:rStyle w:val="HTMLCode"/>
-          <w:rFonts w:ascii="Consolas" w:hAnsi="Consolas" w:cs="Consolas"/>
-          <w:color w:val="24292E"/>
-          <w:bdr w:val="none" w:sz="0" w:space="0" w:color="auto" w:frame="1"/>
-          <w:lang w:val="pt-BR"/>
-        </w:rPr>
-      </w:pPr>
-      <w:r>
-        <w:rPr>
-          <w:rStyle w:val="HTMLCode"/>
-          <w:rFonts w:ascii="Consolas" w:hAnsi="Consolas" w:cs="Consolas"/>
-          <w:color w:val="24292E"/>
-          <w:bdr w:val="none" w:sz="0" w:space="0" w:color="auto" w:frame="1"/>
-          <w:lang w:val="pt-BR"/>
-        </w:rPr>
-        <w:t xml:space="preserve">Dia 05-07-1995: 497 ocorrências de Erro 404 </w:t>
-      </w:r>
-    </w:p>
-    <w:p>
-      <w:pPr>
-        <w:pStyle w:val="HTMLPreformatted"/>
-        <w:shd w:val="clear" w:color="auto" w:fill="F6F8FA"/>
-        <w:rPr>
-          <w:rStyle w:val="HTMLCode"/>
-          <w:rFonts w:ascii="Consolas" w:hAnsi="Consolas" w:cs="Consolas"/>
-          <w:color w:val="24292E"/>
-          <w:bdr w:val="none" w:sz="0" w:space="0" w:color="auto" w:frame="1"/>
-          <w:lang w:val="pt-BR"/>
-        </w:rPr>
-      </w:pPr>
-      <w:r>
-        <w:rPr>
-          <w:rStyle w:val="HTMLCode"/>
-          <w:rFonts w:ascii="Consolas" w:hAnsi="Consolas" w:cs="Consolas"/>
-          <w:color w:val="24292E"/>
-          <w:bdr w:val="none" w:sz="0" w:space="0" w:color="auto" w:frame="1"/>
-          <w:lang w:val="pt-BR"/>
-        </w:rPr>
-        <w:t xml:space="preserve">Dia 03-07-1995: 474 ocorrências de Erro 404 </w:t>
-      </w:r>
-    </w:p>
-    <w:p>
-      <w:pPr>
-        <w:pStyle w:val="HTMLPreformatted"/>
-        <w:shd w:val="clear" w:color="auto" w:fill="F6F8FA"/>
-        <w:rPr>
-          <w:rStyle w:val="HTMLCode"/>
-          <w:rFonts w:ascii="Consolas" w:hAnsi="Consolas" w:cs="Consolas"/>
-          <w:color w:val="24292E"/>
-          <w:bdr w:val="none" w:sz="0" w:space="0" w:color="auto" w:frame="1"/>
-          <w:lang w:val="pt-BR"/>
-        </w:rPr>
-      </w:pPr>
-      <w:r>
-        <w:rPr>
-          <w:rStyle w:val="HTMLCode"/>
-          <w:rFonts w:ascii="Consolas" w:hAnsi="Consolas" w:cs="Consolas"/>
-          <w:color w:val="24292E"/>
-          <w:bdr w:val="none" w:sz="0" w:space="0" w:color="auto" w:frame="1"/>
-          <w:lang w:val="pt-BR"/>
-        </w:rPr>
-        <w:t xml:space="preserve">Dia 11-07-1995: 471 ocorrências de Erro 404 </w:t>
-      </w:r>
-    </w:p>
-    <w:p>
-      <w:pPr>
-        <w:pStyle w:val="HTMLPreformatted"/>
-        <w:shd w:val="clear" w:color="auto" w:fill="F6F8FA"/>
-        <w:rPr>
-          <w:rStyle w:val="HTMLCode"/>
-          <w:rFonts w:ascii="Consolas" w:hAnsi="Consolas" w:cs="Consolas"/>
-          <w:color w:val="24292E"/>
-          <w:bdr w:val="none" w:sz="0" w:space="0" w:color="auto" w:frame="1"/>
-          <w:lang w:val="pt-BR"/>
-        </w:rPr>
-      </w:pPr>
-      <w:r>
-        <w:rPr>
-          <w:rStyle w:val="HTMLCode"/>
-          <w:rFonts w:ascii="Consolas" w:hAnsi="Consolas" w:cs="Consolas"/>
-          <w:color w:val="24292E"/>
-          <w:bdr w:val="none" w:sz="0" w:space="0" w:color="auto" w:frame="1"/>
-          <w:lang w:val="pt-BR"/>
-        </w:rPr>
-        <w:t xml:space="preserve">Dia 12-07-1995: 471 ocorrências de Erro 404 </w:t>
-      </w:r>
-    </w:p>
-    <w:p>
-      <w:pPr>
-        <w:pStyle w:val="HTMLPreformatted"/>
-        <w:shd w:val="clear" w:color="auto" w:fill="F6F8FA"/>
-        <w:rPr>
-          <w:rStyle w:val="HTMLCode"/>
-          <w:rFonts w:ascii="Consolas" w:hAnsi="Consolas" w:cs="Consolas"/>
-          <w:color w:val="24292E"/>
-          <w:bdr w:val="none" w:sz="0" w:space="0" w:color="auto" w:frame="1"/>
-          <w:lang w:val="pt-BR"/>
-        </w:rPr>
-      </w:pPr>
-      <w:r>
-        <w:rPr>
-          <w:rStyle w:val="HTMLCode"/>
-          <w:rFonts w:ascii="Consolas" w:hAnsi="Consolas" w:cs="Consolas"/>
-          <w:color w:val="24292E"/>
-          <w:bdr w:val="none" w:sz="0" w:space="0" w:color="auto" w:frame="1"/>
-          <w:lang w:val="pt-BR"/>
-        </w:rPr>
-        <w:t xml:space="preserve">Dia 18-07-1995: 465 ocorrências de Erro 404 </w:t>
-      </w:r>
-    </w:p>
-    <w:p>
-      <w:pPr>
-        <w:pStyle w:val="HTMLPreformatted"/>
-        <w:shd w:val="clear" w:color="auto" w:fill="F6F8FA"/>
-        <w:rPr>
-          <w:rStyle w:val="HTMLCode"/>
-          <w:rFonts w:ascii="Consolas" w:hAnsi="Consolas" w:cs="Consolas"/>
-          <w:color w:val="24292E"/>
-          <w:bdr w:val="none" w:sz="0" w:space="0" w:color="auto" w:frame="1"/>
-          <w:lang w:val="pt-BR"/>
-        </w:rPr>
-      </w:pPr>
-      <w:r>
-        <w:rPr>
-          <w:rStyle w:val="HTMLCode"/>
-          <w:rFonts w:ascii="Consolas" w:hAnsi="Consolas" w:cs="Consolas"/>
-          <w:color w:val="24292E"/>
-          <w:bdr w:val="none" w:sz="0" w:space="0" w:color="auto" w:frame="1"/>
-          <w:lang w:val="pt-BR"/>
-        </w:rPr>
-        <w:t xml:space="preserve">Dia 25-07-1995: 461 ocorrências de Erro 404 </w:t>
-      </w:r>
-    </w:p>
-    <w:p>
-      <w:pPr>
-        <w:pStyle w:val="HTMLPreformatted"/>
-        <w:shd w:val="clear" w:color="auto" w:fill="F6F8FA"/>
-        <w:rPr>
-          <w:rStyle w:val="HTMLCode"/>
-          <w:rFonts w:ascii="Consolas" w:hAnsi="Consolas" w:cs="Consolas"/>
-          <w:color w:val="24292E"/>
-          <w:bdr w:val="none" w:sz="0" w:space="0" w:color="auto" w:frame="1"/>
-          <w:lang w:val="pt-BR"/>
-        </w:rPr>
-      </w:pPr>
-      <w:r>
-        <w:rPr>
-          <w:rStyle w:val="HTMLCode"/>
-          <w:rFonts w:ascii="Consolas" w:hAnsi="Consolas" w:cs="Consolas"/>
-          <w:color w:val="24292E"/>
-          <w:bdr w:val="none" w:sz="0" w:space="0" w:color="auto" w:frame="1"/>
-          <w:lang w:val="pt-BR"/>
-        </w:rPr>
-        <w:t xml:space="preserve">Dia 20-07-1995: 428 ocorrências de Erro 404 </w:t>
-      </w:r>
-    </w:p>
-    <w:p>
-      <w:pPr>
-        <w:pStyle w:val="HTMLPreformatted"/>
-        <w:shd w:val="clear" w:color="auto" w:fill="F6F8FA"/>
-        <w:rPr>
-          <w:rStyle w:val="HTMLCode"/>
-          <w:rFonts w:ascii="Consolas" w:hAnsi="Consolas" w:cs="Consolas"/>
-          <w:color w:val="24292E"/>
-          <w:bdr w:val="none" w:sz="0" w:space="0" w:color="auto" w:frame="1"/>
-          <w:lang w:val="pt-BR"/>
-        </w:rPr>
-      </w:pPr>
-      <w:r>
-        <w:rPr>
-          <w:rStyle w:val="HTMLCode"/>
-          <w:rFonts w:ascii="Consolas" w:hAnsi="Consolas" w:cs="Consolas"/>
-          <w:color w:val="24292E"/>
-          <w:bdr w:val="none" w:sz="0" w:space="0" w:color="auto" w:frame="1"/>
-          <w:lang w:val="pt-BR"/>
-        </w:rPr>
-        <w:t xml:space="preserve">Dia 24-08-1995: 420 ocorrências de Erro 404 </w:t>
-      </w:r>
-    </w:p>
-    <w:p>
-      <w:pPr>
-        <w:pStyle w:val="HTMLPreformatted"/>
-        <w:shd w:val="clear" w:color="auto" w:fill="F6F8FA"/>
-        <w:rPr>
-          <w:rStyle w:val="HTMLCode"/>
-          <w:rFonts w:ascii="Consolas" w:hAnsi="Consolas" w:cs="Consolas"/>
-          <w:color w:val="24292E"/>
-          <w:bdr w:val="none" w:sz="0" w:space="0" w:color="auto" w:frame="1"/>
-          <w:lang w:val="pt-BR"/>
-        </w:rPr>
-      </w:pPr>
-      <w:r>
-        <w:rPr>
-          <w:rStyle w:val="HTMLCode"/>
-          <w:rFonts w:ascii="Consolas" w:hAnsi="Consolas" w:cs="Consolas"/>
-          <w:color w:val="24292E"/>
-          <w:bdr w:val="none" w:sz="0" w:space="0" w:color="auto" w:frame="1"/>
-          <w:lang w:val="pt-BR"/>
-        </w:rPr>
-        <w:t xml:space="preserve">Dia 29-08-1995: 420 ocorrências de Erro 404 </w:t>
-      </w:r>
-    </w:p>
-    <w:p>
-      <w:pPr>
-        <w:pStyle w:val="HTMLPreformatted"/>
-        <w:shd w:val="clear" w:color="auto" w:fill="F6F8FA"/>
-        <w:rPr>
-          <w:rStyle w:val="HTMLCode"/>
-          <w:rFonts w:ascii="Consolas" w:hAnsi="Consolas" w:cs="Consolas"/>
-          <w:color w:val="24292E"/>
-          <w:bdr w:val="none" w:sz="0" w:space="0" w:color="auto" w:frame="1"/>
-          <w:lang w:val="pt-BR"/>
-        </w:rPr>
-      </w:pPr>
-      <w:r>
-        <w:rPr>
-          <w:rStyle w:val="HTMLCode"/>
-          <w:rFonts w:ascii="Consolas" w:hAnsi="Consolas" w:cs="Consolas"/>
-          <w:color w:val="24292E"/>
-          <w:bdr w:val="none" w:sz="0" w:space="0" w:color="auto" w:frame="1"/>
-          <w:lang w:val="pt-BR"/>
-        </w:rPr>
-        <w:t xml:space="preserve">Dia 25-08-1995: 415 ocorrências de Erro 404 </w:t>
-      </w:r>
-    </w:p>
-    <w:p>
-      <w:pPr>
-        <w:pStyle w:val="HTMLPreformatted"/>
-        <w:shd w:val="clear" w:color="auto" w:fill="F6F8FA"/>
-        <w:rPr>
-          <w:rStyle w:val="HTMLCode"/>
-          <w:rFonts w:ascii="Consolas" w:hAnsi="Consolas" w:cs="Consolas"/>
-          <w:color w:val="24292E"/>
-          <w:bdr w:val="none" w:sz="0" w:space="0" w:color="auto" w:frame="1"/>
-          <w:lang w:val="pt-BR"/>
-        </w:rPr>
-      </w:pPr>
-      <w:r>
-        <w:rPr>
-          <w:rStyle w:val="HTMLCode"/>
-          <w:rFonts w:ascii="Consolas" w:hAnsi="Consolas" w:cs="Consolas"/>
-          <w:color w:val="24292E"/>
-          <w:bdr w:val="none" w:sz="0" w:space="0" w:color="auto" w:frame="1"/>
-          <w:lang w:val="pt-BR"/>
-        </w:rPr>
-        <w:t xml:space="preserve">Dia 14-07-1995: 413 ocorrências de Erro 404 </w:t>
-      </w:r>
-    </w:p>
-    <w:p>
-      <w:pPr>
-        <w:pStyle w:val="HTMLPreformatted"/>
-        <w:shd w:val="clear" w:color="auto" w:fill="F6F8FA"/>
-        <w:rPr>
-          <w:rStyle w:val="HTMLCode"/>
-          <w:rFonts w:ascii="Consolas" w:hAnsi="Consolas" w:cs="Consolas"/>
-          <w:color w:val="24292E"/>
-          <w:bdr w:val="none" w:sz="0" w:space="0" w:color="auto" w:frame="1"/>
-          <w:lang w:val="pt-BR"/>
-        </w:rPr>
-      </w:pPr>
-      <w:r>
-        <w:rPr>
-          <w:rStyle w:val="HTMLCode"/>
-          <w:rFonts w:ascii="Consolas" w:hAnsi="Consolas" w:cs="Consolas"/>
-          <w:color w:val="24292E"/>
-          <w:bdr w:val="none" w:sz="0" w:space="0" w:color="auto" w:frame="1"/>
-          <w:lang w:val="pt-BR"/>
-        </w:rPr>
-        <w:t xml:space="preserve">Dia 28-08-1995: 410 ocorrências de Erro 404 </w:t>
-      </w:r>
-    </w:p>
-    <w:p>
-      <w:pPr>
-        <w:pStyle w:val="HTMLPreformatted"/>
-        <w:shd w:val="clear" w:color="auto" w:fill="F6F8FA"/>
-        <w:rPr>
-          <w:rStyle w:val="HTMLCode"/>
-          <w:rFonts w:ascii="Consolas" w:hAnsi="Consolas" w:cs="Consolas"/>
-          <w:color w:val="24292E"/>
-          <w:bdr w:val="none" w:sz="0" w:space="0" w:color="auto" w:frame="1"/>
-          <w:lang w:val="pt-BR"/>
-        </w:rPr>
-      </w:pPr>
-      <w:r>
-        <w:rPr>
-          <w:rStyle w:val="HTMLCode"/>
-          <w:rFonts w:ascii="Consolas" w:hAnsi="Consolas" w:cs="Consolas"/>
-          <w:color w:val="24292E"/>
-          <w:bdr w:val="none" w:sz="0" w:space="0" w:color="auto" w:frame="1"/>
-          <w:lang w:val="pt-BR"/>
-        </w:rPr>
-        <w:t xml:space="preserve">Dia 17-07-1995: 406 ocorrências de Erro 404 </w:t>
-      </w:r>
-    </w:p>
-    <w:p>
-      <w:pPr>
-        <w:pStyle w:val="HTMLPreformatted"/>
-        <w:shd w:val="clear" w:color="auto" w:fill="F6F8FA"/>
-        <w:rPr>
-          <w:rStyle w:val="HTMLCode"/>
-          <w:rFonts w:ascii="Consolas" w:hAnsi="Consolas" w:cs="Consolas"/>
-          <w:color w:val="24292E"/>
-          <w:bdr w:val="none" w:sz="0" w:space="0" w:color="auto" w:frame="1"/>
-          <w:lang w:val="pt-BR"/>
-        </w:rPr>
-      </w:pPr>
-      <w:r>
-        <w:rPr>
-          <w:rStyle w:val="HTMLCode"/>
-          <w:rFonts w:ascii="Consolas" w:hAnsi="Consolas" w:cs="Consolas"/>
-          <w:color w:val="24292E"/>
-          <w:bdr w:val="none" w:sz="0" w:space="0" w:color="auto" w:frame="1"/>
-          <w:lang w:val="pt-BR"/>
-        </w:rPr>
-        <w:t xml:space="preserve">Dia 10-07-1995: 398 ocorrências de Erro 404 </w:t>
-      </w:r>
-    </w:p>
-    <w:p>
-      <w:pPr>
-        <w:pStyle w:val="HTMLPreformatted"/>
-        <w:shd w:val="clear" w:color="auto" w:fill="F6F8FA"/>
-        <w:rPr>
-          <w:rStyle w:val="HTMLCode"/>
-          <w:rFonts w:ascii="Consolas" w:hAnsi="Consolas" w:cs="Consolas"/>
-          <w:color w:val="24292E"/>
-          <w:bdr w:val="none" w:sz="0" w:space="0" w:color="auto" w:frame="1"/>
-          <w:lang w:val="pt-BR"/>
-        </w:rPr>
-      </w:pPr>
-      <w:r>
-        <w:rPr>
-          <w:rStyle w:val="HTMLCode"/>
-          <w:rFonts w:ascii="Consolas" w:hAnsi="Consolas" w:cs="Consolas"/>
-          <w:color w:val="24292E"/>
-          <w:bdr w:val="none" w:sz="0" w:space="0" w:color="auto" w:frame="1"/>
-          <w:lang w:val="pt-BR"/>
-        </w:rPr>
-        <w:t xml:space="preserve">Dia 08-08-1995: 391 ocorrências de Erro 404 </w:t>
-      </w:r>
-    </w:p>
-    <w:p>
-      <w:pPr>
-        <w:pStyle w:val="HTMLPreformatted"/>
-        <w:shd w:val="clear" w:color="auto" w:fill="F6F8FA"/>
-        <w:rPr>
-          <w:rStyle w:val="HTMLCode"/>
-          <w:rFonts w:ascii="Consolas" w:hAnsi="Consolas" w:cs="Consolas"/>
-          <w:color w:val="24292E"/>
-          <w:bdr w:val="none" w:sz="0" w:space="0" w:color="auto" w:frame="1"/>
-          <w:lang w:val="pt-BR"/>
-        </w:rPr>
-      </w:pPr>
-      <w:r>
-        <w:rPr>
-          <w:rStyle w:val="HTMLCode"/>
-          <w:rFonts w:ascii="Consolas" w:hAnsi="Consolas" w:cs="Consolas"/>
-          <w:color w:val="24292E"/>
-          <w:bdr w:val="none" w:sz="0" w:space="0" w:color="auto" w:frame="1"/>
-          <w:lang w:val="pt-BR"/>
-        </w:rPr>
-        <w:t xml:space="preserve">Dia 06-08-1995: 373 ocorrências de Erro 404 </w:t>
-      </w:r>
-    </w:p>
-    <w:p>
-      <w:pPr>
-        <w:pStyle w:val="HTMLPreformatted"/>
-        <w:shd w:val="clear" w:color="auto" w:fill="F6F8FA"/>
-        <w:rPr>
-          <w:rStyle w:val="HTMLCode"/>
-          <w:rFonts w:ascii="Consolas" w:hAnsi="Consolas" w:cs="Consolas"/>
-          <w:color w:val="24292E"/>
-          <w:bdr w:val="none" w:sz="0" w:space="0" w:color="auto" w:frame="1"/>
-          <w:lang w:val="pt-BR"/>
-        </w:rPr>
-      </w:pPr>
-      <w:r>
-        <w:rPr>
-          <w:rStyle w:val="HTMLCode"/>
-          <w:rFonts w:ascii="Consolas" w:hAnsi="Consolas" w:cs="Consolas"/>
-          <w:color w:val="24292E"/>
-          <w:bdr w:val="none" w:sz="0" w:space="0" w:color="auto" w:frame="1"/>
-          <w:lang w:val="pt-BR"/>
-        </w:rPr>
-        <w:t xml:space="preserve">Dia 27-08-1995: 370 ocorrências de Erro 404 </w:t>
-      </w:r>
-    </w:p>
-    <w:p>
-      <w:pPr>
-        <w:pStyle w:val="HTMLPreformatted"/>
-        <w:shd w:val="clear" w:color="auto" w:fill="F6F8FA"/>
-        <w:rPr>
-          <w:rStyle w:val="HTMLCode"/>
-          <w:rFonts w:ascii="Consolas" w:hAnsi="Consolas" w:cs="Consolas"/>
-          <w:color w:val="24292E"/>
-          <w:bdr w:val="none" w:sz="0" w:space="0" w:color="auto" w:frame="1"/>
-          <w:lang w:val="pt-BR"/>
-        </w:rPr>
-      </w:pPr>
-      <w:r>
-        <w:rPr>
-          <w:rStyle w:val="HTMLCode"/>
-          <w:rFonts w:ascii="Consolas" w:hAnsi="Consolas" w:cs="Consolas"/>
-          <w:color w:val="24292E"/>
-          <w:bdr w:val="none" w:sz="0" w:space="0" w:color="auto" w:frame="1"/>
-          <w:lang w:val="pt-BR"/>
-        </w:rPr>
-        <w:t xml:space="preserve">Dia 26-08-1995: 366 ocorrências de Erro 404 </w:t>
-      </w:r>
-    </w:p>
-    <w:p>
-      <w:pPr>
-        <w:pStyle w:val="HTMLPreformatted"/>
-        <w:shd w:val="clear" w:color="auto" w:fill="F6F8FA"/>
-        <w:rPr>
-          <w:rStyle w:val="HTMLCode"/>
-          <w:rFonts w:ascii="Consolas" w:hAnsi="Consolas" w:cs="Consolas"/>
-          <w:color w:val="24292E"/>
-          <w:bdr w:val="none" w:sz="0" w:space="0" w:color="auto" w:frame="1"/>
-          <w:lang w:val="pt-BR"/>
-        </w:rPr>
-      </w:pPr>
-      <w:r>
-        <w:rPr>
-          <w:rStyle w:val="HTMLCode"/>
-          <w:rFonts w:ascii="Consolas" w:hAnsi="Consolas" w:cs="Consolas"/>
-          <w:color w:val="24292E"/>
-          <w:bdr w:val="none" w:sz="0" w:space="0" w:color="auto" w:frame="1"/>
-          <w:lang w:val="pt-BR"/>
-        </w:rPr>
-        <w:t xml:space="preserve">Dia 04-07-1995: 359 ocorrências de Erro 404 </w:t>
-      </w:r>
-    </w:p>
-    <w:p>
-      <w:pPr>
-        <w:pStyle w:val="HTMLPreformatted"/>
-        <w:shd w:val="clear" w:color="auto" w:fill="F6F8FA"/>
-        <w:rPr>
-          <w:rStyle w:val="HTMLCode"/>
-          <w:rFonts w:ascii="Consolas" w:hAnsi="Consolas" w:cs="Consolas"/>
-          <w:color w:val="24292E"/>
-          <w:bdr w:val="none" w:sz="0" w:space="0" w:color="auto" w:frame="1"/>
-          <w:lang w:val="pt-BR"/>
-        </w:rPr>
-      </w:pPr>
-      <w:r>
-        <w:rPr>
-          <w:rStyle w:val="HTMLCode"/>
-          <w:rFonts w:ascii="Consolas" w:hAnsi="Consolas" w:cs="Consolas"/>
-          <w:color w:val="24292E"/>
-          <w:bdr w:val="none" w:sz="0" w:space="0" w:color="auto" w:frame="1"/>
-          <w:lang w:val="pt-BR"/>
-        </w:rPr>
-        <w:t xml:space="preserve">Dia 09-07-1995: 348 ocorrências de Erro 404 </w:t>
-      </w:r>
-    </w:p>
-    <w:p>
-      <w:pPr>
-        <w:pStyle w:val="HTMLPreformatted"/>
-        <w:shd w:val="clear" w:color="auto" w:fill="F6F8FA"/>
-        <w:rPr>
-          <w:rStyle w:val="HTMLCode"/>
-          <w:rFonts w:ascii="Consolas" w:hAnsi="Consolas" w:cs="Consolas"/>
-          <w:color w:val="24292E"/>
-          <w:bdr w:val="none" w:sz="0" w:space="0" w:color="auto" w:frame="1"/>
-          <w:lang w:val="pt-BR"/>
-        </w:rPr>
-      </w:pPr>
-      <w:r>
-        <w:rPr>
-          <w:rStyle w:val="HTMLCode"/>
-          <w:rFonts w:ascii="Consolas" w:hAnsi="Consolas" w:cs="Consolas"/>
-          <w:color w:val="24292E"/>
-          <w:bdr w:val="none" w:sz="0" w:space="0" w:color="auto" w:frame="1"/>
-          <w:lang w:val="pt-BR"/>
-        </w:rPr>
-        <w:t xml:space="preserve">Dia 04-08-1995: 346 ocorrências de Erro 404 </w:t>
-      </w:r>
-    </w:p>
-    <w:p>
-      <w:pPr>
-        <w:pStyle w:val="HTMLPreformatted"/>
-        <w:shd w:val="clear" w:color="auto" w:fill="F6F8FA"/>
-        <w:rPr>
-          <w:rStyle w:val="HTMLCode"/>
-          <w:rFonts w:ascii="Consolas" w:hAnsi="Consolas" w:cs="Consolas"/>
-          <w:color w:val="24292E"/>
-          <w:bdr w:val="none" w:sz="0" w:space="0" w:color="auto" w:frame="1"/>
-          <w:lang w:val="pt-BR"/>
-        </w:rPr>
-      </w:pPr>
-      <w:r>
-        <w:rPr>
-          <w:rStyle w:val="HTMLCode"/>
-          <w:rFonts w:ascii="Consolas" w:hAnsi="Consolas" w:cs="Consolas"/>
-          <w:color w:val="24292E"/>
-          <w:bdr w:val="none" w:sz="0" w:space="0" w:color="auto" w:frame="1"/>
-          <w:lang w:val="pt-BR"/>
-        </w:rPr>
-        <w:t xml:space="preserve">Dia 23-08-1995: 345 ocorrências de Erro 404 </w:t>
-      </w:r>
-    </w:p>
-    <w:p>
-      <w:pPr>
-        <w:pStyle w:val="HTMLPreformatted"/>
-        <w:shd w:val="clear" w:color="auto" w:fill="F6F8FA"/>
-        <w:rPr>
-          <w:rStyle w:val="HTMLCode"/>
-          <w:rFonts w:ascii="Consolas" w:hAnsi="Consolas" w:cs="Consolas"/>
-          <w:color w:val="24292E"/>
-          <w:bdr w:val="none" w:sz="0" w:space="0" w:color="auto" w:frame="1"/>
-          <w:lang w:val="pt-BR"/>
-        </w:rPr>
-      </w:pPr>
-      <w:r>
-        <w:rPr>
-          <w:rStyle w:val="HTMLCode"/>
-          <w:rFonts w:ascii="Consolas" w:hAnsi="Consolas" w:cs="Consolas"/>
-          <w:color w:val="24292E"/>
-          <w:bdr w:val="none" w:sz="0" w:space="0" w:color="auto" w:frame="1"/>
-          <w:lang w:val="pt-BR"/>
-        </w:rPr>
-        <w:t xml:space="preserve">Dia 27-07-1995: 336 ocorrências de Erro 404 </w:t>
-      </w:r>
-    </w:p>
-    <w:p>
-      <w:pPr>
-        <w:pStyle w:val="HTMLPreformatted"/>
-        <w:shd w:val="clear" w:color="auto" w:fill="F6F8FA"/>
-        <w:rPr>
-          <w:rStyle w:val="HTMLCode"/>
-          <w:rFonts w:ascii="Consolas" w:hAnsi="Consolas" w:cs="Consolas"/>
-          <w:color w:val="24292E"/>
-          <w:bdr w:val="none" w:sz="0" w:space="0" w:color="auto" w:frame="1"/>
-          <w:lang w:val="pt-BR"/>
-        </w:rPr>
-      </w:pPr>
-      <w:r>
-        <w:rPr>
-          <w:rStyle w:val="HTMLCode"/>
-          <w:rFonts w:ascii="Consolas" w:hAnsi="Consolas" w:cs="Consolas"/>
-          <w:color w:val="24292E"/>
-          <w:bdr w:val="none" w:sz="0" w:space="0" w:color="auto" w:frame="1"/>
-          <w:lang w:val="pt-BR"/>
-        </w:rPr>
-        <w:t xml:space="preserve">Dia 26-07-1995: 336 ocorrências de Erro 404 </w:t>
-      </w:r>
-    </w:p>
-    <w:p>
-      <w:pPr>
-        <w:pStyle w:val="HTMLPreformatted"/>
-        <w:shd w:val="clear" w:color="auto" w:fill="F6F8FA"/>
-        <w:rPr>
-          <w:rStyle w:val="HTMLCode"/>
-          <w:rFonts w:ascii="Consolas" w:hAnsi="Consolas" w:cs="Consolas"/>
-          <w:color w:val="24292E"/>
-          <w:bdr w:val="none" w:sz="0" w:space="0" w:color="auto" w:frame="1"/>
-          <w:lang w:val="pt-BR"/>
-        </w:rPr>
-      </w:pPr>
-      <w:r>
-        <w:rPr>
-          <w:rStyle w:val="HTMLCode"/>
-          <w:rFonts w:ascii="Consolas" w:hAnsi="Consolas" w:cs="Consolas"/>
-          <w:color w:val="24292E"/>
-          <w:bdr w:val="none" w:sz="0" w:space="0" w:color="auto" w:frame="1"/>
-          <w:lang w:val="pt-BR"/>
-        </w:rPr>
-        <w:t xml:space="preserve">Dia 21-07-1995: 334 ocorrências de Erro 404 </w:t>
-      </w:r>
-    </w:p>
-    <w:p>
-      <w:pPr>
-        <w:pStyle w:val="HTMLPreformatted"/>
-        <w:shd w:val="clear" w:color="auto" w:fill="F6F8FA"/>
-        <w:rPr>
-          <w:rStyle w:val="HTMLCode"/>
-          <w:rFonts w:ascii="Consolas" w:hAnsi="Consolas" w:cs="Consolas"/>
-          <w:color w:val="24292E"/>
-          <w:bdr w:val="none" w:sz="0" w:space="0" w:color="auto" w:frame="1"/>
-          <w:lang w:val="pt-BR"/>
-        </w:rPr>
-      </w:pPr>
-      <w:r>
-        <w:rPr>
-          <w:rStyle w:val="HTMLCode"/>
-          <w:rFonts w:ascii="Consolas" w:hAnsi="Consolas" w:cs="Consolas"/>
-          <w:color w:val="24292E"/>
-          <w:bdr w:val="none" w:sz="0" w:space="0" w:color="auto" w:frame="1"/>
-          <w:lang w:val="pt-BR"/>
-        </w:rPr>
-        <w:t xml:space="preserve">Dia 24-07-1995: 328 ocorrências de Erro 404 </w:t>
+        <w:t>Abaixo a lista ordenada por data e proporção acumulada de bytes retornados</w:t>
+      </w:r>
+    </w:p>
+    <w:p>
+      <w:pPr>
+        <w:pStyle w:val="HTMLPreformatted"/>
+        <w:shd w:val="clear" w:color="auto" w:fill="F6F8FA"/>
+        <w:rPr>
+          <w:rStyle w:val="HTMLCode"/>
+          <w:rFonts w:ascii="Consolas" w:hAnsi="Consolas" w:cs="Consolas"/>
+          <w:color w:val="24292E"/>
+          <w:bdr w:val="none" w:sz="0" w:space="0" w:color="auto" w:frame="1"/>
+          <w:lang w:val="pt-BR"/>
+        </w:rPr>
+      </w:pPr>
+      <w:r>
+        <w:rPr>
+          <w:rStyle w:val="HTMLCode"/>
+          <w:rFonts w:ascii="Consolas" w:hAnsi="Consolas" w:cs="Consolas"/>
+          <w:color w:val="24292E"/>
+          <w:bdr w:val="none" w:sz="0" w:space="0" w:color="auto" w:frame="1"/>
+          <w:lang w:val="pt-BR"/>
+        </w:rPr>
+        <w:t xml:space="preserve">Dia 01-07-1995: 64714 Bytes </w:t>
+      </w:r>
+    </w:p>
+    <w:p>
+      <w:pPr>
+        <w:pStyle w:val="HTMLPreformatted"/>
+        <w:shd w:val="clear" w:color="auto" w:fill="F6F8FA"/>
+        <w:rPr>
+          <w:rStyle w:val="HTMLCode"/>
+          <w:rFonts w:ascii="Consolas" w:hAnsi="Consolas" w:cs="Consolas"/>
+          <w:color w:val="24292E"/>
+          <w:bdr w:val="none" w:sz="0" w:space="0" w:color="auto" w:frame="1"/>
+          <w:lang w:val="pt-BR"/>
+        </w:rPr>
+      </w:pPr>
+      <w:r>
+        <w:rPr>
+          <w:rStyle w:val="HTMLCode"/>
+          <w:rFonts w:ascii="Consolas" w:hAnsi="Consolas" w:cs="Consolas"/>
+          <w:color w:val="24292E"/>
+          <w:bdr w:val="none" w:sz="0" w:space="0" w:color="auto" w:frame="1"/>
+          <w:lang w:val="pt-BR"/>
+        </w:rPr>
+        <w:t xml:space="preserve">Dia 02-07-1995: 124979 Bytes </w:t>
+      </w:r>
+    </w:p>
+    <w:p>
+      <w:pPr>
+        <w:pStyle w:val="HTMLPreformatted"/>
+        <w:shd w:val="clear" w:color="auto" w:fill="F6F8FA"/>
+        <w:rPr>
+          <w:rStyle w:val="HTMLCode"/>
+          <w:rFonts w:ascii="Consolas" w:hAnsi="Consolas" w:cs="Consolas"/>
+          <w:color w:val="24292E"/>
+          <w:bdr w:val="none" w:sz="0" w:space="0" w:color="auto" w:frame="1"/>
+          <w:lang w:val="pt-BR"/>
+        </w:rPr>
+      </w:pPr>
+      <w:r>
+        <w:rPr>
+          <w:rStyle w:val="HTMLCode"/>
+          <w:rFonts w:ascii="Consolas" w:hAnsi="Consolas" w:cs="Consolas"/>
+          <w:color w:val="24292E"/>
+          <w:bdr w:val="none" w:sz="0" w:space="0" w:color="auto" w:frame="1"/>
+          <w:lang w:val="pt-BR"/>
+        </w:rPr>
+        <w:t xml:space="preserve">Dia 03-07-1995: 214563 Bytes </w:t>
+      </w:r>
+    </w:p>
+    <w:p>
+      <w:pPr>
+        <w:pStyle w:val="HTMLPreformatted"/>
+        <w:shd w:val="clear" w:color="auto" w:fill="F6F8FA"/>
+        <w:rPr>
+          <w:rStyle w:val="HTMLCode"/>
+          <w:rFonts w:ascii="Consolas" w:hAnsi="Consolas" w:cs="Consolas"/>
+          <w:color w:val="24292E"/>
+          <w:bdr w:val="none" w:sz="0" w:space="0" w:color="auto" w:frame="1"/>
+          <w:lang w:val="pt-BR"/>
+        </w:rPr>
+      </w:pPr>
+      <w:r>
+        <w:rPr>
+          <w:rStyle w:val="HTMLCode"/>
+          <w:rFonts w:ascii="Consolas" w:hAnsi="Consolas" w:cs="Consolas"/>
+          <w:color w:val="24292E"/>
+          <w:bdr w:val="none" w:sz="0" w:space="0" w:color="auto" w:frame="1"/>
+          <w:lang w:val="pt-BR"/>
+        </w:rPr>
+        <w:t xml:space="preserve">Dia 04-07-1995: 285015 Bytes </w:t>
+      </w:r>
+    </w:p>
+    <w:p>
+      <w:pPr>
+        <w:pStyle w:val="HTMLPreformatted"/>
+        <w:shd w:val="clear" w:color="auto" w:fill="F6F8FA"/>
+        <w:rPr>
+          <w:rStyle w:val="HTMLCode"/>
+          <w:rFonts w:ascii="Consolas" w:hAnsi="Consolas" w:cs="Consolas"/>
+          <w:color w:val="24292E"/>
+          <w:bdr w:val="none" w:sz="0" w:space="0" w:color="auto" w:frame="1"/>
+          <w:lang w:val="pt-BR"/>
+        </w:rPr>
+      </w:pPr>
+      <w:r>
+        <w:rPr>
+          <w:rStyle w:val="HTMLCode"/>
+          <w:rFonts w:ascii="Consolas" w:hAnsi="Consolas" w:cs="Consolas"/>
+          <w:color w:val="24292E"/>
+          <w:bdr w:val="none" w:sz="0" w:space="0" w:color="auto" w:frame="1"/>
+          <w:lang w:val="pt-BR"/>
+        </w:rPr>
+        <w:t xml:space="preserve">Dia 05-07-1995: 379590 Bytes </w:t>
+      </w:r>
+    </w:p>
+    <w:p>
+      <w:pPr>
+        <w:pStyle w:val="HTMLPreformatted"/>
+        <w:shd w:val="clear" w:color="auto" w:fill="F6F8FA"/>
+        <w:rPr>
+          <w:rStyle w:val="HTMLCode"/>
+          <w:rFonts w:ascii="Consolas" w:hAnsi="Consolas" w:cs="Consolas"/>
+          <w:color w:val="24292E"/>
+          <w:bdr w:val="none" w:sz="0" w:space="0" w:color="auto" w:frame="1"/>
+          <w:lang w:val="pt-BR"/>
+        </w:rPr>
+      </w:pPr>
+      <w:r>
+        <w:rPr>
+          <w:rStyle w:val="HTMLCode"/>
+          <w:rFonts w:ascii="Consolas" w:hAnsi="Consolas" w:cs="Consolas"/>
+          <w:color w:val="24292E"/>
+          <w:bdr w:val="none" w:sz="0" w:space="0" w:color="auto" w:frame="1"/>
+          <w:lang w:val="pt-BR"/>
+        </w:rPr>
+        <w:t xml:space="preserve">Dia 06-07-1995: 480550 Bytes </w:t>
+      </w:r>
+    </w:p>
+    <w:p>
+      <w:pPr>
+        <w:pStyle w:val="HTMLPreformatted"/>
+        <w:shd w:val="clear" w:color="auto" w:fill="F6F8FA"/>
+        <w:rPr>
+          <w:rStyle w:val="HTMLCode"/>
+          <w:rFonts w:ascii="Consolas" w:hAnsi="Consolas" w:cs="Consolas"/>
+          <w:color w:val="24292E"/>
+          <w:bdr w:val="none" w:sz="0" w:space="0" w:color="auto" w:frame="1"/>
+          <w:lang w:val="pt-BR"/>
+        </w:rPr>
+      </w:pPr>
+      <w:r>
+        <w:rPr>
+          <w:rStyle w:val="HTMLCode"/>
+          <w:rFonts w:ascii="Consolas" w:hAnsi="Consolas" w:cs="Consolas"/>
+          <w:color w:val="24292E"/>
+          <w:bdr w:val="none" w:sz="0" w:space="0" w:color="auto" w:frame="1"/>
+          <w:lang w:val="pt-BR"/>
+        </w:rPr>
+        <w:t xml:space="preserve">Dia 07-07-1995: 567783 Bytes </w:t>
+      </w:r>
+    </w:p>
+    <w:p>
+      <w:pPr>
+        <w:pStyle w:val="HTMLPreformatted"/>
+        <w:shd w:val="clear" w:color="auto" w:fill="F6F8FA"/>
+        <w:rPr>
+          <w:rStyle w:val="HTMLCode"/>
+          <w:rFonts w:ascii="Consolas" w:hAnsi="Consolas" w:cs="Consolas"/>
+          <w:color w:val="24292E"/>
+          <w:bdr w:val="none" w:sz="0" w:space="0" w:color="auto" w:frame="1"/>
+          <w:lang w:val="pt-BR"/>
+        </w:rPr>
+      </w:pPr>
+      <w:r>
+        <w:rPr>
+          <w:rStyle w:val="HTMLCode"/>
+          <w:rFonts w:ascii="Consolas" w:hAnsi="Consolas" w:cs="Consolas"/>
+          <w:color w:val="24292E"/>
+          <w:bdr w:val="none" w:sz="0" w:space="0" w:color="auto" w:frame="1"/>
+          <w:lang w:val="pt-BR"/>
+        </w:rPr>
+        <w:t xml:space="preserve">Dia 08-07-1995: 606650 Bytes </w:t>
+      </w:r>
+    </w:p>
+    <w:p>
+      <w:pPr>
+        <w:pStyle w:val="HTMLPreformatted"/>
+        <w:shd w:val="clear" w:color="auto" w:fill="F6F8FA"/>
+        <w:rPr>
+          <w:rStyle w:val="HTMLCode"/>
+          <w:rFonts w:ascii="Consolas" w:hAnsi="Consolas" w:cs="Consolas"/>
+          <w:color w:val="24292E"/>
+          <w:bdr w:val="none" w:sz="0" w:space="0" w:color="auto" w:frame="1"/>
+          <w:lang w:val="pt-BR"/>
+        </w:rPr>
+      </w:pPr>
+      <w:r>
+        <w:rPr>
+          <w:rStyle w:val="HTMLCode"/>
+          <w:rFonts w:ascii="Consolas" w:hAnsi="Consolas" w:cs="Consolas"/>
+          <w:color w:val="24292E"/>
+          <w:bdr w:val="none" w:sz="0" w:space="0" w:color="auto" w:frame="1"/>
+          <w:lang w:val="pt-BR"/>
+        </w:rPr>
+        <w:t xml:space="preserve">Dia 09-07-1995: 641922 Bytes </w:t>
+      </w:r>
+    </w:p>
+    <w:p>
+      <w:pPr>
+        <w:pStyle w:val="HTMLPreformatted"/>
+        <w:shd w:val="clear" w:color="auto" w:fill="F6F8FA"/>
+        <w:rPr>
+          <w:rStyle w:val="HTMLCode"/>
+          <w:rFonts w:ascii="Consolas" w:hAnsi="Consolas" w:cs="Consolas"/>
+          <w:color w:val="24292E"/>
+          <w:bdr w:val="none" w:sz="0" w:space="0" w:color="auto" w:frame="1"/>
+          <w:lang w:val="pt-BR"/>
+        </w:rPr>
+      </w:pPr>
+      <w:r>
+        <w:rPr>
+          <w:rStyle w:val="HTMLCode"/>
+          <w:rFonts w:ascii="Consolas" w:hAnsi="Consolas" w:cs="Consolas"/>
+          <w:color w:val="24292E"/>
+          <w:bdr w:val="none" w:sz="0" w:space="0" w:color="auto" w:frame="1"/>
+          <w:lang w:val="pt-BR"/>
+        </w:rPr>
+        <w:t xml:space="preserve">Dia 10-07-1995: 714782 Bytes </w:t>
+      </w:r>
+    </w:p>
+    <w:p>
+      <w:pPr>
+        <w:pStyle w:val="HTMLPreformatted"/>
+        <w:shd w:val="clear" w:color="auto" w:fill="F6F8FA"/>
+        <w:rPr>
+          <w:rStyle w:val="HTMLCode"/>
+          <w:rFonts w:ascii="Consolas" w:hAnsi="Consolas" w:cs="Consolas"/>
+          <w:color w:val="24292E"/>
+          <w:bdr w:val="none" w:sz="0" w:space="0" w:color="auto" w:frame="1"/>
+          <w:lang w:val="pt-BR"/>
+        </w:rPr>
+      </w:pPr>
+      <w:r>
+        <w:rPr>
+          <w:rStyle w:val="HTMLCode"/>
+          <w:rFonts w:ascii="Consolas" w:hAnsi="Consolas" w:cs="Consolas"/>
+          <w:color w:val="24292E"/>
+          <w:bdr w:val="none" w:sz="0" w:space="0" w:color="auto" w:frame="1"/>
+          <w:lang w:val="pt-BR"/>
+        </w:rPr>
+        <w:t xml:space="preserve">Dia 11-07-1995: 795189 Bytes </w:t>
+      </w:r>
+    </w:p>
+    <w:p>
+      <w:pPr>
+        <w:pStyle w:val="HTMLPreformatted"/>
+        <w:shd w:val="clear" w:color="auto" w:fill="F6F8FA"/>
+        <w:rPr>
+          <w:rStyle w:val="HTMLCode"/>
+          <w:rFonts w:ascii="Consolas" w:hAnsi="Consolas" w:cs="Consolas"/>
+          <w:color w:val="24292E"/>
+          <w:bdr w:val="none" w:sz="0" w:space="0" w:color="auto" w:frame="1"/>
+          <w:lang w:val="pt-BR"/>
+        </w:rPr>
+      </w:pPr>
+      <w:r>
+        <w:rPr>
+          <w:rStyle w:val="HTMLCode"/>
+          <w:rFonts w:ascii="Consolas" w:hAnsi="Consolas" w:cs="Consolas"/>
+          <w:color w:val="24292E"/>
+          <w:bdr w:val="none" w:sz="0" w:space="0" w:color="auto" w:frame="1"/>
+          <w:lang w:val="pt-BR"/>
+        </w:rPr>
+        <w:t xml:space="preserve">Dia 12-07-1995: 887725 Bytes </w:t>
+      </w:r>
+    </w:p>
+    <w:p>
+      <w:pPr>
+        <w:pStyle w:val="HTMLPreformatted"/>
+        <w:shd w:val="clear" w:color="auto" w:fill="F6F8FA"/>
+        <w:rPr>
+          <w:rStyle w:val="HTMLCode"/>
+          <w:rFonts w:ascii="Consolas" w:hAnsi="Consolas" w:cs="Consolas"/>
+          <w:color w:val="24292E"/>
+          <w:bdr w:val="none" w:sz="0" w:space="0" w:color="auto" w:frame="1"/>
+          <w:lang w:val="pt-BR"/>
+        </w:rPr>
+      </w:pPr>
+      <w:r>
+        <w:rPr>
+          <w:rStyle w:val="HTMLCode"/>
+          <w:rFonts w:ascii="Consolas" w:hAnsi="Consolas" w:cs="Consolas"/>
+          <w:color w:val="24292E"/>
+          <w:bdr w:val="none" w:sz="0" w:space="0" w:color="auto" w:frame="1"/>
+          <w:lang w:val="pt-BR"/>
+        </w:rPr>
+        <w:t xml:space="preserve">Dia 13-07-1995: 1021928 Bytes </w:t>
       </w:r>
     </w:p>
     <w:p>
@@ -2978,939 +3361,6 @@
           <w:lang w:val="pt-BR"/>
         </w:rPr>
         <w:lastRenderedPageBreak/>
-        <w:t xml:space="preserve">Dia 15-08-1995: 327 ocorrências de Erro 404 </w:t>
-      </w:r>
-    </w:p>
-    <w:p>
-      <w:pPr>
-        <w:pStyle w:val="HTMLPreformatted"/>
-        <w:shd w:val="clear" w:color="auto" w:fill="F6F8FA"/>
-        <w:rPr>
-          <w:rStyle w:val="HTMLCode"/>
-          <w:rFonts w:ascii="Consolas" w:hAnsi="Consolas" w:cs="Consolas"/>
-          <w:color w:val="24292E"/>
-          <w:bdr w:val="none" w:sz="0" w:space="0" w:color="auto" w:frame="1"/>
-          <w:lang w:val="pt-BR"/>
-        </w:rPr>
-      </w:pPr>
-      <w:r>
-        <w:rPr>
-          <w:rStyle w:val="HTMLCode"/>
-          <w:rFonts w:ascii="Consolas" w:hAnsi="Consolas" w:cs="Consolas"/>
-          <w:color w:val="24292E"/>
-          <w:bdr w:val="none" w:sz="0" w:space="0" w:color="auto" w:frame="1"/>
-          <w:lang w:val="pt-BR"/>
-        </w:rPr>
-        <w:t xml:space="preserve">Dia 01-07-1995: 316 ocorrências de Erro 404 </w:t>
-      </w:r>
-    </w:p>
-    <w:p>
-      <w:pPr>
-        <w:pStyle w:val="HTMLPreformatted"/>
-        <w:shd w:val="clear" w:color="auto" w:fill="F6F8FA"/>
-        <w:rPr>
-          <w:rStyle w:val="HTMLCode"/>
-          <w:rFonts w:ascii="Consolas" w:hAnsi="Consolas" w:cs="Consolas"/>
-          <w:color w:val="24292E"/>
-          <w:bdr w:val="none" w:sz="0" w:space="0" w:color="auto" w:frame="1"/>
-          <w:lang w:val="pt-BR"/>
-        </w:rPr>
-      </w:pPr>
-      <w:r>
-        <w:rPr>
-          <w:rStyle w:val="HTMLCode"/>
-          <w:rFonts w:ascii="Consolas" w:hAnsi="Consolas" w:cs="Consolas"/>
-          <w:color w:val="24292E"/>
-          <w:bdr w:val="none" w:sz="0" w:space="0" w:color="auto" w:frame="1"/>
-          <w:lang w:val="pt-BR"/>
-        </w:rPr>
-        <w:t xml:space="preserve">Dia 10-08-1995: 315 ocorrências de Erro 404 </w:t>
-      </w:r>
-    </w:p>
-    <w:p>
-      <w:pPr>
-        <w:pStyle w:val="HTMLPreformatted"/>
-        <w:shd w:val="clear" w:color="auto" w:fill="F6F8FA"/>
-        <w:rPr>
-          <w:rStyle w:val="HTMLCode"/>
-          <w:rFonts w:ascii="Consolas" w:hAnsi="Consolas" w:cs="Consolas"/>
-          <w:color w:val="24292E"/>
-          <w:bdr w:val="none" w:sz="0" w:space="0" w:color="auto" w:frame="1"/>
-          <w:lang w:val="pt-BR"/>
-        </w:rPr>
-      </w:pPr>
-      <w:r>
-        <w:rPr>
-          <w:rStyle w:val="HTMLCode"/>
-          <w:rFonts w:ascii="Consolas" w:hAnsi="Consolas" w:cs="Consolas"/>
-          <w:color w:val="24292E"/>
-          <w:bdr w:val="none" w:sz="0" w:space="0" w:color="auto" w:frame="1"/>
-          <w:lang w:val="pt-BR"/>
-        </w:rPr>
-        <w:t xml:space="preserve">Dia 20-08-1995: 312 ocorrências de Erro 404 </w:t>
-      </w:r>
-    </w:p>
-    <w:p>
-      <w:pPr>
-        <w:pStyle w:val="HTMLPreformatted"/>
-        <w:shd w:val="clear" w:color="auto" w:fill="F6F8FA"/>
-        <w:rPr>
-          <w:rStyle w:val="HTMLCode"/>
-          <w:rFonts w:ascii="Consolas" w:hAnsi="Consolas" w:cs="Consolas"/>
-          <w:color w:val="24292E"/>
-          <w:bdr w:val="none" w:sz="0" w:space="0" w:color="auto" w:frame="1"/>
-          <w:lang w:val="pt-BR"/>
-        </w:rPr>
-      </w:pPr>
-      <w:r>
-        <w:rPr>
-          <w:rStyle w:val="HTMLCode"/>
-          <w:rFonts w:ascii="Consolas" w:hAnsi="Consolas" w:cs="Consolas"/>
-          <w:color w:val="24292E"/>
-          <w:bdr w:val="none" w:sz="0" w:space="0" w:color="auto" w:frame="1"/>
-          <w:lang w:val="pt-BR"/>
-        </w:rPr>
-        <w:t xml:space="preserve">Dia 21-08-1995: 305 ocorrências de Erro 404 </w:t>
-      </w:r>
-    </w:p>
-    <w:p>
-      <w:pPr>
-        <w:pStyle w:val="HTMLPreformatted"/>
-        <w:shd w:val="clear" w:color="auto" w:fill="F6F8FA"/>
-        <w:rPr>
-          <w:rStyle w:val="HTMLCode"/>
-          <w:rFonts w:ascii="Consolas" w:hAnsi="Consolas" w:cs="Consolas"/>
-          <w:color w:val="24292E"/>
-          <w:bdr w:val="none" w:sz="0" w:space="0" w:color="auto" w:frame="1"/>
-          <w:lang w:val="pt-BR"/>
-        </w:rPr>
-      </w:pPr>
-      <w:r>
-        <w:rPr>
-          <w:rStyle w:val="HTMLCode"/>
-          <w:rFonts w:ascii="Consolas" w:hAnsi="Consolas" w:cs="Consolas"/>
-          <w:color w:val="24292E"/>
-          <w:bdr w:val="none" w:sz="0" w:space="0" w:color="auto" w:frame="1"/>
-          <w:lang w:val="pt-BR"/>
-        </w:rPr>
-        <w:t xml:space="preserve">Dia 03-08-1995: 304 ocorrências de Erro 404 </w:t>
-      </w:r>
-    </w:p>
-    <w:p>
-      <w:pPr>
-        <w:pStyle w:val="HTMLPreformatted"/>
-        <w:shd w:val="clear" w:color="auto" w:fill="F6F8FA"/>
-        <w:rPr>
-          <w:rStyle w:val="HTMLCode"/>
-          <w:rFonts w:ascii="Consolas" w:hAnsi="Consolas" w:cs="Consolas"/>
-          <w:color w:val="24292E"/>
-          <w:bdr w:val="none" w:sz="0" w:space="0" w:color="auto" w:frame="1"/>
-          <w:lang w:val="pt-BR"/>
-        </w:rPr>
-      </w:pPr>
-      <w:r>
-        <w:rPr>
-          <w:rStyle w:val="HTMLCode"/>
-          <w:rFonts w:ascii="Consolas" w:hAnsi="Consolas" w:cs="Consolas"/>
-          <w:color w:val="24292E"/>
-          <w:bdr w:val="none" w:sz="0" w:space="0" w:color="auto" w:frame="1"/>
-          <w:lang w:val="pt-BR"/>
-        </w:rPr>
-        <w:t xml:space="preserve">Dia 08-07-1995: 302 ocorrências de Erro 404 </w:t>
-      </w:r>
-    </w:p>
-    <w:p>
-      <w:pPr>
-        <w:pStyle w:val="HTMLPreformatted"/>
-        <w:shd w:val="clear" w:color="auto" w:fill="F6F8FA"/>
-        <w:rPr>
-          <w:rStyle w:val="HTMLCode"/>
-          <w:rFonts w:ascii="Consolas" w:hAnsi="Consolas" w:cs="Consolas"/>
-          <w:color w:val="24292E"/>
-          <w:bdr w:val="none" w:sz="0" w:space="0" w:color="auto" w:frame="1"/>
-          <w:lang w:val="pt-BR"/>
-        </w:rPr>
-      </w:pPr>
-      <w:r>
-        <w:rPr>
-          <w:rStyle w:val="HTMLCode"/>
-          <w:rFonts w:ascii="Consolas" w:hAnsi="Consolas" w:cs="Consolas"/>
-          <w:color w:val="24292E"/>
-          <w:bdr w:val="none" w:sz="0" w:space="0" w:color="auto" w:frame="1"/>
-          <w:lang w:val="pt-BR"/>
-        </w:rPr>
-        <w:t xml:space="preserve">Dia 02-07-1995: 291 ocorrências de Erro 404 </w:t>
-      </w:r>
-    </w:p>
-    <w:p>
-      <w:pPr>
-        <w:pStyle w:val="HTMLPreformatted"/>
-        <w:shd w:val="clear" w:color="auto" w:fill="F6F8FA"/>
-        <w:rPr>
-          <w:rStyle w:val="HTMLCode"/>
-          <w:rFonts w:ascii="Consolas" w:hAnsi="Consolas" w:cs="Consolas"/>
-          <w:color w:val="24292E"/>
-          <w:bdr w:val="none" w:sz="0" w:space="0" w:color="auto" w:frame="1"/>
-          <w:lang w:val="pt-BR"/>
-        </w:rPr>
-      </w:pPr>
-      <w:r>
-        <w:rPr>
-          <w:rStyle w:val="HTMLCode"/>
-          <w:rFonts w:ascii="Consolas" w:hAnsi="Consolas" w:cs="Consolas"/>
-          <w:color w:val="24292E"/>
-          <w:bdr w:val="none" w:sz="0" w:space="0" w:color="auto" w:frame="1"/>
-          <w:lang w:val="pt-BR"/>
-        </w:rPr>
-        <w:t xml:space="preserve">Dia 22-08-1995: 288 ocorrências de Erro 404 </w:t>
-      </w:r>
-    </w:p>
-    <w:p>
-      <w:pPr>
-        <w:pStyle w:val="HTMLPreformatted"/>
-        <w:shd w:val="clear" w:color="auto" w:fill="F6F8FA"/>
-        <w:rPr>
-          <w:rStyle w:val="HTMLCode"/>
-          <w:rFonts w:ascii="Consolas" w:hAnsi="Consolas" w:cs="Consolas"/>
-          <w:color w:val="24292E"/>
-          <w:bdr w:val="none" w:sz="0" w:space="0" w:color="auto" w:frame="1"/>
-          <w:lang w:val="pt-BR"/>
-        </w:rPr>
-      </w:pPr>
-      <w:r>
-        <w:rPr>
-          <w:rStyle w:val="HTMLCode"/>
-          <w:rFonts w:ascii="Consolas" w:hAnsi="Consolas" w:cs="Consolas"/>
-          <w:color w:val="24292E"/>
-          <w:bdr w:val="none" w:sz="0" w:space="0" w:color="auto" w:frame="1"/>
-          <w:lang w:val="pt-BR"/>
-        </w:rPr>
-        <w:t xml:space="preserve">Dia 14-08-1995: 287 ocorrências de Erro 404 </w:t>
-      </w:r>
-    </w:p>
-    <w:p>
-      <w:pPr>
-        <w:pStyle w:val="HTMLPreformatted"/>
-        <w:shd w:val="clear" w:color="auto" w:fill="F6F8FA"/>
-        <w:rPr>
-          <w:rStyle w:val="HTMLCode"/>
-          <w:rFonts w:ascii="Consolas" w:hAnsi="Consolas" w:cs="Consolas"/>
-          <w:color w:val="24292E"/>
-          <w:bdr w:val="none" w:sz="0" w:space="0" w:color="auto" w:frame="1"/>
-          <w:lang w:val="pt-BR"/>
-        </w:rPr>
-      </w:pPr>
-      <w:r>
-        <w:rPr>
-          <w:rStyle w:val="HTMLCode"/>
-          <w:rFonts w:ascii="Consolas" w:hAnsi="Consolas" w:cs="Consolas"/>
-          <w:color w:val="24292E"/>
-          <w:bdr w:val="none" w:sz="0" w:space="0" w:color="auto" w:frame="1"/>
-          <w:lang w:val="pt-BR"/>
-        </w:rPr>
-        <w:t xml:space="preserve">Dia 09-08-1995: 279 ocorrências de Erro 404 </w:t>
-      </w:r>
-    </w:p>
-    <w:p>
-      <w:pPr>
-        <w:pStyle w:val="HTMLPreformatted"/>
-        <w:shd w:val="clear" w:color="auto" w:fill="F6F8FA"/>
-        <w:rPr>
-          <w:rStyle w:val="HTMLCode"/>
-          <w:rFonts w:ascii="Consolas" w:hAnsi="Consolas" w:cs="Consolas"/>
-          <w:color w:val="24292E"/>
-          <w:bdr w:val="none" w:sz="0" w:space="0" w:color="auto" w:frame="1"/>
-          <w:lang w:val="pt-BR"/>
-        </w:rPr>
-      </w:pPr>
-      <w:r>
-        <w:rPr>
-          <w:rStyle w:val="HTMLCode"/>
-          <w:rFonts w:ascii="Consolas" w:hAnsi="Consolas" w:cs="Consolas"/>
-          <w:color w:val="24292E"/>
-          <w:bdr w:val="none" w:sz="0" w:space="0" w:color="auto" w:frame="1"/>
-          <w:lang w:val="pt-BR"/>
-        </w:rPr>
-        <w:t xml:space="preserve">Dia 17-08-1995: 271 ocorrências de Erro 404 </w:t>
-      </w:r>
-    </w:p>
-    <w:p>
-      <w:pPr>
-        <w:pStyle w:val="HTMLPreformatted"/>
-        <w:shd w:val="clear" w:color="auto" w:fill="F6F8FA"/>
-        <w:rPr>
-          <w:rStyle w:val="HTMLCode"/>
-          <w:rFonts w:ascii="Consolas" w:hAnsi="Consolas" w:cs="Consolas"/>
-          <w:color w:val="24292E"/>
-          <w:bdr w:val="none" w:sz="0" w:space="0" w:color="auto" w:frame="1"/>
-          <w:lang w:val="pt-BR"/>
-        </w:rPr>
-      </w:pPr>
-      <w:r>
-        <w:rPr>
-          <w:rStyle w:val="HTMLCode"/>
-          <w:rFonts w:ascii="Consolas" w:hAnsi="Consolas" w:cs="Consolas"/>
-          <w:color w:val="24292E"/>
-          <w:bdr w:val="none" w:sz="0" w:space="0" w:color="auto" w:frame="1"/>
-          <w:lang w:val="pt-BR"/>
-        </w:rPr>
-        <w:t xml:space="preserve">Dia 11-08-1995: 263 ocorrências de Erro 404 </w:t>
-      </w:r>
-    </w:p>
-    <w:p>
-      <w:pPr>
-        <w:pStyle w:val="HTMLPreformatted"/>
-        <w:shd w:val="clear" w:color="auto" w:fill="F6F8FA"/>
-        <w:rPr>
-          <w:rStyle w:val="HTMLCode"/>
-          <w:rFonts w:ascii="Consolas" w:hAnsi="Consolas" w:cs="Consolas"/>
-          <w:color w:val="24292E"/>
-          <w:bdr w:val="none" w:sz="0" w:space="0" w:color="auto" w:frame="1"/>
-          <w:lang w:val="pt-BR"/>
-        </w:rPr>
-      </w:pPr>
-      <w:r>
-        <w:rPr>
-          <w:rStyle w:val="HTMLCode"/>
-          <w:rFonts w:ascii="Consolas" w:hAnsi="Consolas" w:cs="Consolas"/>
-          <w:color w:val="24292E"/>
-          <w:bdr w:val="none" w:sz="0" w:space="0" w:color="auto" w:frame="1"/>
-          <w:lang w:val="pt-BR"/>
-        </w:rPr>
-        <w:t xml:space="preserve">Dia 16-08-1995: 259 ocorrências de Erro 404 </w:t>
-      </w:r>
-    </w:p>
-    <w:p>
-      <w:pPr>
-        <w:pStyle w:val="HTMLPreformatted"/>
-        <w:shd w:val="clear" w:color="auto" w:fill="F6F8FA"/>
-        <w:rPr>
-          <w:rStyle w:val="HTMLCode"/>
-          <w:rFonts w:ascii="Consolas" w:hAnsi="Consolas" w:cs="Consolas"/>
-          <w:color w:val="24292E"/>
-          <w:bdr w:val="none" w:sz="0" w:space="0" w:color="auto" w:frame="1"/>
-          <w:lang w:val="pt-BR"/>
-        </w:rPr>
-      </w:pPr>
-      <w:r>
-        <w:rPr>
-          <w:rStyle w:val="HTMLCode"/>
-          <w:rFonts w:ascii="Consolas" w:hAnsi="Consolas" w:cs="Consolas"/>
-          <w:color w:val="24292E"/>
-          <w:bdr w:val="none" w:sz="0" w:space="0" w:color="auto" w:frame="1"/>
-          <w:lang w:val="pt-BR"/>
-        </w:rPr>
-        <w:t xml:space="preserve">Dia 16-07-1995: 257 ocorrências de Erro 404 </w:t>
-      </w:r>
-    </w:p>
-    <w:p>
-      <w:pPr>
-        <w:pStyle w:val="HTMLPreformatted"/>
-        <w:shd w:val="clear" w:color="auto" w:fill="F6F8FA"/>
-        <w:rPr>
-          <w:rStyle w:val="HTMLCode"/>
-          <w:rFonts w:ascii="Consolas" w:hAnsi="Consolas" w:cs="Consolas"/>
-          <w:color w:val="24292E"/>
-          <w:bdr w:val="none" w:sz="0" w:space="0" w:color="auto" w:frame="1"/>
-          <w:lang w:val="pt-BR"/>
-        </w:rPr>
-      </w:pPr>
-      <w:r>
-        <w:rPr>
-          <w:rStyle w:val="HTMLCode"/>
-          <w:rFonts w:ascii="Consolas" w:hAnsi="Consolas" w:cs="Consolas"/>
-          <w:color w:val="24292E"/>
-          <w:bdr w:val="none" w:sz="0" w:space="0" w:color="auto" w:frame="1"/>
-          <w:lang w:val="pt-BR"/>
-        </w:rPr>
-        <w:t xml:space="preserve">Dia 18-08-1995: 256 ocorrências de Erro 404 </w:t>
-      </w:r>
-    </w:p>
-    <w:p>
-      <w:pPr>
-        <w:pStyle w:val="HTMLPreformatted"/>
-        <w:shd w:val="clear" w:color="auto" w:fill="F6F8FA"/>
-        <w:rPr>
-          <w:rStyle w:val="HTMLCode"/>
-          <w:rFonts w:ascii="Consolas" w:hAnsi="Consolas" w:cs="Consolas"/>
-          <w:color w:val="24292E"/>
-          <w:bdr w:val="none" w:sz="0" w:space="0" w:color="auto" w:frame="1"/>
-          <w:lang w:val="pt-BR"/>
-        </w:rPr>
-      </w:pPr>
-      <w:r>
-        <w:rPr>
-          <w:rStyle w:val="HTMLCode"/>
-          <w:rFonts w:ascii="Consolas" w:hAnsi="Consolas" w:cs="Consolas"/>
-          <w:color w:val="24292E"/>
-          <w:bdr w:val="none" w:sz="0" w:space="0" w:color="auto" w:frame="1"/>
-          <w:lang w:val="pt-BR"/>
-        </w:rPr>
-        <w:t xml:space="preserve">Dia 15-07-1995: 254 ocorrências de Erro 404 </w:t>
-      </w:r>
-    </w:p>
-    <w:p>
-      <w:pPr>
-        <w:pStyle w:val="HTMLPreformatted"/>
-        <w:shd w:val="clear" w:color="auto" w:fill="F6F8FA"/>
-        <w:rPr>
-          <w:rStyle w:val="HTMLCode"/>
-          <w:rFonts w:ascii="Consolas" w:hAnsi="Consolas" w:cs="Consolas"/>
-          <w:color w:val="24292E"/>
-          <w:bdr w:val="none" w:sz="0" w:space="0" w:color="auto" w:frame="1"/>
-          <w:lang w:val="pt-BR"/>
-        </w:rPr>
-      </w:pPr>
-      <w:r>
-        <w:rPr>
-          <w:rStyle w:val="HTMLCode"/>
-          <w:rFonts w:ascii="Consolas" w:hAnsi="Consolas" w:cs="Consolas"/>
-          <w:color w:val="24292E"/>
-          <w:bdr w:val="none" w:sz="0" w:space="0" w:color="auto" w:frame="1"/>
-          <w:lang w:val="pt-BR"/>
-        </w:rPr>
-        <w:t xml:space="preserve">Dia 01-08-1995: 243 ocorrências de Erro 404 </w:t>
-      </w:r>
-    </w:p>
-    <w:p>
-      <w:pPr>
-        <w:pStyle w:val="HTMLPreformatted"/>
-        <w:shd w:val="clear" w:color="auto" w:fill="F6F8FA"/>
-        <w:rPr>
-          <w:rStyle w:val="HTMLCode"/>
-          <w:rFonts w:ascii="Consolas" w:hAnsi="Consolas" w:cs="Consolas"/>
-          <w:color w:val="24292E"/>
-          <w:bdr w:val="none" w:sz="0" w:space="0" w:color="auto" w:frame="1"/>
-          <w:lang w:val="pt-BR"/>
-        </w:rPr>
-      </w:pPr>
-      <w:r>
-        <w:rPr>
-          <w:rStyle w:val="HTMLCode"/>
-          <w:rFonts w:ascii="Consolas" w:hAnsi="Consolas" w:cs="Consolas"/>
-          <w:color w:val="24292E"/>
-          <w:bdr w:val="none" w:sz="0" w:space="0" w:color="auto" w:frame="1"/>
-          <w:lang w:val="pt-BR"/>
-        </w:rPr>
-        <w:t xml:space="preserve">Dia 05-08-1995: 236 ocorrências de Erro 404 </w:t>
-      </w:r>
-    </w:p>
-    <w:p>
-      <w:pPr>
-        <w:pStyle w:val="HTMLPreformatted"/>
-        <w:shd w:val="clear" w:color="auto" w:fill="F6F8FA"/>
-        <w:rPr>
-          <w:rStyle w:val="HTMLCode"/>
-          <w:rFonts w:ascii="Consolas" w:hAnsi="Consolas" w:cs="Consolas"/>
-          <w:color w:val="24292E"/>
-          <w:bdr w:val="none" w:sz="0" w:space="0" w:color="auto" w:frame="1"/>
-          <w:lang w:val="pt-BR"/>
-        </w:rPr>
-      </w:pPr>
-      <w:r>
-        <w:rPr>
-          <w:rStyle w:val="HTMLCode"/>
-          <w:rFonts w:ascii="Consolas" w:hAnsi="Consolas" w:cs="Consolas"/>
-          <w:color w:val="24292E"/>
-          <w:bdr w:val="none" w:sz="0" w:space="0" w:color="auto" w:frame="1"/>
-          <w:lang w:val="pt-BR"/>
-        </w:rPr>
-        <w:t xml:space="preserve">Dia 23-07-1995: 233 ocorrências de Erro 404 </w:t>
-      </w:r>
-    </w:p>
-    <w:p>
-      <w:pPr>
-        <w:pStyle w:val="HTMLPreformatted"/>
-        <w:shd w:val="clear" w:color="auto" w:fill="F6F8FA"/>
-        <w:rPr>
-          <w:rStyle w:val="HTMLCode"/>
-          <w:rFonts w:ascii="Consolas" w:hAnsi="Consolas" w:cs="Consolas"/>
-          <w:color w:val="24292E"/>
-          <w:bdr w:val="none" w:sz="0" w:space="0" w:color="auto" w:frame="1"/>
-          <w:lang w:val="pt-BR"/>
-        </w:rPr>
-      </w:pPr>
-      <w:r>
-        <w:rPr>
-          <w:rStyle w:val="HTMLCode"/>
-          <w:rFonts w:ascii="Consolas" w:hAnsi="Consolas" w:cs="Consolas"/>
-          <w:color w:val="24292E"/>
-          <w:bdr w:val="none" w:sz="0" w:space="0" w:color="auto" w:frame="1"/>
-          <w:lang w:val="pt-BR"/>
-        </w:rPr>
-        <w:t xml:space="preserve">Dia 13-08-1995: 216 ocorrências de Erro 404 </w:t>
-      </w:r>
-    </w:p>
-    <w:p>
-      <w:pPr>
-        <w:pStyle w:val="HTMLPreformatted"/>
-        <w:shd w:val="clear" w:color="auto" w:fill="F6F8FA"/>
-        <w:rPr>
-          <w:rStyle w:val="HTMLCode"/>
-          <w:rFonts w:ascii="Consolas" w:hAnsi="Consolas" w:cs="Consolas"/>
-          <w:color w:val="24292E"/>
-          <w:bdr w:val="none" w:sz="0" w:space="0" w:color="auto" w:frame="1"/>
-          <w:lang w:val="pt-BR"/>
-        </w:rPr>
-      </w:pPr>
-      <w:r>
-        <w:rPr>
-          <w:rStyle w:val="HTMLCode"/>
-          <w:rFonts w:ascii="Consolas" w:hAnsi="Consolas" w:cs="Consolas"/>
-          <w:color w:val="24292E"/>
-          <w:bdr w:val="none" w:sz="0" w:space="0" w:color="auto" w:frame="1"/>
-          <w:lang w:val="pt-BR"/>
-        </w:rPr>
-        <w:t xml:space="preserve">Dia 19-08-1995: 209 ocorrências de Erro 404 </w:t>
-      </w:r>
-    </w:p>
-    <w:p>
-      <w:pPr>
-        <w:pStyle w:val="HTMLPreformatted"/>
-        <w:shd w:val="clear" w:color="auto" w:fill="F6F8FA"/>
-        <w:rPr>
-          <w:rStyle w:val="HTMLCode"/>
-          <w:rFonts w:ascii="Consolas" w:hAnsi="Consolas" w:cs="Consolas"/>
-          <w:color w:val="24292E"/>
-          <w:bdr w:val="none" w:sz="0" w:space="0" w:color="auto" w:frame="1"/>
-          <w:lang w:val="pt-BR"/>
-        </w:rPr>
-      </w:pPr>
-      <w:r>
-        <w:rPr>
-          <w:rStyle w:val="HTMLCode"/>
-          <w:rFonts w:ascii="Consolas" w:hAnsi="Consolas" w:cs="Consolas"/>
-          <w:color w:val="24292E"/>
-          <w:bdr w:val="none" w:sz="0" w:space="0" w:color="auto" w:frame="1"/>
-          <w:lang w:val="pt-BR"/>
-        </w:rPr>
-        <w:t xml:space="preserve">Dia 12-08-1995: 196 ocorrências de Erro 404 </w:t>
-      </w:r>
-    </w:p>
-    <w:p>
-      <w:pPr>
-        <w:pStyle w:val="HTMLPreformatted"/>
-        <w:shd w:val="clear" w:color="auto" w:fill="F6F8FA"/>
-        <w:rPr>
-          <w:rStyle w:val="HTMLCode"/>
-          <w:rFonts w:ascii="Consolas" w:hAnsi="Consolas" w:cs="Consolas"/>
-          <w:color w:val="24292E"/>
-          <w:bdr w:val="none" w:sz="0" w:space="0" w:color="auto" w:frame="1"/>
-          <w:lang w:val="pt-BR"/>
-        </w:rPr>
-      </w:pPr>
-      <w:r>
-        <w:rPr>
-          <w:rStyle w:val="HTMLCode"/>
-          <w:rFonts w:ascii="Consolas" w:hAnsi="Consolas" w:cs="Consolas"/>
-          <w:color w:val="24292E"/>
-          <w:bdr w:val="none" w:sz="0" w:space="0" w:color="auto" w:frame="1"/>
-          <w:lang w:val="pt-BR"/>
-        </w:rPr>
-        <w:t xml:space="preserve">Dia 22-07-1995: 192 ocorrências de Erro 404 </w:t>
-      </w:r>
-    </w:p>
-    <w:p>
-      <w:pPr>
-        <w:pStyle w:val="HTMLPreformatted"/>
-        <w:shd w:val="clear" w:color="auto" w:fill="F6F8FA"/>
-        <w:rPr>
-          <w:rStyle w:val="HTMLCode"/>
-          <w:rFonts w:ascii="Consolas" w:hAnsi="Consolas" w:cs="Consolas"/>
-          <w:color w:val="24292E"/>
-          <w:bdr w:val="none" w:sz="0" w:space="0" w:color="auto" w:frame="1"/>
-          <w:lang w:val="pt-BR"/>
-        </w:rPr>
-      </w:pPr>
-      <w:r>
-        <w:rPr>
-          <w:rStyle w:val="HTMLCode"/>
-          <w:rFonts w:ascii="Consolas" w:hAnsi="Consolas" w:cs="Consolas"/>
-          <w:color w:val="24292E"/>
-          <w:bdr w:val="none" w:sz="0" w:space="0" w:color="auto" w:frame="1"/>
-          <w:lang w:val="pt-BR"/>
-        </w:rPr>
-        <w:t>Dia 28-07-1995: 94 ocorrências de Erro 404</w:t>
-      </w:r>
-    </w:p>
-    <w:p>
-      <w:pPr>
-        <w:pStyle w:val="Heading3"/>
-        <w:spacing w:before="360" w:beforeAutospacing="0" w:after="240" w:afterAutospacing="0"/>
-        <w:rPr>
-          <w:rFonts w:ascii="Helvetica" w:hAnsi="Helvetica"/>
-          <w:color w:val="24292E"/>
-          <w:sz w:val="30"/>
-          <w:szCs w:val="30"/>
-          <w:lang w:val="pt-BR"/>
-        </w:rPr>
-      </w:pPr>
-      <w:r>
-        <w:rPr>
-          <w:rFonts w:ascii="Helvetica" w:hAnsi="Helvetica"/>
-          <w:color w:val="24292E"/>
-          <w:sz w:val="30"/>
-          <w:szCs w:val="30"/>
-          <w:lang w:val="pt-BR"/>
-        </w:rPr>
-        <w:t>4. O total de bytes retornados no período, com uma visão acumulada. Por exemplo, se no dia 1 tivemos 50 bytes, dia 2 tivemos 100 bytes e dia 3 mais 150 bytes, sua resposta deverá ser: Dia 1 = 50 bytes, Dia 2 = 150 bytes, Dia 3 = 300 bytes.</w:t>
-      </w:r>
-    </w:p>
-    <w:p>
-      <w:pPr>
-        <w:pStyle w:val="Heading4"/>
-        <w:spacing w:before="360" w:after="240"/>
-        <w:rPr>
-          <w:rFonts w:ascii="Helvetica" w:hAnsi="Helvetica"/>
-          <w:color w:val="24292E"/>
-        </w:rPr>
-      </w:pPr>
-      <w:r>
-        <w:rPr>
-          <w:rFonts w:ascii="Helvetica" w:hAnsi="Helvetica"/>
-          <w:color w:val="24292E"/>
-        </w:rPr>
-        <w:t>Resposta:</w:t>
-      </w:r>
-    </w:p>
-    <w:p>
-      <w:pPr>
-        <w:pStyle w:val="NormalWeb"/>
-        <w:spacing w:before="0" w:beforeAutospacing="0" w:after="240" w:afterAutospacing="0"/>
-        <w:rPr>
-          <w:rFonts w:ascii="Helvetica" w:hAnsi="Helvetica"/>
-          <w:color w:val="24292E"/>
-          <w:lang w:val="pt-BR"/>
-        </w:rPr>
-      </w:pPr>
-      <w:r>
-        <w:rPr>
-          <w:rFonts w:ascii="Helvetica" w:hAnsi="Helvetica"/>
-          <w:color w:val="24292E"/>
-          <w:lang w:val="pt-BR"/>
-        </w:rPr>
-        <w:t>Abaixo a lista ordenada por data e proporção acumulada de bytes retornados</w:t>
-      </w:r>
-    </w:p>
-    <w:p>
-      <w:pPr>
-        <w:pStyle w:val="HTMLPreformatted"/>
-        <w:shd w:val="clear" w:color="auto" w:fill="F6F8FA"/>
-        <w:rPr>
-          <w:rStyle w:val="HTMLCode"/>
-          <w:rFonts w:ascii="Consolas" w:hAnsi="Consolas" w:cs="Consolas"/>
-          <w:color w:val="24292E"/>
-          <w:bdr w:val="none" w:sz="0" w:space="0" w:color="auto" w:frame="1"/>
-          <w:lang w:val="pt-BR"/>
-        </w:rPr>
-      </w:pPr>
-      <w:r>
-        <w:rPr>
-          <w:rStyle w:val="HTMLCode"/>
-          <w:rFonts w:ascii="Consolas" w:hAnsi="Consolas" w:cs="Consolas"/>
-          <w:color w:val="24292E"/>
-          <w:bdr w:val="none" w:sz="0" w:space="0" w:color="auto" w:frame="1"/>
-          <w:lang w:val="pt-BR"/>
-        </w:rPr>
-        <w:t xml:space="preserve">Dia 01-07-1995: 64714 Bytes </w:t>
-      </w:r>
-    </w:p>
-    <w:p>
-      <w:pPr>
-        <w:pStyle w:val="HTMLPreformatted"/>
-        <w:shd w:val="clear" w:color="auto" w:fill="F6F8FA"/>
-        <w:rPr>
-          <w:rStyle w:val="HTMLCode"/>
-          <w:rFonts w:ascii="Consolas" w:hAnsi="Consolas" w:cs="Consolas"/>
-          <w:color w:val="24292E"/>
-          <w:bdr w:val="none" w:sz="0" w:space="0" w:color="auto" w:frame="1"/>
-          <w:lang w:val="pt-BR"/>
-        </w:rPr>
-      </w:pPr>
-      <w:r>
-        <w:rPr>
-          <w:rStyle w:val="HTMLCode"/>
-          <w:rFonts w:ascii="Consolas" w:hAnsi="Consolas" w:cs="Consolas"/>
-          <w:color w:val="24292E"/>
-          <w:bdr w:val="none" w:sz="0" w:space="0" w:color="auto" w:frame="1"/>
-          <w:lang w:val="pt-BR"/>
-        </w:rPr>
-        <w:t xml:space="preserve">Dia 02-07-1995: 124979 Bytes </w:t>
-      </w:r>
-    </w:p>
-    <w:p>
-      <w:pPr>
-        <w:pStyle w:val="HTMLPreformatted"/>
-        <w:shd w:val="clear" w:color="auto" w:fill="F6F8FA"/>
-        <w:rPr>
-          <w:rStyle w:val="HTMLCode"/>
-          <w:rFonts w:ascii="Consolas" w:hAnsi="Consolas" w:cs="Consolas"/>
-          <w:color w:val="24292E"/>
-          <w:bdr w:val="none" w:sz="0" w:space="0" w:color="auto" w:frame="1"/>
-          <w:lang w:val="pt-BR"/>
-        </w:rPr>
-      </w:pPr>
-      <w:r>
-        <w:rPr>
-          <w:rStyle w:val="HTMLCode"/>
-          <w:rFonts w:ascii="Consolas" w:hAnsi="Consolas" w:cs="Consolas"/>
-          <w:color w:val="24292E"/>
-          <w:bdr w:val="none" w:sz="0" w:space="0" w:color="auto" w:frame="1"/>
-          <w:lang w:val="pt-BR"/>
-        </w:rPr>
-        <w:t xml:space="preserve">Dia 03-07-1995: 214563 Bytes </w:t>
-      </w:r>
-    </w:p>
-    <w:p>
-      <w:pPr>
-        <w:pStyle w:val="HTMLPreformatted"/>
-        <w:shd w:val="clear" w:color="auto" w:fill="F6F8FA"/>
-        <w:rPr>
-          <w:rStyle w:val="HTMLCode"/>
-          <w:rFonts w:ascii="Consolas" w:hAnsi="Consolas" w:cs="Consolas"/>
-          <w:color w:val="24292E"/>
-          <w:bdr w:val="none" w:sz="0" w:space="0" w:color="auto" w:frame="1"/>
-          <w:lang w:val="pt-BR"/>
-        </w:rPr>
-      </w:pPr>
-      <w:r>
-        <w:rPr>
-          <w:rStyle w:val="HTMLCode"/>
-          <w:rFonts w:ascii="Consolas" w:hAnsi="Consolas" w:cs="Consolas"/>
-          <w:color w:val="24292E"/>
-          <w:bdr w:val="none" w:sz="0" w:space="0" w:color="auto" w:frame="1"/>
-          <w:lang w:val="pt-BR"/>
-        </w:rPr>
-        <w:t xml:space="preserve">Dia 04-07-1995: 285015 Bytes </w:t>
-      </w:r>
-    </w:p>
-    <w:p>
-      <w:pPr>
-        <w:pStyle w:val="HTMLPreformatted"/>
-        <w:shd w:val="clear" w:color="auto" w:fill="F6F8FA"/>
-        <w:rPr>
-          <w:rStyle w:val="HTMLCode"/>
-          <w:rFonts w:ascii="Consolas" w:hAnsi="Consolas" w:cs="Consolas"/>
-          <w:color w:val="24292E"/>
-          <w:bdr w:val="none" w:sz="0" w:space="0" w:color="auto" w:frame="1"/>
-          <w:lang w:val="pt-BR"/>
-        </w:rPr>
-      </w:pPr>
-      <w:r>
-        <w:rPr>
-          <w:rStyle w:val="HTMLCode"/>
-          <w:rFonts w:ascii="Consolas" w:hAnsi="Consolas" w:cs="Consolas"/>
-          <w:color w:val="24292E"/>
-          <w:bdr w:val="none" w:sz="0" w:space="0" w:color="auto" w:frame="1"/>
-          <w:lang w:val="pt-BR"/>
-        </w:rPr>
-        <w:t xml:space="preserve">Dia 05-07-1995: 379590 Bytes </w:t>
-      </w:r>
-    </w:p>
-    <w:p>
-      <w:pPr>
-        <w:pStyle w:val="HTMLPreformatted"/>
-        <w:shd w:val="clear" w:color="auto" w:fill="F6F8FA"/>
-        <w:rPr>
-          <w:rStyle w:val="HTMLCode"/>
-          <w:rFonts w:ascii="Consolas" w:hAnsi="Consolas" w:cs="Consolas"/>
-          <w:color w:val="24292E"/>
-          <w:bdr w:val="none" w:sz="0" w:space="0" w:color="auto" w:frame="1"/>
-          <w:lang w:val="pt-BR"/>
-        </w:rPr>
-      </w:pPr>
-      <w:r>
-        <w:rPr>
-          <w:rStyle w:val="HTMLCode"/>
-          <w:rFonts w:ascii="Consolas" w:hAnsi="Consolas" w:cs="Consolas"/>
-          <w:color w:val="24292E"/>
-          <w:bdr w:val="none" w:sz="0" w:space="0" w:color="auto" w:frame="1"/>
-          <w:lang w:val="pt-BR"/>
-        </w:rPr>
-        <w:t xml:space="preserve">Dia 06-07-1995: 480550 Bytes </w:t>
-      </w:r>
-    </w:p>
-    <w:p>
-      <w:pPr>
-        <w:pStyle w:val="HTMLPreformatted"/>
-        <w:shd w:val="clear" w:color="auto" w:fill="F6F8FA"/>
-        <w:rPr>
-          <w:rStyle w:val="HTMLCode"/>
-          <w:rFonts w:ascii="Consolas" w:hAnsi="Consolas" w:cs="Consolas"/>
-          <w:color w:val="24292E"/>
-          <w:bdr w:val="none" w:sz="0" w:space="0" w:color="auto" w:frame="1"/>
-          <w:lang w:val="pt-BR"/>
-        </w:rPr>
-      </w:pPr>
-      <w:r>
-        <w:rPr>
-          <w:rStyle w:val="HTMLCode"/>
-          <w:rFonts w:ascii="Consolas" w:hAnsi="Consolas" w:cs="Consolas"/>
-          <w:color w:val="24292E"/>
-          <w:bdr w:val="none" w:sz="0" w:space="0" w:color="auto" w:frame="1"/>
-          <w:lang w:val="pt-BR"/>
-        </w:rPr>
-        <w:t xml:space="preserve">Dia 07-07-1995: 567783 Bytes </w:t>
-      </w:r>
-    </w:p>
-    <w:p>
-      <w:pPr>
-        <w:pStyle w:val="HTMLPreformatted"/>
-        <w:shd w:val="clear" w:color="auto" w:fill="F6F8FA"/>
-        <w:rPr>
-          <w:rStyle w:val="HTMLCode"/>
-          <w:rFonts w:ascii="Consolas" w:hAnsi="Consolas" w:cs="Consolas"/>
-          <w:color w:val="24292E"/>
-          <w:bdr w:val="none" w:sz="0" w:space="0" w:color="auto" w:frame="1"/>
-          <w:lang w:val="pt-BR"/>
-        </w:rPr>
-      </w:pPr>
-      <w:r>
-        <w:rPr>
-          <w:rStyle w:val="HTMLCode"/>
-          <w:rFonts w:ascii="Consolas" w:hAnsi="Consolas" w:cs="Consolas"/>
-          <w:color w:val="24292E"/>
-          <w:bdr w:val="none" w:sz="0" w:space="0" w:color="auto" w:frame="1"/>
-          <w:lang w:val="pt-BR"/>
-        </w:rPr>
-        <w:t xml:space="preserve">Dia 08-07-1995: 606650 Bytes </w:t>
-      </w:r>
-    </w:p>
-    <w:p>
-      <w:pPr>
-        <w:pStyle w:val="HTMLPreformatted"/>
-        <w:shd w:val="clear" w:color="auto" w:fill="F6F8FA"/>
-        <w:rPr>
-          <w:rStyle w:val="HTMLCode"/>
-          <w:rFonts w:ascii="Consolas" w:hAnsi="Consolas" w:cs="Consolas"/>
-          <w:color w:val="24292E"/>
-          <w:bdr w:val="none" w:sz="0" w:space="0" w:color="auto" w:frame="1"/>
-          <w:lang w:val="pt-BR"/>
-        </w:rPr>
-      </w:pPr>
-      <w:r>
-        <w:rPr>
-          <w:rStyle w:val="HTMLCode"/>
-          <w:rFonts w:ascii="Consolas" w:hAnsi="Consolas" w:cs="Consolas"/>
-          <w:color w:val="24292E"/>
-          <w:bdr w:val="none" w:sz="0" w:space="0" w:color="auto" w:frame="1"/>
-          <w:lang w:val="pt-BR"/>
-        </w:rPr>
-        <w:t xml:space="preserve">Dia 09-07-1995: 641922 Bytes </w:t>
-      </w:r>
-    </w:p>
-    <w:p>
-      <w:pPr>
-        <w:pStyle w:val="HTMLPreformatted"/>
-        <w:shd w:val="clear" w:color="auto" w:fill="F6F8FA"/>
-        <w:rPr>
-          <w:rStyle w:val="HTMLCode"/>
-          <w:rFonts w:ascii="Consolas" w:hAnsi="Consolas" w:cs="Consolas"/>
-          <w:color w:val="24292E"/>
-          <w:bdr w:val="none" w:sz="0" w:space="0" w:color="auto" w:frame="1"/>
-          <w:lang w:val="pt-BR"/>
-        </w:rPr>
-      </w:pPr>
-      <w:r>
-        <w:rPr>
-          <w:rStyle w:val="HTMLCode"/>
-          <w:rFonts w:ascii="Consolas" w:hAnsi="Consolas" w:cs="Consolas"/>
-          <w:color w:val="24292E"/>
-          <w:bdr w:val="none" w:sz="0" w:space="0" w:color="auto" w:frame="1"/>
-          <w:lang w:val="pt-BR"/>
-        </w:rPr>
-        <w:t xml:space="preserve">Dia 10-07-1995: 714782 Bytes </w:t>
-      </w:r>
-    </w:p>
-    <w:p>
-      <w:pPr>
-        <w:pStyle w:val="HTMLPreformatted"/>
-        <w:shd w:val="clear" w:color="auto" w:fill="F6F8FA"/>
-        <w:rPr>
-          <w:rStyle w:val="HTMLCode"/>
-          <w:rFonts w:ascii="Consolas" w:hAnsi="Consolas" w:cs="Consolas"/>
-          <w:color w:val="24292E"/>
-          <w:bdr w:val="none" w:sz="0" w:space="0" w:color="auto" w:frame="1"/>
-          <w:lang w:val="pt-BR"/>
-        </w:rPr>
-      </w:pPr>
-      <w:r>
-        <w:rPr>
-          <w:rStyle w:val="HTMLCode"/>
-          <w:rFonts w:ascii="Consolas" w:hAnsi="Consolas" w:cs="Consolas"/>
-          <w:color w:val="24292E"/>
-          <w:bdr w:val="none" w:sz="0" w:space="0" w:color="auto" w:frame="1"/>
-          <w:lang w:val="pt-BR"/>
-        </w:rPr>
-        <w:t xml:space="preserve">Dia 11-07-1995: 795189 Bytes </w:t>
-      </w:r>
-    </w:p>
-    <w:p>
-      <w:pPr>
-        <w:pStyle w:val="HTMLPreformatted"/>
-        <w:shd w:val="clear" w:color="auto" w:fill="F6F8FA"/>
-        <w:rPr>
-          <w:rStyle w:val="HTMLCode"/>
-          <w:rFonts w:ascii="Consolas" w:hAnsi="Consolas" w:cs="Consolas"/>
-          <w:color w:val="24292E"/>
-          <w:bdr w:val="none" w:sz="0" w:space="0" w:color="auto" w:frame="1"/>
-          <w:lang w:val="pt-BR"/>
-        </w:rPr>
-      </w:pPr>
-      <w:r>
-        <w:rPr>
-          <w:rStyle w:val="HTMLCode"/>
-          <w:rFonts w:ascii="Consolas" w:hAnsi="Consolas" w:cs="Consolas"/>
-          <w:color w:val="24292E"/>
-          <w:bdr w:val="none" w:sz="0" w:space="0" w:color="auto" w:frame="1"/>
-          <w:lang w:val="pt-BR"/>
-        </w:rPr>
-        <w:t xml:space="preserve">Dia 12-07-1995: 887725 Bytes </w:t>
-      </w:r>
-    </w:p>
-    <w:p>
-      <w:pPr>
-        <w:pStyle w:val="HTMLPreformatted"/>
-        <w:shd w:val="clear" w:color="auto" w:fill="F6F8FA"/>
-        <w:rPr>
-          <w:rStyle w:val="HTMLCode"/>
-          <w:rFonts w:ascii="Consolas" w:hAnsi="Consolas" w:cs="Consolas"/>
-          <w:color w:val="24292E"/>
-          <w:bdr w:val="none" w:sz="0" w:space="0" w:color="auto" w:frame="1"/>
-          <w:lang w:val="pt-BR"/>
-        </w:rPr>
-      </w:pPr>
-      <w:r>
-        <w:rPr>
-          <w:rStyle w:val="HTMLCode"/>
-          <w:rFonts w:ascii="Consolas" w:hAnsi="Consolas" w:cs="Consolas"/>
-          <w:color w:val="24292E"/>
-          <w:bdr w:val="none" w:sz="0" w:space="0" w:color="auto" w:frame="1"/>
-          <w:lang w:val="pt-BR"/>
-        </w:rPr>
-        <w:t xml:space="preserve">Dia 13-07-1995: 1021928 Bytes </w:t>
-      </w:r>
-    </w:p>
-    <w:p>
-      <w:pPr>
-        <w:pStyle w:val="HTMLPreformatted"/>
-        <w:shd w:val="clear" w:color="auto" w:fill="F6F8FA"/>
-        <w:rPr>
-          <w:rStyle w:val="HTMLCode"/>
-          <w:rFonts w:ascii="Consolas" w:hAnsi="Consolas" w:cs="Consolas"/>
-          <w:color w:val="24292E"/>
-          <w:bdr w:val="none" w:sz="0" w:space="0" w:color="auto" w:frame="1"/>
-          <w:lang w:val="pt-BR"/>
-        </w:rPr>
-      </w:pPr>
-      <w:r>
-        <w:rPr>
-          <w:rStyle w:val="HTMLCode"/>
-          <w:rFonts w:ascii="Consolas" w:hAnsi="Consolas" w:cs="Consolas"/>
-          <w:color w:val="24292E"/>
-          <w:bdr w:val="none" w:sz="0" w:space="0" w:color="auto" w:frame="1"/>
-          <w:lang w:val="pt-BR"/>
-        </w:rPr>
         <w:t xml:space="preserve">Dia 14-07-1995: 1106031 Bytes </w:t>
       </w:r>
     </w:p>
@@ -4072,7 +3522,6 @@
           <w:bdr w:val="none" w:sz="0" w:space="0" w:color="auto" w:frame="1"/>
           <w:lang w:val="pt-BR"/>
         </w:rPr>
-        <w:lastRenderedPageBreak/>
         <w:t xml:space="preserve">Dia 21-07-1995: 1542640 Bytes </w:t>
       </w:r>
     </w:p>
@@ -4913,25 +4362,14 @@
           <w:color w:val="24292E"/>
         </w:rPr>
       </w:pPr>
-      <w:proofErr w:type="spellStart"/>
-      <w:r>
-        <w:rPr>
-          <w:rStyle w:val="HTMLCode"/>
-          <w:rFonts w:ascii="Consolas" w:hAnsi="Consolas" w:cs="Consolas"/>
-          <w:color w:val="24292E"/>
-          <w:bdr w:val="none" w:sz="0" w:space="0" w:color="auto" w:frame="1"/>
-        </w:rPr>
-        <w:t>Dia</w:t>
-      </w:r>
-      <w:proofErr w:type="spellEnd"/>
-      <w:r>
-        <w:rPr>
-          <w:rStyle w:val="HTMLCode"/>
-          <w:rFonts w:ascii="Consolas" w:hAnsi="Consolas" w:cs="Consolas"/>
-          <w:color w:val="24292E"/>
-          <w:bdr w:val="none" w:sz="0" w:space="0" w:color="auto" w:frame="1"/>
-        </w:rPr>
-        <w:t xml:space="preserve"> 31-08-1995: 3461612 Bytes</w:t>
+      <w:r>
+        <w:rPr>
+          <w:rStyle w:val="HTMLCode"/>
+          <w:rFonts w:ascii="Consolas" w:hAnsi="Consolas" w:cs="Consolas"/>
+          <w:color w:val="24292E"/>
+          <w:bdr w:val="none" w:sz="0" w:space="0" w:color="auto" w:frame="1"/>
+        </w:rPr>
+        <w:t>Dia 31-08-1995: 3461612 Bytes</w:t>
       </w:r>
     </w:p>
     <w:p>
@@ -4975,13 +4413,8 @@
           <w:numId w:val="8"/>
         </w:numPr>
       </w:pPr>
-      <w:proofErr w:type="spellStart"/>
-      <w:r>
-        <w:t>Github</w:t>
-      </w:r>
-      <w:proofErr w:type="spellEnd"/>
-      <w:r>
-        <w:t xml:space="preserve"> repositório: </w:t>
+      <w:r>
+        <w:t xml:space="preserve">Github repositório: </w:t>
       </w:r>
       <w:hyperlink r:id="rId15" w:history="1">
         <w:r>
@@ -5005,21 +4438,8 @@
           <w:numId w:val="8"/>
         </w:numPr>
       </w:pPr>
-      <w:proofErr w:type="spellStart"/>
-      <w:r>
-        <w:t>Denncardoso’s</w:t>
-      </w:r>
-      <w:proofErr w:type="spellEnd"/>
-      <w:r>
-        <w:t xml:space="preserve"> </w:t>
-      </w:r>
-      <w:proofErr w:type="spellStart"/>
-      <w:r>
-        <w:t>Github</w:t>
-      </w:r>
-      <w:proofErr w:type="spellEnd"/>
-      <w:r>
-        <w:t xml:space="preserve">: </w:t>
+      <w:r>
+        <w:t xml:space="preserve">Denncardoso’s Github: </w:t>
       </w:r>
       <w:hyperlink r:id="rId16" w:history="1">
         <w:r>
@@ -5047,7 +4467,12 @@
       </w:pPr>
     </w:p>
     <w:sectPr>
-      <w:headerReference w:type="default" r:id="rId17"/>
+      <w:headerReference w:type="even" r:id="rId17"/>
+      <w:headerReference w:type="default" r:id="rId18"/>
+      <w:footerReference w:type="even" r:id="rId19"/>
+      <w:footerReference w:type="default" r:id="rId20"/>
+      <w:headerReference w:type="first" r:id="rId21"/>
+      <w:footerReference w:type="first" r:id="rId22"/>
       <w:pgSz w:w="11900" w:h="16840"/>
       <w:pgMar w:top="1440" w:right="1440" w:bottom="1440" w:left="1440" w:header="708" w:footer="708" w:gutter="0"/>
       <w:cols w:space="708"/>
@@ -5076,6 +4501,36 @@
 </w:endnotes>
 </file>
 
+<file path=word/footer1.xml><?xml version="1.0" encoding="utf-8"?>
+<w:ftr xmlns:wpc="http://schemas.microsoft.com/office/word/2010/wordprocessingCanvas" xmlns:cx="http://schemas.microsoft.com/office/drawing/2014/chartex" xmlns:cx1="http://schemas.microsoft.com/office/drawing/2015/9/8/chartex" xmlns:cx2="http://schemas.microsoft.com/office/drawing/2015/10/21/chartex" xmlns:cx3="http://schemas.microsoft.com/office/drawing/2016/5/9/chartex" xmlns:cx4="http://schemas.microsoft.com/office/drawing/2016/5/10/chartex" xmlns:cx5="http://schemas.microsoft.com/office/drawing/2016/5/11/chartex" xmlns:cx6="http://schemas.microsoft.com/office/drawing/2016/5/12/chartex" xmlns:cx7="http://schemas.microsoft.com/office/drawing/2016/5/13/chartex" xmlns:cx8="http://schemas.microsoft.com/office/drawing/2016/5/14/chartex" xmlns:mc="http://schemas.openxmlformats.org/markup-compatibility/2006" xmlns:aink="http://schemas.microsoft.com/office/drawing/2016/ink" xmlns:am3d="http://schemas.microsoft.com/office/drawing/2017/model3d" xmlns:o="urn:schemas-microsoft-com:office:office" xmlns:r="http://schemas.openxmlformats.org/officeDocument/2006/relationships" xmlns:m="http://schemas.openxmlformats.org/officeDocument/2006/math" xmlns:v="urn:schemas-microsoft-com:vml" xmlns:wp14="http://schemas.microsoft.com/office/word/2010/wordprocessingDrawing" xmlns:wp="http://schemas.openxmlformats.org/drawingml/2006/wordprocessingDrawing" xmlns:w10="urn:schemas-microsoft-com:office:word" xmlns:w="http://schemas.openxmlformats.org/wordprocessingml/2006/main" xmlns:w14="http://schemas.microsoft.com/office/word/2010/wordml" xmlns:w15="http://schemas.microsoft.com/office/word/2012/wordml" xmlns:w16cid="http://schemas.microsoft.com/office/word/2016/wordml/cid" xmlns:w16se="http://schemas.microsoft.com/office/word/2015/wordml/symex" xmlns:wpg="http://schemas.microsoft.com/office/word/2010/wordprocessingGroup" xmlns:wpi="http://schemas.microsoft.com/office/word/2010/wordprocessingInk" xmlns:wne="http://schemas.microsoft.com/office/word/2006/wordml" xmlns:wps="http://schemas.microsoft.com/office/word/2010/wordprocessingShape" mc:Ignorable="w14 w15 w16se w16cid wp14">
+  <w:p>
+    <w:pPr>
+      <w:pStyle w:val="Footer"/>
+    </w:pPr>
+  </w:p>
+</w:ftr>
+</file>
+
+<file path=word/footer2.xml><?xml version="1.0" encoding="utf-8"?>
+<w:ftr xmlns:wpc="http://schemas.microsoft.com/office/word/2010/wordprocessingCanvas" xmlns:cx="http://schemas.microsoft.com/office/drawing/2014/chartex" xmlns:cx1="http://schemas.microsoft.com/office/drawing/2015/9/8/chartex" xmlns:cx2="http://schemas.microsoft.com/office/drawing/2015/10/21/chartex" xmlns:cx3="http://schemas.microsoft.com/office/drawing/2016/5/9/chartex" xmlns:cx4="http://schemas.microsoft.com/office/drawing/2016/5/10/chartex" xmlns:cx5="http://schemas.microsoft.com/office/drawing/2016/5/11/chartex" xmlns:cx6="http://schemas.microsoft.com/office/drawing/2016/5/12/chartex" xmlns:cx7="http://schemas.microsoft.com/office/drawing/2016/5/13/chartex" xmlns:cx8="http://schemas.microsoft.com/office/drawing/2016/5/14/chartex" xmlns:mc="http://schemas.openxmlformats.org/markup-compatibility/2006" xmlns:aink="http://schemas.microsoft.com/office/drawing/2016/ink" xmlns:am3d="http://schemas.microsoft.com/office/drawing/2017/model3d" xmlns:o="urn:schemas-microsoft-com:office:office" xmlns:r="http://schemas.openxmlformats.org/officeDocument/2006/relationships" xmlns:m="http://schemas.openxmlformats.org/officeDocument/2006/math" xmlns:v="urn:schemas-microsoft-com:vml" xmlns:wp14="http://schemas.microsoft.com/office/word/2010/wordprocessingDrawing" xmlns:wp="http://schemas.openxmlformats.org/drawingml/2006/wordprocessingDrawing" xmlns:w10="urn:schemas-microsoft-com:office:word" xmlns:w="http://schemas.openxmlformats.org/wordprocessingml/2006/main" xmlns:w14="http://schemas.microsoft.com/office/word/2010/wordml" xmlns:w15="http://schemas.microsoft.com/office/word/2012/wordml" xmlns:w16cid="http://schemas.microsoft.com/office/word/2016/wordml/cid" xmlns:w16se="http://schemas.microsoft.com/office/word/2015/wordml/symex" xmlns:wpg="http://schemas.microsoft.com/office/word/2010/wordprocessingGroup" xmlns:wpi="http://schemas.microsoft.com/office/word/2010/wordprocessingInk" xmlns:wne="http://schemas.microsoft.com/office/word/2006/wordml" xmlns:wps="http://schemas.microsoft.com/office/word/2010/wordprocessingShape" mc:Ignorable="w14 w15 w16se w16cid wp14">
+  <w:p>
+    <w:pPr>
+      <w:pStyle w:val="Footer"/>
+    </w:pPr>
+  </w:p>
+</w:ftr>
+</file>
+
+<file path=word/footer3.xml><?xml version="1.0" encoding="utf-8"?>
+<w:ftr xmlns:wpc="http://schemas.microsoft.com/office/word/2010/wordprocessingCanvas" xmlns:cx="http://schemas.microsoft.com/office/drawing/2014/chartex" xmlns:cx1="http://schemas.microsoft.com/office/drawing/2015/9/8/chartex" xmlns:cx2="http://schemas.microsoft.com/office/drawing/2015/10/21/chartex" xmlns:cx3="http://schemas.microsoft.com/office/drawing/2016/5/9/chartex" xmlns:cx4="http://schemas.microsoft.com/office/drawing/2016/5/10/chartex" xmlns:cx5="http://schemas.microsoft.com/office/drawing/2016/5/11/chartex" xmlns:cx6="http://schemas.microsoft.com/office/drawing/2016/5/12/chartex" xmlns:cx7="http://schemas.microsoft.com/office/drawing/2016/5/13/chartex" xmlns:cx8="http://schemas.microsoft.com/office/drawing/2016/5/14/chartex" xmlns:mc="http://schemas.openxmlformats.org/markup-compatibility/2006" xmlns:aink="http://schemas.microsoft.com/office/drawing/2016/ink" xmlns:am3d="http://schemas.microsoft.com/office/drawing/2017/model3d" xmlns:o="urn:schemas-microsoft-com:office:office" xmlns:r="http://schemas.openxmlformats.org/officeDocument/2006/relationships" xmlns:m="http://schemas.openxmlformats.org/officeDocument/2006/math" xmlns:v="urn:schemas-microsoft-com:vml" xmlns:wp14="http://schemas.microsoft.com/office/word/2010/wordprocessingDrawing" xmlns:wp="http://schemas.openxmlformats.org/drawingml/2006/wordprocessingDrawing" xmlns:w10="urn:schemas-microsoft-com:office:word" xmlns:w="http://schemas.openxmlformats.org/wordprocessingml/2006/main" xmlns:w14="http://schemas.microsoft.com/office/word/2010/wordml" xmlns:w15="http://schemas.microsoft.com/office/word/2012/wordml" xmlns:w16cid="http://schemas.microsoft.com/office/word/2016/wordml/cid" xmlns:w16se="http://schemas.microsoft.com/office/word/2015/wordml/symex" xmlns:wpg="http://schemas.microsoft.com/office/word/2010/wordprocessingGroup" xmlns:wpi="http://schemas.microsoft.com/office/word/2010/wordprocessingInk" xmlns:wne="http://schemas.microsoft.com/office/word/2006/wordml" xmlns:wps="http://schemas.microsoft.com/office/word/2010/wordprocessingShape" mc:Ignorable="w14 w15 w16se w16cid wp14">
+  <w:p>
+    <w:pPr>
+      <w:pStyle w:val="Footer"/>
+    </w:pPr>
+  </w:p>
+</w:ftr>
+</file>
+
 <file path=word/footnotes.xml><?xml version="1.0" encoding="utf-8"?>
 <w:footnotes xmlns:wpc="http://schemas.microsoft.com/office/word/2010/wordprocessingCanvas" xmlns:cx="http://schemas.microsoft.com/office/drawing/2014/chartex" xmlns:cx1="http://schemas.microsoft.com/office/drawing/2015/9/8/chartex" xmlns:cx2="http://schemas.microsoft.com/office/drawing/2015/10/21/chartex" xmlns:cx3="http://schemas.microsoft.com/office/drawing/2016/5/9/chartex" xmlns:cx4="http://schemas.microsoft.com/office/drawing/2016/5/10/chartex" xmlns:cx5="http://schemas.microsoft.com/office/drawing/2016/5/11/chartex" xmlns:cx6="http://schemas.microsoft.com/office/drawing/2016/5/12/chartex" xmlns:cx7="http://schemas.microsoft.com/office/drawing/2016/5/13/chartex" xmlns:cx8="http://schemas.microsoft.com/office/drawing/2016/5/14/chartex" xmlns:mc="http://schemas.openxmlformats.org/markup-compatibility/2006" xmlns:aink="http://schemas.microsoft.com/office/drawing/2016/ink" xmlns:am3d="http://schemas.microsoft.com/office/drawing/2017/model3d" xmlns:o="urn:schemas-microsoft-com:office:office" xmlns:r="http://schemas.openxmlformats.org/officeDocument/2006/relationships" xmlns:m="http://schemas.openxmlformats.org/officeDocument/2006/math" xmlns:v="urn:schemas-microsoft-com:vml" xmlns:wp14="http://schemas.microsoft.com/office/word/2010/wordprocessingDrawing" xmlns:wp="http://schemas.openxmlformats.org/drawingml/2006/wordprocessingDrawing" xmlns:w10="urn:schemas-microsoft-com:office:word" xmlns:w="http://schemas.openxmlformats.org/wordprocessingml/2006/main" xmlns:w14="http://schemas.microsoft.com/office/word/2010/wordml" xmlns:w15="http://schemas.microsoft.com/office/word/2012/wordml" xmlns:w16cid="http://schemas.microsoft.com/office/word/2016/wordml/cid" xmlns:w16se="http://schemas.microsoft.com/office/word/2015/wordml/symex" xmlns:wpg="http://schemas.microsoft.com/office/word/2010/wordprocessingGroup" xmlns:wpi="http://schemas.microsoft.com/office/word/2010/wordprocessingInk" xmlns:wne="http://schemas.microsoft.com/office/word/2006/wordml" xmlns:wps="http://schemas.microsoft.com/office/word/2010/wordprocessingShape" mc:Ignorable="w14 w15 w16se w16cid wp14">
   <w:footnote w:type="separator" w:id="-1">
@@ -5096,6 +4551,16 @@
 </file>
 
 <file path=word/header1.xml><?xml version="1.0" encoding="utf-8"?>
+<w:hdr xmlns:wpc="http://schemas.microsoft.com/office/word/2010/wordprocessingCanvas" xmlns:cx="http://schemas.microsoft.com/office/drawing/2014/chartex" xmlns:cx1="http://schemas.microsoft.com/office/drawing/2015/9/8/chartex" xmlns:cx2="http://schemas.microsoft.com/office/drawing/2015/10/21/chartex" xmlns:cx3="http://schemas.microsoft.com/office/drawing/2016/5/9/chartex" xmlns:cx4="http://schemas.microsoft.com/office/drawing/2016/5/10/chartex" xmlns:cx5="http://schemas.microsoft.com/office/drawing/2016/5/11/chartex" xmlns:cx6="http://schemas.microsoft.com/office/drawing/2016/5/12/chartex" xmlns:cx7="http://schemas.microsoft.com/office/drawing/2016/5/13/chartex" xmlns:cx8="http://schemas.microsoft.com/office/drawing/2016/5/14/chartex" xmlns:mc="http://schemas.openxmlformats.org/markup-compatibility/2006" xmlns:aink="http://schemas.microsoft.com/office/drawing/2016/ink" xmlns:am3d="http://schemas.microsoft.com/office/drawing/2017/model3d" xmlns:o="urn:schemas-microsoft-com:office:office" xmlns:r="http://schemas.openxmlformats.org/officeDocument/2006/relationships" xmlns:m="http://schemas.openxmlformats.org/officeDocument/2006/math" xmlns:v="urn:schemas-microsoft-com:vml" xmlns:wp14="http://schemas.microsoft.com/office/word/2010/wordprocessingDrawing" xmlns:wp="http://schemas.openxmlformats.org/drawingml/2006/wordprocessingDrawing" xmlns:w10="urn:schemas-microsoft-com:office:word" xmlns:w="http://schemas.openxmlformats.org/wordprocessingml/2006/main" xmlns:w14="http://schemas.microsoft.com/office/word/2010/wordml" xmlns:w15="http://schemas.microsoft.com/office/word/2012/wordml" xmlns:w16cid="http://schemas.microsoft.com/office/word/2016/wordml/cid" xmlns:w16se="http://schemas.microsoft.com/office/word/2015/wordml/symex" xmlns:wpg="http://schemas.microsoft.com/office/word/2010/wordprocessingGroup" xmlns:wpi="http://schemas.microsoft.com/office/word/2010/wordprocessingInk" xmlns:wne="http://schemas.microsoft.com/office/word/2006/wordml" xmlns:wps="http://schemas.microsoft.com/office/word/2010/wordprocessingShape" mc:Ignorable="w14 w15 w16se w16cid wp14">
+  <w:p>
+    <w:pPr>
+      <w:pStyle w:val="Header"/>
+    </w:pPr>
+  </w:p>
+</w:hdr>
+</file>
+
+<file path=word/header2.xml><?xml version="1.0" encoding="utf-8"?>
 <w:hdr xmlns:wpc="http://schemas.microsoft.com/office/word/2010/wordprocessingCanvas" xmlns:cx="http://schemas.microsoft.com/office/drawing/2014/chartex" xmlns:cx1="http://schemas.microsoft.com/office/drawing/2015/9/8/chartex" xmlns:cx2="http://schemas.microsoft.com/office/drawing/2015/10/21/chartex" xmlns:cx3="http://schemas.microsoft.com/office/drawing/2016/5/9/chartex" xmlns:cx4="http://schemas.microsoft.com/office/drawing/2016/5/10/chartex" xmlns:cx5="http://schemas.microsoft.com/office/drawing/2016/5/11/chartex" xmlns:cx6="http://schemas.microsoft.com/office/drawing/2016/5/12/chartex" xmlns:cx7="http://schemas.microsoft.com/office/drawing/2016/5/13/chartex" xmlns:cx8="http://schemas.microsoft.com/office/drawing/2016/5/14/chartex" xmlns:mc="http://schemas.openxmlformats.org/markup-compatibility/2006" xmlns:aink="http://schemas.microsoft.com/office/drawing/2016/ink" xmlns:am3d="http://schemas.microsoft.com/office/drawing/2017/model3d" xmlns:o="urn:schemas-microsoft-com:office:office" xmlns:r="http://schemas.openxmlformats.org/officeDocument/2006/relationships" xmlns:m="http://schemas.openxmlformats.org/officeDocument/2006/math" xmlns:v="urn:schemas-microsoft-com:vml" xmlns:wp14="http://schemas.microsoft.com/office/word/2010/wordprocessingDrawing" xmlns:wp="http://schemas.openxmlformats.org/drawingml/2006/wordprocessingDrawing" xmlns:w10="urn:schemas-microsoft-com:office:word" xmlns:w="http://schemas.openxmlformats.org/wordprocessingml/2006/main" xmlns:w14="http://schemas.microsoft.com/office/word/2010/wordml" xmlns:w15="http://schemas.microsoft.com/office/word/2012/wordml" xmlns:w16cid="http://schemas.microsoft.com/office/word/2016/wordml/cid" xmlns:w16se="http://schemas.microsoft.com/office/word/2015/wordml/symex" xmlns:wpg="http://schemas.microsoft.com/office/word/2010/wordprocessingGroup" xmlns:wpi="http://schemas.microsoft.com/office/word/2010/wordprocessingInk" xmlns:wne="http://schemas.microsoft.com/office/word/2006/wordml" xmlns:wps="http://schemas.microsoft.com/office/word/2010/wordprocessingShape" mc:Ignorable="w14 w15 w16se w16cid wp14">
   <w:p>
     <w:pPr>
@@ -5109,8 +4574,44 @@
     </w:r>
     <w:r>
       <w:br/>
-      <w:t>E-mail: dennis.cardoso@outlook.com</w:t>
+      <w:t xml:space="preserve">E-mail: </w:t>
     </w:r>
+    <w:hyperlink r:id="rId1" w:history="1">
+      <w:r>
+        <w:rPr>
+          <w:rStyle w:val="Hyperlink"/>
+        </w:rPr>
+        <w:t>dennis.cardoso@outlook.com</w:t>
+      </w:r>
+    </w:hyperlink>
+  </w:p>
+  <w:p>
+    <w:pPr>
+      <w:pStyle w:val="Header"/>
+    </w:pPr>
+    <w:r>
+      <w:t xml:space="preserve">Data: 27 de </w:t>
+    </w:r>
+    <w:bookmarkStart w:id="0" w:name="_GoBack"/>
+    <w:bookmarkEnd w:id="0"/>
+    <w:r>
+      <w:t>dezembro de 2019</w:t>
+    </w:r>
+  </w:p>
+  <w:p>
+    <w:pPr>
+      <w:pStyle w:val="Header"/>
+    </w:pPr>
+  </w:p>
+</w:hdr>
+</file>
+
+<file path=word/header3.xml><?xml version="1.0" encoding="utf-8"?>
+<w:hdr xmlns:wpc="http://schemas.microsoft.com/office/word/2010/wordprocessingCanvas" xmlns:cx="http://schemas.microsoft.com/office/drawing/2014/chartex" xmlns:cx1="http://schemas.microsoft.com/office/drawing/2015/9/8/chartex" xmlns:cx2="http://schemas.microsoft.com/office/drawing/2015/10/21/chartex" xmlns:cx3="http://schemas.microsoft.com/office/drawing/2016/5/9/chartex" xmlns:cx4="http://schemas.microsoft.com/office/drawing/2016/5/10/chartex" xmlns:cx5="http://schemas.microsoft.com/office/drawing/2016/5/11/chartex" xmlns:cx6="http://schemas.microsoft.com/office/drawing/2016/5/12/chartex" xmlns:cx7="http://schemas.microsoft.com/office/drawing/2016/5/13/chartex" xmlns:cx8="http://schemas.microsoft.com/office/drawing/2016/5/14/chartex" xmlns:mc="http://schemas.openxmlformats.org/markup-compatibility/2006" xmlns:aink="http://schemas.microsoft.com/office/drawing/2016/ink" xmlns:am3d="http://schemas.microsoft.com/office/drawing/2017/model3d" xmlns:o="urn:schemas-microsoft-com:office:office" xmlns:r="http://schemas.openxmlformats.org/officeDocument/2006/relationships" xmlns:m="http://schemas.openxmlformats.org/officeDocument/2006/math" xmlns:v="urn:schemas-microsoft-com:vml" xmlns:wp14="http://schemas.microsoft.com/office/word/2010/wordprocessingDrawing" xmlns:wp="http://schemas.openxmlformats.org/drawingml/2006/wordprocessingDrawing" xmlns:w10="urn:schemas-microsoft-com:office:word" xmlns:w="http://schemas.openxmlformats.org/wordprocessingml/2006/main" xmlns:w14="http://schemas.microsoft.com/office/word/2010/wordml" xmlns:w15="http://schemas.microsoft.com/office/word/2012/wordml" xmlns:w16cid="http://schemas.microsoft.com/office/word/2016/wordml/cid" xmlns:w16se="http://schemas.microsoft.com/office/word/2015/wordml/symex" xmlns:wpg="http://schemas.microsoft.com/office/word/2010/wordprocessingGroup" xmlns:wpi="http://schemas.microsoft.com/office/word/2010/wordprocessingInk" xmlns:wne="http://schemas.microsoft.com/office/word/2006/wordml" xmlns:wps="http://schemas.microsoft.com/office/word/2010/wordprocessingShape" mc:Ignorable="w14 w15 w16se w16cid wp14">
+  <w:p>
+    <w:pPr>
+      <w:pStyle w:val="Header"/>
+    </w:pPr>
   </w:p>
 </w:hdr>
 </file>

</xml_diff>